<commit_message>
Dossier Update und Aufgabe 6
Dossier Update und Aufgabe 6
</commit_message>
<xml_diff>
--- a/dossier.docx
+++ b/dossier.docx
@@ -233,6 +233,12 @@
                 <w:lang w:val="de-DE"/>
               </w:rPr>
             </w:pPr>
+            <w:r>
+              <w:rPr>
+                <w:lang w:val="de-DE"/>
+              </w:rPr>
+              <w:t>2 Minuten</w:t>
+            </w:r>
           </w:p>
         </w:tc>
         <w:tc>
@@ -245,6 +251,12 @@
                 <w:lang w:val="de-DE"/>
               </w:rPr>
             </w:pPr>
+            <w:r>
+              <w:rPr>
+                <w:lang w:val="de-DE"/>
+              </w:rPr>
+              <w:t>2 Minuten</w:t>
+            </w:r>
           </w:p>
         </w:tc>
         <w:tc>
@@ -289,6 +301,12 @@
                 <w:lang w:val="de-DE"/>
               </w:rPr>
             </w:pPr>
+            <w:r>
+              <w:rPr>
+                <w:lang w:val="de-DE"/>
+              </w:rPr>
+              <w:t xml:space="preserve">10 Minuten </w:t>
+            </w:r>
           </w:p>
         </w:tc>
         <w:tc>
@@ -301,6 +319,12 @@
                 <w:lang w:val="de-DE"/>
               </w:rPr>
             </w:pPr>
+            <w:r>
+              <w:rPr>
+                <w:lang w:val="de-DE"/>
+              </w:rPr>
+              <w:t>8 Minuten</w:t>
+            </w:r>
           </w:p>
         </w:tc>
         <w:tc>
@@ -345,6 +369,12 @@
                 <w:lang w:val="de-DE"/>
               </w:rPr>
             </w:pPr>
+            <w:r>
+              <w:rPr>
+                <w:lang w:val="de-DE"/>
+              </w:rPr>
+              <w:t>25 Minuten</w:t>
+            </w:r>
           </w:p>
         </w:tc>
         <w:tc>
@@ -357,6 +387,12 @@
                 <w:lang w:val="de-DE"/>
               </w:rPr>
             </w:pPr>
+            <w:r>
+              <w:rPr>
+                <w:lang w:val="de-DE"/>
+              </w:rPr>
+              <w:t>35 Minuten</w:t>
+            </w:r>
           </w:p>
         </w:tc>
         <w:tc>
@@ -401,6 +437,12 @@
                 <w:lang w:val="de-DE"/>
               </w:rPr>
             </w:pPr>
+            <w:r>
+              <w:rPr>
+                <w:lang w:val="de-DE"/>
+              </w:rPr>
+              <w:t>30 Minuten</w:t>
+            </w:r>
           </w:p>
         </w:tc>
         <w:tc>
@@ -413,6 +455,12 @@
                 <w:lang w:val="de-DE"/>
               </w:rPr>
             </w:pPr>
+            <w:r>
+              <w:rPr>
+                <w:lang w:val="de-DE"/>
+              </w:rPr>
+              <w:t>40 Minuten</w:t>
+            </w:r>
           </w:p>
         </w:tc>
         <w:tc>

</xml_diff>

<commit_message>
M 1.1 Dossier Ready
</commit_message>
<xml_diff>
--- a/dossier.docx
+++ b/dossier.docx
@@ -1052,7 +1052,13 @@
               <w:rPr>
                 <w:lang w:val="de-DE"/>
               </w:rPr>
-              <w:t>120 Minuten</w:t>
+              <w:t xml:space="preserve">150 </w:t>
+            </w:r>
+            <w:r>
+              <w:rPr>
+                <w:lang w:val="de-DE"/>
+              </w:rPr>
+              <w:t>Minuten</w:t>
             </w:r>
           </w:p>
         </w:tc>
@@ -1070,7 +1076,13 @@
               <w:rPr>
                 <w:lang w:val="de-DE"/>
               </w:rPr>
-              <w:t>150 Minuten</w:t>
+              <w:t xml:space="preserve">Ca. 480 </w:t>
+            </w:r>
+            <w:r>
+              <w:rPr>
+                <w:lang w:val="de-DE"/>
+              </w:rPr>
+              <w:t>Minuten</w:t>
             </w:r>
           </w:p>
         </w:tc>
@@ -1084,6 +1096,52 @@
                 <w:lang w:val="de-DE"/>
               </w:rPr>
             </w:pPr>
+            <w:r>
+              <w:rPr>
+                <w:lang w:val="de-DE"/>
+              </w:rPr>
+              <w:t>Vorgehensweise:</w:t>
+            </w:r>
+            <w:r>
+              <w:rPr>
+                <w:lang w:val="de-DE"/>
+              </w:rPr>
+              <w:br/>
+              <w:t>Wir haben das Website-Mock-Up unterteilt. Dann hat jeder seinen Teil in HTML geschrieben. Kleine Verbesserungen und Anpassungen wurden in Absprache getätigt.</w:t>
+            </w:r>
+          </w:p>
+          <w:p>
+            <w:pPr>
+              <w:rPr>
+                <w:lang w:val="de-DE"/>
+              </w:rPr>
+            </w:pPr>
+            <w:r>
+              <w:rPr>
+                <w:lang w:val="de-DE"/>
+              </w:rPr>
+              <w:t>Schließlich wurde zuletzt in Zusammenarbeit das Stylesheet geschrieben.</w:t>
+            </w:r>
+          </w:p>
+          <w:p>
+            <w:pPr>
+              <w:rPr>
+                <w:lang w:val="de-DE"/>
+              </w:rPr>
+            </w:pPr>
+          </w:p>
+          <w:p>
+            <w:pPr>
+              <w:rPr>
+                <w:lang w:val="de-DE"/>
+              </w:rPr>
+            </w:pPr>
+            <w:r>
+              <w:rPr>
+                <w:lang w:val="de-DE"/>
+              </w:rPr>
+              <w:t xml:space="preserve">Der Arbeitsaufwand war deutlich höher als erwartet. Das lag vor allem, an der Stilbearbeitung. Wir haben viele Möglichkeiten ausprobiert, was sehr Zeitintensiv war. </w:t>
+            </w:r>
           </w:p>
         </w:tc>
       </w:tr>

</xml_diff>

<commit_message>
Konstanten eingeführt um Warnungen beim Compilen zu entfernen (Warnung: undefined array 'switch_language' und 'show_description' Im Dossier noch link hinzugefügt (zum webdossier)
</commit_message>
<xml_diff>
--- a/dossier.docx
+++ b/dossier.docx
@@ -19,7 +19,88 @@
         <w:rPr>
           <w:lang w:val="de-DE"/>
         </w:rPr>
-        <w:t>nd Luis Diniz Do Carmo</w:t>
+        <w:t xml:space="preserve">nd Luis Diniz Do </w:t>
+      </w:r>
+      <w:proofErr w:type="spellStart"/>
+      <w:r>
+        <w:rPr>
+          <w:lang w:val="de-DE"/>
+        </w:rPr>
+        <w:t>Carmo</w:t>
+      </w:r>
+      <w:proofErr w:type="spellEnd"/>
+    </w:p>
+    <w:p>
+      <w:pPr>
+        <w:rPr>
+          <w:lang w:val="de-DE"/>
+        </w:rPr>
+      </w:pPr>
+      <w:r>
+        <w:rPr>
+          <w:b/>
+          <w:bCs/>
+          <w:lang w:val="de-DE"/>
+        </w:rPr>
+        <w:t>Link für</w:t>
+      </w:r>
+      <w:r>
+        <w:rPr>
+          <w:b/>
+          <w:bCs/>
+          <w:lang w:val="de-DE"/>
+        </w:rPr>
+        <w:t xml:space="preserve"> die Webversion des Dossiers:</w:t>
+      </w:r>
+      <w:r>
+        <w:rPr>
+          <w:lang w:val="de-DE"/>
+        </w:rPr>
+        <w:t xml:space="preserve"> </w:t>
+      </w:r>
+      <w:r>
+        <w:rPr>
+          <w:lang w:val="de-DE"/>
+        </w:rPr>
+        <w:br/>
+      </w:r>
+      <w:r>
+        <w:rPr>
+          <w:lang w:val="de-DE"/>
+        </w:rPr>
+        <w:br/>
+      </w:r>
+      <w:hyperlink r:id="rId8" w:tgtFrame="_blank" w:history="1">
+        <w:r>
+          <w:rPr>
+            <w:rStyle w:val="Hyperlink"/>
+            <w:rFonts w:ascii="Segoe UI" w:hAnsi="Segoe UI" w:cs="Segoe UI"/>
+            <w:color w:val="206BC4"/>
+            <w:sz w:val="21"/>
+            <w:szCs w:val="21"/>
+            <w:shd w:val="clear" w:color="auto" w:fill="FFFFFF"/>
+            <w:lang w:val="de-DE"/>
+          </w:rPr>
+          <w:t>dbwtdossier-docarmoliyanaarachchi.rf.gd</w:t>
+        </w:r>
+      </w:hyperlink>
+      <w:r>
+        <w:rPr>
+          <w:lang w:val="de-DE"/>
+        </w:rPr>
+        <w:br/>
+      </w:r>
+      <w:r>
+        <w:rPr>
+          <w:lang w:val="de-DE"/>
+        </w:rPr>
+        <w:br/>
+      </w:r>
+      <w:r>
+        <w:rPr>
+          <w:lang w:val="de-DE"/>
+        </w:rPr>
+        <w:br/>
       </w:r>
     </w:p>
     <w:p>
@@ -1930,6 +2011,12 @@
                 <w:lang w:val="de-DE"/>
               </w:rPr>
             </w:pPr>
+            <w:r>
+              <w:rPr>
+                <w:lang w:val="de-DE"/>
+              </w:rPr>
+              <w:t>30 Minuten</w:t>
+            </w:r>
           </w:p>
         </w:tc>
         <w:tc>
@@ -1945,6 +2032,12 @@
                 <w:lang w:val="de-DE"/>
               </w:rPr>
             </w:pPr>
+            <w:r>
+              <w:rPr>
+                <w:lang w:val="de-DE"/>
+              </w:rPr>
+              <w:t>20 Minuten</w:t>
+            </w:r>
           </w:p>
         </w:tc>
         <w:tc>
@@ -1998,6 +2091,12 @@
                 <w:lang w:val="de-DE"/>
               </w:rPr>
             </w:pPr>
+            <w:r>
+              <w:rPr>
+                <w:lang w:val="de-DE"/>
+              </w:rPr>
+              <w:t>30 Minuten</w:t>
+            </w:r>
           </w:p>
         </w:tc>
         <w:tc>
@@ -2013,6 +2112,12 @@
                 <w:lang w:val="de-DE"/>
               </w:rPr>
             </w:pPr>
+            <w:r>
+              <w:rPr>
+                <w:lang w:val="de-DE"/>
+              </w:rPr>
+              <w:t>40 Minuten</w:t>
+            </w:r>
           </w:p>
         </w:tc>
         <w:tc>
@@ -2055,7 +2160,7 @@
       </w:r>
     </w:p>
     <w:sectPr>
-      <w:headerReference w:type="default" r:id="rId8"/>
+      <w:headerReference w:type="default" r:id="rId9"/>
       <w:pgSz w:w="11906" w:h="16838"/>
       <w:pgMar w:top="1417" w:right="1417" w:bottom="1134" w:left="1417" w:header="708" w:footer="708" w:gutter="0"/>
       <w:cols w:space="708"/>
@@ -3107,6 +3212,30 @@
       <w:contextualSpacing/>
     </w:pPr>
   </w:style>
+  <w:style w:type="character" w:styleId="Hyperlink">
+    <w:name w:val="Hyperlink"/>
+    <w:basedOn w:val="Absatz-Standardschriftart"/>
+    <w:uiPriority w:val="99"/>
+    <w:semiHidden/>
+    <w:unhideWhenUsed/>
+    <w:rsid w:val="00436ED4"/>
+    <w:rPr>
+      <w:color w:val="0000FF"/>
+      <w:u w:val="single"/>
+    </w:rPr>
+  </w:style>
+  <w:style w:type="character" w:styleId="BesuchterLink">
+    <w:name w:val="FollowedHyperlink"/>
+    <w:basedOn w:val="Absatz-Standardschriftart"/>
+    <w:uiPriority w:val="99"/>
+    <w:semiHidden/>
+    <w:unhideWhenUsed/>
+    <w:rsid w:val="003C03CC"/>
+    <w:rPr>
+      <w:color w:val="954F72" w:themeColor="followedHyperlink"/>
+      <w:u w:val="single"/>
+    </w:rPr>
+  </w:style>
 </w:styles>
 </file>
 

</xml_diff>

<commit_message>
M3: A3 Database created
</commit_message>
<xml_diff>
--- a/dossier.docx
+++ b/dossier.docx
@@ -19,16 +19,8 @@
         <w:rPr>
           <w:lang w:val="de-DE"/>
         </w:rPr>
-        <w:t xml:space="preserve">nd Luis Diniz Do </w:t>
+        <w:t>nd Luis Diniz Do Carmo</w:t>
       </w:r>
-      <w:proofErr w:type="spellStart"/>
-      <w:r>
-        <w:rPr>
-          <w:lang w:val="de-DE"/>
-        </w:rPr>
-        <w:t>Carmo</w:t>
-      </w:r>
-      <w:proofErr w:type="spellEnd"/>
     </w:p>
     <w:p>
       <w:pPr>
@@ -71,6 +63,7 @@
         <w:br/>
       </w:r>
       <w:hyperlink r:id="rId8" w:tgtFrame="_blank" w:history="1">
+        <w:proofErr w:type="spellStart"/>
         <w:r>
           <w:rPr>
             <w:rStyle w:val="Hyperlink"/>
@@ -83,6 +76,7 @@
           </w:rPr>
           <w:t>dbwtdossier-docarmoliyanaarachchi.rf.gd</w:t>
         </w:r>
+        <w:proofErr w:type="spellEnd"/>
       </w:hyperlink>
       <w:r>
         <w:rPr>
@@ -2142,6 +2136,321 @@
         <w:tabs>
           <w:tab w:val="left" w:pos="1350"/>
         </w:tabs>
+        <w:rPr>
+          <w:lang w:val="de-DE"/>
+        </w:rPr>
+      </w:pPr>
+    </w:p>
+    <w:p>
+      <w:pPr>
+        <w:pStyle w:val="berschrift1"/>
+        <w:rPr>
+          <w:lang w:val="de-DE"/>
+        </w:rPr>
+      </w:pPr>
+      <w:r>
+        <w:rPr>
+          <w:lang w:val="de-DE"/>
+        </w:rPr>
+        <w:t>Meilenstein 3</w:t>
+      </w:r>
+    </w:p>
+    <w:tbl>
+      <w:tblPr>
+        <w:tblStyle w:val="Tabellenraster"/>
+        <w:tblW w:w="0" w:type="auto"/>
+        <w:tblLook w:val="04A0" w:firstRow="1" w:lastRow="0" w:firstColumn="1" w:lastColumn="0" w:noHBand="0" w:noVBand="1"/>
+      </w:tblPr>
+      <w:tblGrid>
+        <w:gridCol w:w="988"/>
+        <w:gridCol w:w="1984"/>
+        <w:gridCol w:w="1843"/>
+        <w:gridCol w:w="4247"/>
+      </w:tblGrid>
+      <w:tr>
+        <w:tc>
+          <w:tcPr>
+            <w:tcW w:w="988" w:type="dxa"/>
+          </w:tcPr>
+          <w:p>
+            <w:pPr>
+              <w:rPr>
+                <w:lang w:val="de-DE"/>
+              </w:rPr>
+            </w:pPr>
+            <w:r>
+              <w:rPr>
+                <w:lang w:val="de-DE"/>
+              </w:rPr>
+              <w:t>Aufgabe</w:t>
+            </w:r>
+          </w:p>
+        </w:tc>
+        <w:tc>
+          <w:tcPr>
+            <w:tcW w:w="1984" w:type="dxa"/>
+          </w:tcPr>
+          <w:p>
+            <w:pPr>
+              <w:rPr>
+                <w:lang w:val="de-DE"/>
+              </w:rPr>
+            </w:pPr>
+            <w:r>
+              <w:rPr>
+                <w:lang w:val="de-DE"/>
+              </w:rPr>
+              <w:t>Geschätzte Zeit</w:t>
+            </w:r>
+          </w:p>
+        </w:tc>
+        <w:tc>
+          <w:tcPr>
+            <w:tcW w:w="1843" w:type="dxa"/>
+          </w:tcPr>
+          <w:p>
+            <w:pPr>
+              <w:rPr>
+                <w:lang w:val="de-DE"/>
+              </w:rPr>
+            </w:pPr>
+            <w:r>
+              <w:rPr>
+                <w:lang w:val="de-DE"/>
+              </w:rPr>
+              <w:t>Tatsächliche Zeit</w:t>
+            </w:r>
+          </w:p>
+        </w:tc>
+        <w:tc>
+          <w:tcPr>
+            <w:tcW w:w="4247" w:type="dxa"/>
+          </w:tcPr>
+          <w:p>
+            <w:pPr>
+              <w:rPr>
+                <w:lang w:val="de-DE"/>
+              </w:rPr>
+            </w:pPr>
+            <w:r>
+              <w:rPr>
+                <w:lang w:val="de-DE"/>
+              </w:rPr>
+              <w:t>Sonstiges</w:t>
+            </w:r>
+          </w:p>
+        </w:tc>
+      </w:tr>
+      <w:tr>
+        <w:tc>
+          <w:tcPr>
+            <w:tcW w:w="988" w:type="dxa"/>
+          </w:tcPr>
+          <w:p>
+            <w:pPr>
+              <w:rPr>
+                <w:lang w:val="de-DE"/>
+              </w:rPr>
+            </w:pPr>
+            <w:r>
+              <w:rPr>
+                <w:lang w:val="de-DE"/>
+              </w:rPr>
+              <w:t>1</w:t>
+            </w:r>
+          </w:p>
+        </w:tc>
+        <w:tc>
+          <w:tcPr>
+            <w:tcW w:w="1984" w:type="dxa"/>
+          </w:tcPr>
+          <w:p>
+            <w:pPr>
+              <w:rPr>
+                <w:lang w:val="de-DE"/>
+              </w:rPr>
+            </w:pPr>
+            <w:r>
+              <w:rPr>
+                <w:lang w:val="de-DE"/>
+              </w:rPr>
+              <w:t>30 Minuten</w:t>
+            </w:r>
+          </w:p>
+        </w:tc>
+        <w:tc>
+          <w:tcPr>
+            <w:tcW w:w="1843" w:type="dxa"/>
+          </w:tcPr>
+          <w:p>
+            <w:pPr>
+              <w:rPr>
+                <w:lang w:val="de-DE"/>
+              </w:rPr>
+            </w:pPr>
+            <w:r>
+              <w:rPr>
+                <w:lang w:val="de-DE"/>
+              </w:rPr>
+              <w:t>25 Minuten</w:t>
+            </w:r>
+          </w:p>
+        </w:tc>
+        <w:tc>
+          <w:tcPr>
+            <w:tcW w:w="4247" w:type="dxa"/>
+          </w:tcPr>
+          <w:p>
+            <w:pPr>
+              <w:rPr>
+                <w:lang w:val="de-DE"/>
+              </w:rPr>
+            </w:pPr>
+          </w:p>
+        </w:tc>
+      </w:tr>
+      <w:tr>
+        <w:tc>
+          <w:tcPr>
+            <w:tcW w:w="988" w:type="dxa"/>
+          </w:tcPr>
+          <w:p>
+            <w:pPr>
+              <w:rPr>
+                <w:lang w:val="de-DE"/>
+              </w:rPr>
+            </w:pPr>
+            <w:r>
+              <w:rPr>
+                <w:lang w:val="de-DE"/>
+              </w:rPr>
+              <w:t xml:space="preserve">2 </w:t>
+            </w:r>
+          </w:p>
+        </w:tc>
+        <w:tc>
+          <w:tcPr>
+            <w:tcW w:w="1984" w:type="dxa"/>
+          </w:tcPr>
+          <w:p>
+            <w:pPr>
+              <w:rPr>
+                <w:lang w:val="de-DE"/>
+              </w:rPr>
+            </w:pPr>
+            <w:r>
+              <w:rPr>
+                <w:lang w:val="de-DE"/>
+              </w:rPr>
+              <w:t>50 Minuten</w:t>
+            </w:r>
+          </w:p>
+        </w:tc>
+        <w:tc>
+          <w:tcPr>
+            <w:tcW w:w="1843" w:type="dxa"/>
+          </w:tcPr>
+          <w:p>
+            <w:pPr>
+              <w:rPr>
+                <w:lang w:val="de-DE"/>
+              </w:rPr>
+            </w:pPr>
+            <w:r>
+              <w:rPr>
+                <w:lang w:val="de-DE"/>
+              </w:rPr>
+              <w:t>50 Minuten</w:t>
+            </w:r>
+          </w:p>
+        </w:tc>
+        <w:tc>
+          <w:tcPr>
+            <w:tcW w:w="4247" w:type="dxa"/>
+          </w:tcPr>
+          <w:p>
+            <w:pPr>
+              <w:rPr>
+                <w:lang w:val="de-DE"/>
+              </w:rPr>
+            </w:pPr>
+          </w:p>
+        </w:tc>
+      </w:tr>
+      <w:tr>
+        <w:tc>
+          <w:tcPr>
+            <w:tcW w:w="988" w:type="dxa"/>
+          </w:tcPr>
+          <w:p>
+            <w:pPr>
+              <w:rPr>
+                <w:lang w:val="de-DE"/>
+              </w:rPr>
+            </w:pPr>
+            <w:r>
+              <w:rPr>
+                <w:lang w:val="de-DE"/>
+              </w:rPr>
+              <w:t>3</w:t>
+            </w:r>
+          </w:p>
+        </w:tc>
+        <w:tc>
+          <w:tcPr>
+            <w:tcW w:w="1984" w:type="dxa"/>
+          </w:tcPr>
+          <w:p>
+            <w:pPr>
+              <w:rPr>
+                <w:lang w:val="de-DE"/>
+              </w:rPr>
+            </w:pPr>
+          </w:p>
+        </w:tc>
+        <w:tc>
+          <w:tcPr>
+            <w:tcW w:w="1843" w:type="dxa"/>
+          </w:tcPr>
+          <w:p>
+            <w:pPr>
+              <w:rPr>
+                <w:lang w:val="de-DE"/>
+              </w:rPr>
+            </w:pPr>
+          </w:p>
+        </w:tc>
+        <w:tc>
+          <w:tcPr>
+            <w:tcW w:w="4247" w:type="dxa"/>
+          </w:tcPr>
+          <w:p>
+            <w:pPr>
+              <w:rPr>
+                <w:lang w:val="de-DE"/>
+              </w:rPr>
+            </w:pPr>
+          </w:p>
+        </w:tc>
+      </w:tr>
+    </w:tbl>
+    <w:p>
+      <w:pPr>
+        <w:pStyle w:val="berschrift2"/>
+        <w:rPr>
+          <w:lang w:val="de-DE"/>
+        </w:rPr>
+      </w:pPr>
+      <w:r>
+        <w:rPr>
+          <w:lang w:val="de-DE"/>
+        </w:rPr>
+        <w:t>Zu Aufgabe 3.2</w:t>
+      </w:r>
+    </w:p>
+    <w:p>
+      <w:pPr>
+        <w:pStyle w:val="berschrift2"/>
         <w:rPr>
           <w:lang w:val="de-DE"/>
         </w:rPr>

</xml_diff>

<commit_message>
M3: Aufgabe 5 in Dossier.docx erledigt
</commit_message>
<xml_diff>
--- a/dossier.docx
+++ b/dossier.docx
@@ -2406,6 +2406,142 @@
                 <w:lang w:val="de-DE"/>
               </w:rPr>
             </w:pPr>
+            <w:r>
+              <w:rPr>
+                <w:lang w:val="de-DE"/>
+              </w:rPr>
+              <w:t>30 Minuten</w:t>
+            </w:r>
+          </w:p>
+        </w:tc>
+        <w:tc>
+          <w:tcPr>
+            <w:tcW w:w="1843" w:type="dxa"/>
+          </w:tcPr>
+          <w:p>
+            <w:pPr>
+              <w:rPr>
+                <w:lang w:val="de-DE"/>
+              </w:rPr>
+            </w:pPr>
+            <w:r>
+              <w:rPr>
+                <w:lang w:val="de-DE"/>
+              </w:rPr>
+              <w:t>20 Minuten</w:t>
+            </w:r>
+          </w:p>
+        </w:tc>
+        <w:tc>
+          <w:tcPr>
+            <w:tcW w:w="4247" w:type="dxa"/>
+          </w:tcPr>
+          <w:p>
+            <w:pPr>
+              <w:rPr>
+                <w:lang w:val="de-DE"/>
+              </w:rPr>
+            </w:pPr>
+          </w:p>
+        </w:tc>
+      </w:tr>
+      <w:tr>
+        <w:tc>
+          <w:tcPr>
+            <w:tcW w:w="988" w:type="dxa"/>
+          </w:tcPr>
+          <w:p>
+            <w:pPr>
+              <w:rPr>
+                <w:lang w:val="de-DE"/>
+              </w:rPr>
+            </w:pPr>
+            <w:r>
+              <w:rPr>
+                <w:lang w:val="de-DE"/>
+              </w:rPr>
+              <w:t>4</w:t>
+            </w:r>
+          </w:p>
+        </w:tc>
+        <w:tc>
+          <w:tcPr>
+            <w:tcW w:w="1984" w:type="dxa"/>
+          </w:tcPr>
+          <w:p>
+            <w:pPr>
+              <w:rPr>
+                <w:lang w:val="de-DE"/>
+              </w:rPr>
+            </w:pPr>
+            <w:r>
+              <w:rPr>
+                <w:lang w:val="de-DE"/>
+              </w:rPr>
+              <w:t>30 Minuten</w:t>
+            </w:r>
+          </w:p>
+        </w:tc>
+        <w:tc>
+          <w:tcPr>
+            <w:tcW w:w="1843" w:type="dxa"/>
+          </w:tcPr>
+          <w:p>
+            <w:pPr>
+              <w:rPr>
+                <w:lang w:val="de-DE"/>
+              </w:rPr>
+            </w:pPr>
+            <w:r>
+              <w:rPr>
+                <w:lang w:val="de-DE"/>
+              </w:rPr>
+              <w:t>35 Minuten</w:t>
+            </w:r>
+          </w:p>
+        </w:tc>
+        <w:tc>
+          <w:tcPr>
+            <w:tcW w:w="4247" w:type="dxa"/>
+          </w:tcPr>
+          <w:p>
+            <w:pPr>
+              <w:rPr>
+                <w:lang w:val="de-DE"/>
+              </w:rPr>
+            </w:pPr>
+          </w:p>
+        </w:tc>
+      </w:tr>
+      <w:tr>
+        <w:tc>
+          <w:tcPr>
+            <w:tcW w:w="988" w:type="dxa"/>
+          </w:tcPr>
+          <w:p>
+            <w:pPr>
+              <w:rPr>
+                <w:lang w:val="de-DE"/>
+              </w:rPr>
+            </w:pPr>
+            <w:r>
+              <w:rPr>
+                <w:lang w:val="de-DE"/>
+              </w:rPr>
+              <w:t>5</w:t>
+            </w:r>
+          </w:p>
+        </w:tc>
+        <w:tc>
+          <w:tcPr>
+            <w:tcW w:w="1984" w:type="dxa"/>
+          </w:tcPr>
+          <w:p>
+            <w:pPr>
+              <w:rPr>
+                <w:lang w:val="de-DE"/>
+              </w:rPr>
+            </w:pPr>
           </w:p>
         </w:tc>
         <w:tc>
@@ -2453,7 +2589,7 @@
         <w:pStyle w:val="HTMLVorformatiert"/>
         <w:shd w:val="clear" w:color="auto" w:fill="2B2B2B"/>
         <w:rPr>
-          <w:color w:val="A9B7C6"/>
+          <w:color w:val="CC7832"/>
           <w:lang w:val="en-GB"/>
         </w:rPr>
       </w:pPr>
@@ -2464,12 +2600,21 @@
         </w:rPr>
         <w:t xml:space="preserve">create DATABASE </w:t>
       </w:r>
-      <w:r>
-        <w:rPr>
-          <w:color w:val="A9B7C6"/>
-          <w:lang w:val="en-GB"/>
-        </w:rPr>
-        <w:t xml:space="preserve">emensawerbseite </w:t>
+      <w:proofErr w:type="spellStart"/>
+      <w:r>
+        <w:rPr>
+          <w:color w:val="A9B7C6"/>
+          <w:lang w:val="en-GB"/>
+        </w:rPr>
+        <w:t>emensawerbseite</w:t>
+      </w:r>
+      <w:proofErr w:type="spellEnd"/>
+      <w:r>
+        <w:rPr>
+          <w:color w:val="A9B7C6"/>
+          <w:lang w:val="en-GB"/>
+        </w:rPr>
+        <w:t xml:space="preserve"> </w:t>
       </w:r>
       <w:r>
         <w:rPr>
@@ -2493,6 +2638,7 @@
         <w:br/>
         <w:t xml:space="preserve">use </w:t>
       </w:r>
+      <w:proofErr w:type="spellStart"/>
       <w:r>
         <w:rPr>
           <w:color w:val="A9B7C6"/>
@@ -2500,6 +2646,7 @@
         </w:rPr>
         <w:t>emensawerbseite</w:t>
       </w:r>
+      <w:proofErr w:type="spellEnd"/>
       <w:r>
         <w:rPr>
           <w:color w:val="CC7832"/>
@@ -2522,12 +2669,21 @@
         <w:br/>
         <w:t xml:space="preserve">create table </w:t>
       </w:r>
-      <w:r>
-        <w:rPr>
-          <w:color w:val="A9B7C6"/>
-          <w:lang w:val="en-GB"/>
-        </w:rPr>
-        <w:t>gericht(</w:t>
+      <w:proofErr w:type="spellStart"/>
+      <w:r>
+        <w:rPr>
+          <w:color w:val="A9B7C6"/>
+          <w:lang w:val="en-GB"/>
+        </w:rPr>
+        <w:t>gericht</w:t>
+      </w:r>
+      <w:proofErr w:type="spellEnd"/>
+      <w:r>
+        <w:rPr>
+          <w:color w:val="A9B7C6"/>
+          <w:lang w:val="en-GB"/>
+        </w:rPr>
+        <w:t>(</w:t>
       </w:r>
       <w:r>
         <w:rPr>
@@ -2544,12 +2700,21 @@
         </w:rPr>
         <w:t xml:space="preserve">id </w:t>
       </w:r>
-      <w:r>
-        <w:rPr>
-          <w:color w:val="CC7832"/>
-          <w:lang w:val="en-GB"/>
-        </w:rPr>
-        <w:t>bigint PRIMARY KEY,</w:t>
+      <w:proofErr w:type="spellStart"/>
+      <w:r>
+        <w:rPr>
+          <w:color w:val="CC7832"/>
+          <w:lang w:val="en-GB"/>
+        </w:rPr>
+        <w:t>bigint</w:t>
+      </w:r>
+      <w:proofErr w:type="spellEnd"/>
+      <w:r>
+        <w:rPr>
+          <w:color w:val="CC7832"/>
+          <w:lang w:val="en-GB"/>
+        </w:rPr>
+        <w:t xml:space="preserve"> PRIMARY KEY,</w:t>
       </w:r>
       <w:r>
         <w:rPr>
@@ -2609,12 +2774,21 @@
         <w:br/>
         <w:t xml:space="preserve">                        </w:t>
       </w:r>
+      <w:proofErr w:type="spellStart"/>
       <w:r>
         <w:rPr>
           <w:color w:val="9876AA"/>
           <w:lang w:val="en-GB"/>
         </w:rPr>
-        <w:t xml:space="preserve">beschreibung </w:t>
+        <w:t>beschreibung</w:t>
+      </w:r>
+      <w:proofErr w:type="spellEnd"/>
+      <w:r>
+        <w:rPr>
+          <w:color w:val="9876AA"/>
+          <w:lang w:val="en-GB"/>
+        </w:rPr>
+        <w:t xml:space="preserve"> </w:t>
       </w:r>
       <w:r>
         <w:rPr>
@@ -2650,6 +2824,44 @@
           <w:lang w:val="en-GB"/>
         </w:rPr>
         <w:t>not null,</w:t>
+      </w:r>
+      <w:r>
+        <w:rPr>
+          <w:color w:val="CC7832"/>
+          <w:lang w:val="en-GB"/>
+        </w:rPr>
+        <w:br/>
+      </w:r>
+      <w:r>
+        <w:rPr>
+          <w:color w:val="CC7832"/>
+          <w:lang w:val="en-GB"/>
+        </w:rPr>
+        <w:lastRenderedPageBreak/>
+        <w:t xml:space="preserve">                        </w:t>
+      </w:r>
+      <w:proofErr w:type="spellStart"/>
+      <w:r>
+        <w:rPr>
+          <w:color w:val="9876AA"/>
+          <w:lang w:val="en-GB"/>
+        </w:rPr>
+        <w:t>erfasst_am</w:t>
+      </w:r>
+      <w:proofErr w:type="spellEnd"/>
+      <w:r>
+        <w:rPr>
+          <w:color w:val="9876AA"/>
+          <w:lang w:val="en-GB"/>
+        </w:rPr>
+        <w:t xml:space="preserve"> </w:t>
+      </w:r>
+      <w:r>
+        <w:rPr>
+          <w:color w:val="CC7832"/>
+          <w:lang w:val="en-GB"/>
+        </w:rPr>
+        <w:t>date not null,</w:t>
       </w:r>
       <w:r>
         <w:rPr>
@@ -2659,19 +2871,37 @@
         <w:br/>
         <w:t xml:space="preserve">                        </w:t>
       </w:r>
+      <w:proofErr w:type="spellStart"/>
       <w:r>
         <w:rPr>
           <w:color w:val="9876AA"/>
           <w:lang w:val="en-GB"/>
         </w:rPr>
-        <w:t xml:space="preserve">erfasst_am </w:t>
-      </w:r>
-      <w:r>
-        <w:rPr>
-          <w:color w:val="CC7832"/>
-          <w:lang w:val="en-GB"/>
-        </w:rPr>
-        <w:t>date not null,</w:t>
+        <w:t>vegetarisch</w:t>
+      </w:r>
+      <w:proofErr w:type="spellEnd"/>
+      <w:r>
+        <w:rPr>
+          <w:color w:val="9876AA"/>
+          <w:lang w:val="en-GB"/>
+        </w:rPr>
+        <w:t xml:space="preserve"> </w:t>
+      </w:r>
+      <w:proofErr w:type="spellStart"/>
+      <w:r>
+        <w:rPr>
+          <w:color w:val="CC7832"/>
+          <w:lang w:val="en-GB"/>
+        </w:rPr>
+        <w:t>boolean</w:t>
+      </w:r>
+      <w:proofErr w:type="spellEnd"/>
+      <w:r>
+        <w:rPr>
+          <w:color w:val="CC7832"/>
+          <w:lang w:val="en-GB"/>
+        </w:rPr>
+        <w:t xml:space="preserve"> not null,</w:t>
       </w:r>
       <w:r>
         <w:rPr>
@@ -2686,14 +2916,23 @@
           <w:color w:val="9876AA"/>
           <w:lang w:val="en-GB"/>
         </w:rPr>
-        <w:t xml:space="preserve">vegetarisch </w:t>
-      </w:r>
-      <w:r>
-        <w:rPr>
-          <w:color w:val="CC7832"/>
-          <w:lang w:val="en-GB"/>
-        </w:rPr>
-        <w:t>boolean not null,</w:t>
+        <w:t xml:space="preserve">vegan </w:t>
+      </w:r>
+      <w:proofErr w:type="spellStart"/>
+      <w:r>
+        <w:rPr>
+          <w:color w:val="CC7832"/>
+          <w:lang w:val="en-GB"/>
+        </w:rPr>
+        <w:t>boolean</w:t>
+      </w:r>
+      <w:proofErr w:type="spellEnd"/>
+      <w:r>
+        <w:rPr>
+          <w:color w:val="CC7832"/>
+          <w:lang w:val="en-GB"/>
+        </w:rPr>
+        <w:t xml:space="preserve"> not null,</w:t>
       </w:r>
       <w:r>
         <w:rPr>
@@ -2703,41 +2942,21 @@
         <w:br/>
         <w:t xml:space="preserve">                        </w:t>
       </w:r>
+      <w:proofErr w:type="spellStart"/>
       <w:r>
         <w:rPr>
           <w:color w:val="9876AA"/>
           <w:lang w:val="en-GB"/>
         </w:rPr>
-        <w:t xml:space="preserve">vegan </w:t>
-      </w:r>
-      <w:r>
-        <w:rPr>
-          <w:color w:val="CC7832"/>
-          <w:lang w:val="en-GB"/>
-        </w:rPr>
-        <w:t>boolean not null,</w:t>
-      </w:r>
-      <w:r>
-        <w:rPr>
-          <w:color w:val="CC7832"/>
-          <w:lang w:val="en-GB"/>
-        </w:rPr>
-        <w:br/>
-      </w:r>
-      <w:r>
-        <w:rPr>
-          <w:color w:val="CC7832"/>
-          <w:lang w:val="en-GB"/>
-        </w:rPr>
-        <w:lastRenderedPageBreak/>
-        <w:t xml:space="preserve">                        </w:t>
-      </w:r>
+        <w:t>preis_intern</w:t>
+      </w:r>
+      <w:proofErr w:type="spellEnd"/>
       <w:r>
         <w:rPr>
           <w:color w:val="9876AA"/>
           <w:lang w:val="en-GB"/>
         </w:rPr>
-        <w:t xml:space="preserve">preis_intern </w:t>
+        <w:t xml:space="preserve"> </w:t>
       </w:r>
       <w:r>
         <w:rPr>
@@ -2754,12 +2973,21 @@
         <w:br/>
         <w:t xml:space="preserve">                        </w:t>
       </w:r>
+      <w:proofErr w:type="spellStart"/>
       <w:r>
         <w:rPr>
           <w:color w:val="9876AA"/>
           <w:lang w:val="en-GB"/>
         </w:rPr>
-        <w:t xml:space="preserve">preis_extern </w:t>
+        <w:t>preis_extern</w:t>
+      </w:r>
+      <w:proofErr w:type="spellEnd"/>
+      <w:r>
+        <w:rPr>
+          <w:color w:val="9876AA"/>
+          <w:lang w:val="en-GB"/>
+        </w:rPr>
+        <w:t xml:space="preserve"> </w:t>
       </w:r>
       <w:r>
         <w:rPr>
@@ -2775,12 +3003,21 @@
         </w:rPr>
         <w:t>(</w:t>
       </w:r>
+      <w:proofErr w:type="spellStart"/>
       <w:r>
         <w:rPr>
           <w:color w:val="9876AA"/>
           <w:lang w:val="en-GB"/>
         </w:rPr>
-        <w:t xml:space="preserve">preis_extern </w:t>
+        <w:t>preis_extern</w:t>
+      </w:r>
+      <w:proofErr w:type="spellEnd"/>
+      <w:r>
+        <w:rPr>
+          <w:color w:val="9876AA"/>
+          <w:lang w:val="en-GB"/>
+        </w:rPr>
+        <w:t xml:space="preserve"> </w:t>
       </w:r>
       <w:r>
         <w:rPr>
@@ -2789,6 +3026,7 @@
         </w:rPr>
         <w:t xml:space="preserve">&gt; </w:t>
       </w:r>
+      <w:proofErr w:type="spellStart"/>
       <w:r>
         <w:rPr>
           <w:color w:val="9876AA"/>
@@ -2796,6 +3034,7 @@
         </w:rPr>
         <w:t>preis_intern</w:t>
       </w:r>
+      <w:proofErr w:type="spellEnd"/>
       <w:r>
         <w:rPr>
           <w:color w:val="A9B7C6"/>
@@ -2948,12 +3187,21 @@
         <w:br/>
         <w:t xml:space="preserve">                         </w:t>
       </w:r>
+      <w:proofErr w:type="spellStart"/>
       <w:r>
         <w:rPr>
           <w:color w:val="9876AA"/>
           <w:lang w:val="en-GB"/>
         </w:rPr>
-        <w:t xml:space="preserve">typ </w:t>
+        <w:t>typ</w:t>
+      </w:r>
+      <w:proofErr w:type="spellEnd"/>
+      <w:r>
+        <w:rPr>
+          <w:color w:val="9876AA"/>
+          <w:lang w:val="en-GB"/>
+        </w:rPr>
+        <w:t xml:space="preserve"> </w:t>
       </w:r>
       <w:r>
         <w:rPr>
@@ -3026,12 +3274,21 @@
         <w:br/>
         <w:t xml:space="preserve">create table </w:t>
       </w:r>
-      <w:r>
-        <w:rPr>
-          <w:color w:val="A9B7C6"/>
-          <w:lang w:val="en-GB"/>
-        </w:rPr>
-        <w:t>kategorie(</w:t>
+      <w:proofErr w:type="spellStart"/>
+      <w:r>
+        <w:rPr>
+          <w:color w:val="A9B7C6"/>
+          <w:lang w:val="en-GB"/>
+        </w:rPr>
+        <w:t>kategorie</w:t>
+      </w:r>
+      <w:proofErr w:type="spellEnd"/>
+      <w:r>
+        <w:rPr>
+          <w:color w:val="A9B7C6"/>
+          <w:lang w:val="en-GB"/>
+        </w:rPr>
+        <w:t>(</w:t>
       </w:r>
       <w:r>
         <w:rPr>
@@ -3048,12 +3305,37 @@
         </w:rPr>
         <w:t xml:space="preserve">id </w:t>
       </w:r>
-      <w:r>
-        <w:rPr>
-          <w:color w:val="CC7832"/>
-          <w:lang w:val="en-GB"/>
-        </w:rPr>
-        <w:t>bigint primary key auto_increment,</w:t>
+      <w:proofErr w:type="spellStart"/>
+      <w:r>
+        <w:rPr>
+          <w:color w:val="CC7832"/>
+          <w:lang w:val="en-GB"/>
+        </w:rPr>
+        <w:t>bigint</w:t>
+      </w:r>
+      <w:proofErr w:type="spellEnd"/>
+      <w:r>
+        <w:rPr>
+          <w:color w:val="CC7832"/>
+          <w:lang w:val="en-GB"/>
+        </w:rPr>
+        <w:t xml:space="preserve"> primary key </w:t>
+      </w:r>
+      <w:proofErr w:type="spellStart"/>
+      <w:r>
+        <w:rPr>
+          <w:color w:val="CC7832"/>
+          <w:lang w:val="en-GB"/>
+        </w:rPr>
+        <w:t>auto_increment</w:t>
+      </w:r>
+      <w:proofErr w:type="spellEnd"/>
+      <w:r>
+        <w:rPr>
+          <w:color w:val="CC7832"/>
+          <w:lang w:val="en-GB"/>
+        </w:rPr>
+        <w:t>,</w:t>
       </w:r>
       <w:r>
         <w:rPr>
@@ -3113,19 +3395,37 @@
         <w:br/>
         <w:t xml:space="preserve">                          </w:t>
       </w:r>
+      <w:proofErr w:type="spellStart"/>
       <w:r>
         <w:rPr>
           <w:color w:val="9876AA"/>
           <w:lang w:val="en-GB"/>
         </w:rPr>
-        <w:t xml:space="preserve">eltern_id </w:t>
-      </w:r>
-      <w:r>
-        <w:rPr>
-          <w:color w:val="CC7832"/>
-          <w:lang w:val="en-GB"/>
-        </w:rPr>
-        <w:t>bigint,</w:t>
+        <w:t>eltern_id</w:t>
+      </w:r>
+      <w:proofErr w:type="spellEnd"/>
+      <w:r>
+        <w:rPr>
+          <w:color w:val="9876AA"/>
+          <w:lang w:val="en-GB"/>
+        </w:rPr>
+        <w:t xml:space="preserve"> </w:t>
+      </w:r>
+      <w:proofErr w:type="spellStart"/>
+      <w:r>
+        <w:rPr>
+          <w:color w:val="CC7832"/>
+          <w:lang w:val="en-GB"/>
+        </w:rPr>
+        <w:t>bigint</w:t>
+      </w:r>
+      <w:proofErr w:type="spellEnd"/>
+      <w:r>
+        <w:rPr>
+          <w:color w:val="CC7832"/>
+          <w:lang w:val="en-GB"/>
+        </w:rPr>
+        <w:t>,</w:t>
       </w:r>
       <w:r>
         <w:rPr>
@@ -3135,12 +3435,21 @@
         <w:br/>
         <w:t xml:space="preserve">                          </w:t>
       </w:r>
+      <w:proofErr w:type="spellStart"/>
       <w:r>
         <w:rPr>
           <w:color w:val="9876AA"/>
           <w:lang w:val="en-GB"/>
         </w:rPr>
-        <w:t xml:space="preserve">bildname </w:t>
+        <w:t>bildname</w:t>
+      </w:r>
+      <w:proofErr w:type="spellEnd"/>
+      <w:r>
+        <w:rPr>
+          <w:color w:val="9876AA"/>
+          <w:lang w:val="en-GB"/>
+        </w:rPr>
+        <w:t xml:space="preserve"> </w:t>
       </w:r>
       <w:r>
         <w:rPr>
@@ -3200,12 +3509,21 @@
         <w:br/>
         <w:t xml:space="preserve">create table </w:t>
       </w:r>
-      <w:r>
-        <w:rPr>
-          <w:color w:val="A9B7C6"/>
-          <w:lang w:val="en-GB"/>
-        </w:rPr>
-        <w:t>gericht_hat_allergen(</w:t>
+      <w:proofErr w:type="spellStart"/>
+      <w:r>
+        <w:rPr>
+          <w:color w:val="A9B7C6"/>
+          <w:lang w:val="en-GB"/>
+        </w:rPr>
+        <w:t>gericht_hat_allergen</w:t>
+      </w:r>
+      <w:proofErr w:type="spellEnd"/>
+      <w:r>
+        <w:rPr>
+          <w:color w:val="A9B7C6"/>
+          <w:lang w:val="en-GB"/>
+        </w:rPr>
+        <w:t>(</w:t>
       </w:r>
       <w:r>
         <w:rPr>
@@ -3265,19 +3583,37 @@
         <w:br/>
         <w:t xml:space="preserve">                                     </w:t>
       </w:r>
+      <w:proofErr w:type="spellStart"/>
       <w:r>
         <w:rPr>
           <w:color w:val="9876AA"/>
           <w:lang w:val="en-GB"/>
         </w:rPr>
-        <w:t xml:space="preserve">gericht_id </w:t>
-      </w:r>
-      <w:r>
-        <w:rPr>
-          <w:color w:val="CC7832"/>
-          <w:lang w:val="en-GB"/>
-        </w:rPr>
-        <w:t>bigint not null,</w:t>
+        <w:t>gericht_id</w:t>
+      </w:r>
+      <w:proofErr w:type="spellEnd"/>
+      <w:r>
+        <w:rPr>
+          <w:color w:val="9876AA"/>
+          <w:lang w:val="en-GB"/>
+        </w:rPr>
+        <w:t xml:space="preserve"> </w:t>
+      </w:r>
+      <w:proofErr w:type="spellStart"/>
+      <w:r>
+        <w:rPr>
+          <w:color w:val="CC7832"/>
+          <w:lang w:val="en-GB"/>
+        </w:rPr>
+        <w:t>bigint</w:t>
+      </w:r>
+      <w:proofErr w:type="spellEnd"/>
+      <w:r>
+        <w:rPr>
+          <w:color w:val="CC7832"/>
+          <w:lang w:val="en-GB"/>
+        </w:rPr>
+        <w:t xml:space="preserve"> not null,</w:t>
       </w:r>
       <w:r>
         <w:rPr>
@@ -3358,6 +3694,7 @@
         </w:rPr>
         <w:t>(</w:t>
       </w:r>
+      <w:proofErr w:type="spellStart"/>
       <w:r>
         <w:rPr>
           <w:color w:val="9876AA"/>
@@ -3365,6 +3702,7 @@
         </w:rPr>
         <w:t>gericht_id</w:t>
       </w:r>
+      <w:proofErr w:type="spellEnd"/>
       <w:r>
         <w:rPr>
           <w:color w:val="A9B7C6"/>
@@ -3379,12 +3717,21 @@
         </w:rPr>
         <w:t xml:space="preserve">references </w:t>
       </w:r>
-      <w:r>
-        <w:rPr>
-          <w:color w:val="A9B7C6"/>
-          <w:lang w:val="en-GB"/>
-        </w:rPr>
-        <w:t>gericht(</w:t>
+      <w:proofErr w:type="spellStart"/>
+      <w:r>
+        <w:rPr>
+          <w:color w:val="A9B7C6"/>
+          <w:lang w:val="en-GB"/>
+        </w:rPr>
+        <w:t>gericht</w:t>
+      </w:r>
+      <w:proofErr w:type="spellEnd"/>
+      <w:r>
+        <w:rPr>
+          <w:color w:val="A9B7C6"/>
+          <w:lang w:val="en-GB"/>
+        </w:rPr>
+        <w:t>(</w:t>
       </w:r>
       <w:r>
         <w:rPr>
@@ -3430,6 +3777,7 @@
         <w:br/>
         <w:t xml:space="preserve">create table </w:t>
       </w:r>
+      <w:proofErr w:type="spellStart"/>
       <w:r>
         <w:rPr>
           <w:color w:val="A9B7C6"/>
@@ -3437,6 +3785,7 @@
         </w:rPr>
         <w:t>gericht_hat_kategorie</w:t>
       </w:r>
+      <w:proofErr w:type="spellEnd"/>
       <w:r>
         <w:rPr>
           <w:color w:val="A9B7C6"/>
@@ -3453,19 +3802,37 @@
         <w:br/>
         <w:t xml:space="preserve">    </w:t>
       </w:r>
+      <w:proofErr w:type="spellStart"/>
       <w:r>
         <w:rPr>
           <w:color w:val="9876AA"/>
           <w:lang w:val="en-GB"/>
         </w:rPr>
-        <w:t xml:space="preserve">gericht_id   </w:t>
-      </w:r>
-      <w:r>
-        <w:rPr>
-          <w:color w:val="CC7832"/>
-          <w:lang w:val="en-GB"/>
-        </w:rPr>
-        <w:t>bigint not null,</w:t>
+        <w:t>gericht_id</w:t>
+      </w:r>
+      <w:proofErr w:type="spellEnd"/>
+      <w:r>
+        <w:rPr>
+          <w:color w:val="9876AA"/>
+          <w:lang w:val="en-GB"/>
+        </w:rPr>
+        <w:t xml:space="preserve">   </w:t>
+      </w:r>
+      <w:proofErr w:type="spellStart"/>
+      <w:r>
+        <w:rPr>
+          <w:color w:val="CC7832"/>
+          <w:lang w:val="en-GB"/>
+        </w:rPr>
+        <w:t>bigint</w:t>
+      </w:r>
+      <w:proofErr w:type="spellEnd"/>
+      <w:r>
+        <w:rPr>
+          <w:color w:val="CC7832"/>
+          <w:lang w:val="en-GB"/>
+        </w:rPr>
+        <w:t xml:space="preserve"> not null,</w:t>
       </w:r>
       <w:r>
         <w:rPr>
@@ -3475,19 +3842,37 @@
         <w:br/>
         <w:t xml:space="preserve">    </w:t>
       </w:r>
+      <w:proofErr w:type="spellStart"/>
       <w:r>
         <w:rPr>
           <w:color w:val="9876AA"/>
           <w:lang w:val="en-GB"/>
         </w:rPr>
-        <w:t xml:space="preserve">kategorie_id </w:t>
-      </w:r>
-      <w:r>
-        <w:rPr>
-          <w:color w:val="CC7832"/>
-          <w:lang w:val="en-GB"/>
-        </w:rPr>
-        <w:t>bigint not null,</w:t>
+        <w:t>kategorie_id</w:t>
+      </w:r>
+      <w:proofErr w:type="spellEnd"/>
+      <w:r>
+        <w:rPr>
+          <w:color w:val="9876AA"/>
+          <w:lang w:val="en-GB"/>
+        </w:rPr>
+        <w:t xml:space="preserve"> </w:t>
+      </w:r>
+      <w:proofErr w:type="spellStart"/>
+      <w:r>
+        <w:rPr>
+          <w:color w:val="CC7832"/>
+          <w:lang w:val="en-GB"/>
+        </w:rPr>
+        <w:t>bigint</w:t>
+      </w:r>
+      <w:proofErr w:type="spellEnd"/>
+      <w:r>
+        <w:rPr>
+          <w:color w:val="CC7832"/>
+          <w:lang w:val="en-GB"/>
+        </w:rPr>
+        <w:t xml:space="preserve"> not null,</w:t>
       </w:r>
       <w:r>
         <w:rPr>
@@ -3504,6 +3889,7 @@
         </w:rPr>
         <w:t>(</w:t>
       </w:r>
+      <w:proofErr w:type="spellStart"/>
       <w:r>
         <w:rPr>
           <w:color w:val="9876AA"/>
@@ -3511,6 +3897,7 @@
         </w:rPr>
         <w:t>gericht_id</w:t>
       </w:r>
+      <w:proofErr w:type="spellEnd"/>
       <w:r>
         <w:rPr>
           <w:color w:val="A9B7C6"/>
@@ -3525,12 +3912,21 @@
         </w:rPr>
         <w:t xml:space="preserve">references </w:t>
       </w:r>
-      <w:r>
-        <w:rPr>
-          <w:color w:val="A9B7C6"/>
-          <w:lang w:val="en-GB"/>
-        </w:rPr>
-        <w:t>gericht (</w:t>
+      <w:proofErr w:type="spellStart"/>
+      <w:r>
+        <w:rPr>
+          <w:color w:val="A9B7C6"/>
+          <w:lang w:val="en-GB"/>
+        </w:rPr>
+        <w:t>gericht</w:t>
+      </w:r>
+      <w:proofErr w:type="spellEnd"/>
+      <w:r>
+        <w:rPr>
+          <w:color w:val="A9B7C6"/>
+          <w:lang w:val="en-GB"/>
+        </w:rPr>
+        <w:t xml:space="preserve"> (</w:t>
       </w:r>
       <w:r>
         <w:rPr>
@@ -3568,6 +3964,7 @@
         </w:rPr>
         <w:t>(</w:t>
       </w:r>
+      <w:proofErr w:type="spellStart"/>
       <w:r>
         <w:rPr>
           <w:color w:val="9876AA"/>
@@ -3575,6 +3972,7 @@
         </w:rPr>
         <w:t>kategorie_id</w:t>
       </w:r>
+      <w:proofErr w:type="spellEnd"/>
       <w:r>
         <w:rPr>
           <w:color w:val="A9B7C6"/>
@@ -3589,12 +3987,21 @@
         </w:rPr>
         <w:t xml:space="preserve">references </w:t>
       </w:r>
-      <w:r>
-        <w:rPr>
-          <w:color w:val="A9B7C6"/>
-          <w:lang w:val="en-GB"/>
-        </w:rPr>
-        <w:t>kategorie (</w:t>
+      <w:proofErr w:type="spellStart"/>
+      <w:r>
+        <w:rPr>
+          <w:color w:val="A9B7C6"/>
+          <w:lang w:val="en-GB"/>
+        </w:rPr>
+        <w:t>kategorie</w:t>
+      </w:r>
+      <w:proofErr w:type="spellEnd"/>
+      <w:r>
+        <w:rPr>
+          <w:color w:val="A9B7C6"/>
+          <w:lang w:val="en-GB"/>
+        </w:rPr>
+        <w:t xml:space="preserve"> (</w:t>
       </w:r>
       <w:r>
         <w:rPr>
@@ -3628,17 +4035,2457 @@
     </w:p>
     <w:p>
       <w:pPr>
+        <w:pStyle w:val="HTMLVorformatiert"/>
+        <w:shd w:val="clear" w:color="auto" w:fill="2B2B2B"/>
+        <w:rPr>
+          <w:color w:val="CC7832"/>
+          <w:lang w:val="en-GB"/>
+        </w:rPr>
+      </w:pPr>
+    </w:p>
+    <w:p>
+      <w:pPr>
+        <w:pStyle w:val="HTMLVorformatiert"/>
+        <w:shd w:val="clear" w:color="auto" w:fill="2B2B2B"/>
+        <w:rPr>
+          <w:color w:val="CC7832"/>
+          <w:lang w:val="en-GB"/>
+        </w:rPr>
+      </w:pPr>
+    </w:p>
+    <w:p>
+      <w:pPr>
+        <w:pStyle w:val="HTMLVorformatiert"/>
+        <w:shd w:val="clear" w:color="auto" w:fill="2B2B2B"/>
+        <w:rPr>
+          <w:color w:val="CC7832"/>
+          <w:lang w:val="en-GB"/>
+        </w:rPr>
+      </w:pPr>
+      <w:r>
+        <w:rPr>
+          <w:color w:val="CC7832"/>
+          <w:lang w:val="en-GB"/>
+        </w:rPr>
+        <w:t xml:space="preserve">und </w:t>
+      </w:r>
+    </w:p>
+    <w:p>
+      <w:pPr>
+        <w:pStyle w:val="HTMLVorformatiert"/>
+        <w:shd w:val="clear" w:color="auto" w:fill="2B2B2B"/>
+        <w:rPr>
+          <w:color w:val="CC7832"/>
+          <w:lang w:val="en-GB"/>
+        </w:rPr>
+      </w:pPr>
+    </w:p>
+    <w:p>
+      <w:pPr>
+        <w:shd w:val="clear" w:color="auto" w:fill="2B2B2B"/>
+        <w:tabs>
+          <w:tab w:val="left" w:pos="916"/>
+          <w:tab w:val="left" w:pos="1832"/>
+          <w:tab w:val="left" w:pos="2748"/>
+          <w:tab w:val="left" w:pos="3664"/>
+          <w:tab w:val="left" w:pos="4580"/>
+          <w:tab w:val="left" w:pos="5496"/>
+          <w:tab w:val="left" w:pos="6412"/>
+          <w:tab w:val="left" w:pos="7328"/>
+          <w:tab w:val="left" w:pos="8244"/>
+          <w:tab w:val="left" w:pos="9160"/>
+          <w:tab w:val="left" w:pos="10076"/>
+          <w:tab w:val="left" w:pos="10992"/>
+          <w:tab w:val="left" w:pos="11908"/>
+          <w:tab w:val="left" w:pos="12824"/>
+          <w:tab w:val="left" w:pos="13740"/>
+          <w:tab w:val="left" w:pos="14656"/>
+        </w:tabs>
+        <w:spacing w:after="0" w:line="240" w:lineRule="auto"/>
+        <w:rPr>
+          <w:rFonts w:ascii="Courier New" w:eastAsia="Times New Roman" w:hAnsi="Courier New" w:cs="Courier New"/>
+          <w:color w:val="A9B7C6"/>
+          <w:sz w:val="20"/>
+          <w:szCs w:val="20"/>
+          <w:lang w:eastAsia="de-DE"/>
+        </w:rPr>
+      </w:pPr>
+      <w:r>
+        <w:rPr>
+          <w:rFonts w:ascii="Courier New" w:eastAsia="Times New Roman" w:hAnsi="Courier New" w:cs="Courier New"/>
+          <w:color w:val="CC7832"/>
+          <w:sz w:val="20"/>
+          <w:szCs w:val="20"/>
+          <w:lang w:eastAsia="de-DE"/>
+        </w:rPr>
+        <w:t xml:space="preserve">alter database </w:t>
+      </w:r>
+      <w:proofErr w:type="spellStart"/>
+      <w:r>
+        <w:rPr>
+          <w:rFonts w:ascii="Courier New" w:eastAsia="Times New Roman" w:hAnsi="Courier New" w:cs="Courier New"/>
+          <w:color w:val="A9B7C6"/>
+          <w:sz w:val="20"/>
+          <w:szCs w:val="20"/>
+          <w:lang w:eastAsia="de-DE"/>
+        </w:rPr>
+        <w:t>emensawerbseite</w:t>
+      </w:r>
+      <w:proofErr w:type="spellEnd"/>
+      <w:r>
+        <w:rPr>
+          <w:rFonts w:ascii="Courier New" w:eastAsia="Times New Roman" w:hAnsi="Courier New" w:cs="Courier New"/>
+          <w:color w:val="A9B7C6"/>
+          <w:sz w:val="20"/>
+          <w:szCs w:val="20"/>
+          <w:lang w:eastAsia="de-DE"/>
+        </w:rPr>
+        <w:t xml:space="preserve"> </w:t>
+      </w:r>
+      <w:r>
+        <w:rPr>
+          <w:rFonts w:ascii="Courier New" w:eastAsia="Times New Roman" w:hAnsi="Courier New" w:cs="Courier New"/>
+          <w:color w:val="CC7832"/>
+          <w:sz w:val="20"/>
+          <w:szCs w:val="20"/>
+          <w:lang w:eastAsia="de-DE"/>
+        </w:rPr>
+        <w:t xml:space="preserve">Collate </w:t>
+      </w:r>
+      <w:r>
+        <w:rPr>
+          <w:rFonts w:ascii="Courier New" w:eastAsia="Times New Roman" w:hAnsi="Courier New" w:cs="Courier New"/>
+          <w:color w:val="A9B7C6"/>
+          <w:sz w:val="20"/>
+          <w:szCs w:val="20"/>
+          <w:lang w:eastAsia="de-DE"/>
+        </w:rPr>
+        <w:t xml:space="preserve">= </w:t>
+      </w:r>
+      <w:r>
+        <w:rPr>
+          <w:rFonts w:ascii="Courier New" w:eastAsia="Times New Roman" w:hAnsi="Courier New" w:cs="Courier New"/>
+          <w:color w:val="6A8759"/>
+          <w:sz w:val="20"/>
+          <w:szCs w:val="20"/>
+          <w:lang w:eastAsia="de-DE"/>
+        </w:rPr>
+        <w:t>'</w:t>
+      </w:r>
+      <w:proofErr w:type="spellStart"/>
+      <w:r>
+        <w:rPr>
+          <w:rFonts w:ascii="Courier New" w:eastAsia="Times New Roman" w:hAnsi="Courier New" w:cs="Courier New"/>
+          <w:color w:val="6A8759"/>
+          <w:sz w:val="20"/>
+          <w:szCs w:val="20"/>
+          <w:lang w:eastAsia="de-DE"/>
+        </w:rPr>
+        <w:t>utf8mb4_unicode_ci</w:t>
+      </w:r>
+      <w:proofErr w:type="spellEnd"/>
+      <w:proofErr w:type="gramStart"/>
+      <w:r>
+        <w:rPr>
+          <w:rFonts w:ascii="Courier New" w:eastAsia="Times New Roman" w:hAnsi="Courier New" w:cs="Courier New"/>
+          <w:color w:val="6A8759"/>
+          <w:sz w:val="20"/>
+          <w:szCs w:val="20"/>
+          <w:lang w:eastAsia="de-DE"/>
+        </w:rPr>
+        <w:t>'</w:t>
+      </w:r>
+      <w:r>
+        <w:rPr>
+          <w:rFonts w:ascii="Courier New" w:eastAsia="Times New Roman" w:hAnsi="Courier New" w:cs="Courier New"/>
+          <w:color w:val="CC7832"/>
+          <w:sz w:val="20"/>
+          <w:szCs w:val="20"/>
+          <w:lang w:eastAsia="de-DE"/>
+        </w:rPr>
+        <w:t>;</w:t>
+      </w:r>
+      <w:proofErr w:type="gramEnd"/>
+    </w:p>
+    <w:p>
+      <w:pPr>
+        <w:shd w:val="clear" w:color="auto" w:fill="2B2B2B"/>
+        <w:tabs>
+          <w:tab w:val="left" w:pos="916"/>
+          <w:tab w:val="left" w:pos="1832"/>
+          <w:tab w:val="left" w:pos="2748"/>
+          <w:tab w:val="left" w:pos="3664"/>
+          <w:tab w:val="left" w:pos="4580"/>
+          <w:tab w:val="left" w:pos="5496"/>
+          <w:tab w:val="left" w:pos="6412"/>
+          <w:tab w:val="left" w:pos="7328"/>
+          <w:tab w:val="left" w:pos="8244"/>
+          <w:tab w:val="left" w:pos="9160"/>
+          <w:tab w:val="left" w:pos="10076"/>
+          <w:tab w:val="left" w:pos="10992"/>
+          <w:tab w:val="left" w:pos="11908"/>
+          <w:tab w:val="left" w:pos="12824"/>
+          <w:tab w:val="left" w:pos="13740"/>
+          <w:tab w:val="left" w:pos="14656"/>
+        </w:tabs>
+        <w:spacing w:after="0" w:line="240" w:lineRule="auto"/>
+        <w:rPr>
+          <w:rFonts w:ascii="Courier New" w:eastAsia="Times New Roman" w:hAnsi="Courier New" w:cs="Courier New"/>
+          <w:color w:val="A9B7C6"/>
+          <w:sz w:val="20"/>
+          <w:szCs w:val="20"/>
+          <w:lang w:eastAsia="de-DE"/>
+        </w:rPr>
+      </w:pPr>
+      <w:r>
+        <w:rPr>
+          <w:rFonts w:ascii="Courier New" w:eastAsia="Times New Roman" w:hAnsi="Courier New" w:cs="Courier New"/>
+          <w:color w:val="CC7832"/>
+          <w:sz w:val="20"/>
+          <w:szCs w:val="20"/>
+          <w:lang w:eastAsia="de-DE"/>
+        </w:rPr>
+        <w:t xml:space="preserve">alter table </w:t>
+      </w:r>
+      <w:r>
+        <w:rPr>
+          <w:rFonts w:ascii="Courier New" w:eastAsia="Times New Roman" w:hAnsi="Courier New" w:cs="Courier New"/>
+          <w:color w:val="A9B7C6"/>
+          <w:sz w:val="20"/>
+          <w:szCs w:val="20"/>
+          <w:lang w:eastAsia="de-DE"/>
+        </w:rPr>
+        <w:t xml:space="preserve">allergen </w:t>
+      </w:r>
+      <w:r>
+        <w:rPr>
+          <w:rFonts w:ascii="Courier New" w:eastAsia="Times New Roman" w:hAnsi="Courier New" w:cs="Courier New"/>
+          <w:color w:val="CC7832"/>
+          <w:sz w:val="20"/>
+          <w:szCs w:val="20"/>
+          <w:lang w:eastAsia="de-DE"/>
+        </w:rPr>
+        <w:t xml:space="preserve">Collate </w:t>
+      </w:r>
+      <w:r>
+        <w:rPr>
+          <w:rFonts w:ascii="Courier New" w:eastAsia="Times New Roman" w:hAnsi="Courier New" w:cs="Courier New"/>
+          <w:color w:val="A9B7C6"/>
+          <w:sz w:val="20"/>
+          <w:szCs w:val="20"/>
+          <w:lang w:eastAsia="de-DE"/>
+        </w:rPr>
+        <w:t xml:space="preserve">= </w:t>
+      </w:r>
+      <w:r>
+        <w:rPr>
+          <w:rFonts w:ascii="Courier New" w:eastAsia="Times New Roman" w:hAnsi="Courier New" w:cs="Courier New"/>
+          <w:color w:val="6A8759"/>
+          <w:sz w:val="20"/>
+          <w:szCs w:val="20"/>
+          <w:lang w:eastAsia="de-DE"/>
+        </w:rPr>
+        <w:t>'</w:t>
+      </w:r>
+      <w:proofErr w:type="spellStart"/>
+      <w:r>
+        <w:rPr>
+          <w:rFonts w:ascii="Courier New" w:eastAsia="Times New Roman" w:hAnsi="Courier New" w:cs="Courier New"/>
+          <w:color w:val="6A8759"/>
+          <w:sz w:val="20"/>
+          <w:szCs w:val="20"/>
+          <w:lang w:eastAsia="de-DE"/>
+        </w:rPr>
+        <w:t>utf8mb4_unicode_ci</w:t>
+      </w:r>
+      <w:proofErr w:type="spellEnd"/>
+      <w:r>
+        <w:rPr>
+          <w:rFonts w:ascii="Courier New" w:eastAsia="Times New Roman" w:hAnsi="Courier New" w:cs="Courier New"/>
+          <w:color w:val="6A8759"/>
+          <w:sz w:val="20"/>
+          <w:szCs w:val="20"/>
+          <w:lang w:eastAsia="de-DE"/>
+        </w:rPr>
+        <w:t>'</w:t>
+      </w:r>
+      <w:r>
+        <w:rPr>
+          <w:rFonts w:ascii="Courier New" w:eastAsia="Times New Roman" w:hAnsi="Courier New" w:cs="Courier New"/>
+          <w:color w:val="CC7832"/>
+          <w:sz w:val="20"/>
+          <w:szCs w:val="20"/>
+          <w:lang w:eastAsia="de-DE"/>
+        </w:rPr>
+        <w:t>;</w:t>
+      </w:r>
+      <w:r>
+        <w:rPr>
+          <w:rFonts w:ascii="Courier New" w:eastAsia="Times New Roman" w:hAnsi="Courier New" w:cs="Courier New"/>
+          <w:color w:val="CC7832"/>
+          <w:sz w:val="20"/>
+          <w:szCs w:val="20"/>
+          <w:lang w:eastAsia="de-DE"/>
+        </w:rPr>
+        <w:br/>
+        <w:t xml:space="preserve">alter table </w:t>
+      </w:r>
+      <w:proofErr w:type="spellStart"/>
+      <w:r>
+        <w:rPr>
+          <w:rFonts w:ascii="Courier New" w:eastAsia="Times New Roman" w:hAnsi="Courier New" w:cs="Courier New"/>
+          <w:color w:val="A9B7C6"/>
+          <w:sz w:val="20"/>
+          <w:szCs w:val="20"/>
+          <w:lang w:eastAsia="de-DE"/>
+        </w:rPr>
+        <w:t>gericht</w:t>
+      </w:r>
+      <w:proofErr w:type="spellEnd"/>
+      <w:r>
+        <w:rPr>
+          <w:rFonts w:ascii="Courier New" w:eastAsia="Times New Roman" w:hAnsi="Courier New" w:cs="Courier New"/>
+          <w:color w:val="A9B7C6"/>
+          <w:sz w:val="20"/>
+          <w:szCs w:val="20"/>
+          <w:lang w:eastAsia="de-DE"/>
+        </w:rPr>
+        <w:t xml:space="preserve"> </w:t>
+      </w:r>
+      <w:r>
+        <w:rPr>
+          <w:rFonts w:ascii="Courier New" w:eastAsia="Times New Roman" w:hAnsi="Courier New" w:cs="Courier New"/>
+          <w:color w:val="CC7832"/>
+          <w:sz w:val="20"/>
+          <w:szCs w:val="20"/>
+          <w:lang w:eastAsia="de-DE"/>
+        </w:rPr>
+        <w:t xml:space="preserve">Collate </w:t>
+      </w:r>
+      <w:r>
+        <w:rPr>
+          <w:rFonts w:ascii="Courier New" w:eastAsia="Times New Roman" w:hAnsi="Courier New" w:cs="Courier New"/>
+          <w:color w:val="A9B7C6"/>
+          <w:sz w:val="20"/>
+          <w:szCs w:val="20"/>
+          <w:lang w:eastAsia="de-DE"/>
+        </w:rPr>
+        <w:t xml:space="preserve">= </w:t>
+      </w:r>
+      <w:r>
+        <w:rPr>
+          <w:rFonts w:ascii="Courier New" w:eastAsia="Times New Roman" w:hAnsi="Courier New" w:cs="Courier New"/>
+          <w:color w:val="6A8759"/>
+          <w:sz w:val="20"/>
+          <w:szCs w:val="20"/>
+          <w:lang w:eastAsia="de-DE"/>
+        </w:rPr>
+        <w:t>'</w:t>
+      </w:r>
+      <w:proofErr w:type="spellStart"/>
+      <w:r>
+        <w:rPr>
+          <w:rFonts w:ascii="Courier New" w:eastAsia="Times New Roman" w:hAnsi="Courier New" w:cs="Courier New"/>
+          <w:color w:val="6A8759"/>
+          <w:sz w:val="20"/>
+          <w:szCs w:val="20"/>
+          <w:lang w:eastAsia="de-DE"/>
+        </w:rPr>
+        <w:t>utf8mb4_unicode_ci</w:t>
+      </w:r>
+      <w:proofErr w:type="spellEnd"/>
+      <w:r>
+        <w:rPr>
+          <w:rFonts w:ascii="Courier New" w:eastAsia="Times New Roman" w:hAnsi="Courier New" w:cs="Courier New"/>
+          <w:color w:val="6A8759"/>
+          <w:sz w:val="20"/>
+          <w:szCs w:val="20"/>
+          <w:lang w:eastAsia="de-DE"/>
+        </w:rPr>
+        <w:t>'</w:t>
+      </w:r>
+      <w:r>
+        <w:rPr>
+          <w:rFonts w:ascii="Courier New" w:eastAsia="Times New Roman" w:hAnsi="Courier New" w:cs="Courier New"/>
+          <w:color w:val="CC7832"/>
+          <w:sz w:val="20"/>
+          <w:szCs w:val="20"/>
+          <w:lang w:eastAsia="de-DE"/>
+        </w:rPr>
+        <w:t>;</w:t>
+      </w:r>
+      <w:r>
+        <w:rPr>
+          <w:rFonts w:ascii="Courier New" w:eastAsia="Times New Roman" w:hAnsi="Courier New" w:cs="Courier New"/>
+          <w:color w:val="CC7832"/>
+          <w:sz w:val="20"/>
+          <w:szCs w:val="20"/>
+          <w:lang w:eastAsia="de-DE"/>
+        </w:rPr>
+        <w:br/>
+        <w:t xml:space="preserve">alter table </w:t>
+      </w:r>
+      <w:proofErr w:type="spellStart"/>
+      <w:r>
+        <w:rPr>
+          <w:rFonts w:ascii="Courier New" w:eastAsia="Times New Roman" w:hAnsi="Courier New" w:cs="Courier New"/>
+          <w:color w:val="A9B7C6"/>
+          <w:sz w:val="20"/>
+          <w:szCs w:val="20"/>
+          <w:lang w:eastAsia="de-DE"/>
+        </w:rPr>
+        <w:t>gericht_hat_allergen</w:t>
+      </w:r>
+      <w:proofErr w:type="spellEnd"/>
+      <w:r>
+        <w:rPr>
+          <w:rFonts w:ascii="Courier New" w:eastAsia="Times New Roman" w:hAnsi="Courier New" w:cs="Courier New"/>
+          <w:color w:val="A9B7C6"/>
+          <w:sz w:val="20"/>
+          <w:szCs w:val="20"/>
+          <w:lang w:eastAsia="de-DE"/>
+        </w:rPr>
+        <w:t xml:space="preserve"> </w:t>
+      </w:r>
+      <w:r>
+        <w:rPr>
+          <w:rFonts w:ascii="Courier New" w:eastAsia="Times New Roman" w:hAnsi="Courier New" w:cs="Courier New"/>
+          <w:color w:val="CC7832"/>
+          <w:sz w:val="20"/>
+          <w:szCs w:val="20"/>
+          <w:lang w:eastAsia="de-DE"/>
+        </w:rPr>
+        <w:t xml:space="preserve">Collate </w:t>
+      </w:r>
+      <w:r>
+        <w:rPr>
+          <w:rFonts w:ascii="Courier New" w:eastAsia="Times New Roman" w:hAnsi="Courier New" w:cs="Courier New"/>
+          <w:color w:val="A9B7C6"/>
+          <w:sz w:val="20"/>
+          <w:szCs w:val="20"/>
+          <w:lang w:eastAsia="de-DE"/>
+        </w:rPr>
+        <w:t xml:space="preserve">= </w:t>
+      </w:r>
+      <w:r>
+        <w:rPr>
+          <w:rFonts w:ascii="Courier New" w:eastAsia="Times New Roman" w:hAnsi="Courier New" w:cs="Courier New"/>
+          <w:color w:val="6A8759"/>
+          <w:sz w:val="20"/>
+          <w:szCs w:val="20"/>
+          <w:lang w:eastAsia="de-DE"/>
+        </w:rPr>
+        <w:t>'</w:t>
+      </w:r>
+      <w:proofErr w:type="spellStart"/>
+      <w:r>
+        <w:rPr>
+          <w:rFonts w:ascii="Courier New" w:eastAsia="Times New Roman" w:hAnsi="Courier New" w:cs="Courier New"/>
+          <w:color w:val="6A8759"/>
+          <w:sz w:val="20"/>
+          <w:szCs w:val="20"/>
+          <w:lang w:eastAsia="de-DE"/>
+        </w:rPr>
+        <w:t>utf8mb4_unicode_ci</w:t>
+      </w:r>
+      <w:proofErr w:type="spellEnd"/>
+      <w:r>
+        <w:rPr>
+          <w:rFonts w:ascii="Courier New" w:eastAsia="Times New Roman" w:hAnsi="Courier New" w:cs="Courier New"/>
+          <w:color w:val="6A8759"/>
+          <w:sz w:val="20"/>
+          <w:szCs w:val="20"/>
+          <w:lang w:eastAsia="de-DE"/>
+        </w:rPr>
+        <w:t>'</w:t>
+      </w:r>
+      <w:r>
+        <w:rPr>
+          <w:rFonts w:ascii="Courier New" w:eastAsia="Times New Roman" w:hAnsi="Courier New" w:cs="Courier New"/>
+          <w:color w:val="CC7832"/>
+          <w:sz w:val="20"/>
+          <w:szCs w:val="20"/>
+          <w:lang w:eastAsia="de-DE"/>
+        </w:rPr>
+        <w:t>;</w:t>
+      </w:r>
+      <w:r>
+        <w:rPr>
+          <w:rFonts w:ascii="Courier New" w:eastAsia="Times New Roman" w:hAnsi="Courier New" w:cs="Courier New"/>
+          <w:color w:val="CC7832"/>
+          <w:sz w:val="20"/>
+          <w:szCs w:val="20"/>
+          <w:lang w:eastAsia="de-DE"/>
+        </w:rPr>
+        <w:br/>
+        <w:t xml:space="preserve">alter table </w:t>
+      </w:r>
+      <w:proofErr w:type="spellStart"/>
+      <w:r>
+        <w:rPr>
+          <w:rFonts w:ascii="Courier New" w:eastAsia="Times New Roman" w:hAnsi="Courier New" w:cs="Courier New"/>
+          <w:color w:val="A9B7C6"/>
+          <w:sz w:val="20"/>
+          <w:szCs w:val="20"/>
+          <w:lang w:eastAsia="de-DE"/>
+        </w:rPr>
+        <w:t>gericht_hat_kategorie</w:t>
+      </w:r>
+      <w:proofErr w:type="spellEnd"/>
+      <w:r>
+        <w:rPr>
+          <w:rFonts w:ascii="Courier New" w:eastAsia="Times New Roman" w:hAnsi="Courier New" w:cs="Courier New"/>
+          <w:color w:val="A9B7C6"/>
+          <w:sz w:val="20"/>
+          <w:szCs w:val="20"/>
+          <w:lang w:eastAsia="de-DE"/>
+        </w:rPr>
+        <w:t xml:space="preserve"> </w:t>
+      </w:r>
+      <w:r>
+        <w:rPr>
+          <w:rFonts w:ascii="Courier New" w:eastAsia="Times New Roman" w:hAnsi="Courier New" w:cs="Courier New"/>
+          <w:color w:val="CC7832"/>
+          <w:sz w:val="20"/>
+          <w:szCs w:val="20"/>
+          <w:lang w:eastAsia="de-DE"/>
+        </w:rPr>
+        <w:t xml:space="preserve">Collate </w:t>
+      </w:r>
+      <w:r>
+        <w:rPr>
+          <w:rFonts w:ascii="Courier New" w:eastAsia="Times New Roman" w:hAnsi="Courier New" w:cs="Courier New"/>
+          <w:color w:val="A9B7C6"/>
+          <w:sz w:val="20"/>
+          <w:szCs w:val="20"/>
+          <w:lang w:eastAsia="de-DE"/>
+        </w:rPr>
+        <w:t xml:space="preserve">= </w:t>
+      </w:r>
+      <w:r>
+        <w:rPr>
+          <w:rFonts w:ascii="Courier New" w:eastAsia="Times New Roman" w:hAnsi="Courier New" w:cs="Courier New"/>
+          <w:color w:val="6A8759"/>
+          <w:sz w:val="20"/>
+          <w:szCs w:val="20"/>
+          <w:lang w:eastAsia="de-DE"/>
+        </w:rPr>
+        <w:t>'</w:t>
+      </w:r>
+      <w:proofErr w:type="spellStart"/>
+      <w:r>
+        <w:rPr>
+          <w:rFonts w:ascii="Courier New" w:eastAsia="Times New Roman" w:hAnsi="Courier New" w:cs="Courier New"/>
+          <w:color w:val="6A8759"/>
+          <w:sz w:val="20"/>
+          <w:szCs w:val="20"/>
+          <w:lang w:eastAsia="de-DE"/>
+        </w:rPr>
+        <w:t>utf8mb4_unicode_ci</w:t>
+      </w:r>
+      <w:proofErr w:type="spellEnd"/>
+      <w:r>
+        <w:rPr>
+          <w:rFonts w:ascii="Courier New" w:eastAsia="Times New Roman" w:hAnsi="Courier New" w:cs="Courier New"/>
+          <w:color w:val="6A8759"/>
+          <w:sz w:val="20"/>
+          <w:szCs w:val="20"/>
+          <w:lang w:eastAsia="de-DE"/>
+        </w:rPr>
+        <w:t>'</w:t>
+      </w:r>
+      <w:r>
+        <w:rPr>
+          <w:rFonts w:ascii="Courier New" w:eastAsia="Times New Roman" w:hAnsi="Courier New" w:cs="Courier New"/>
+          <w:color w:val="CC7832"/>
+          <w:sz w:val="20"/>
+          <w:szCs w:val="20"/>
+          <w:lang w:eastAsia="de-DE"/>
+        </w:rPr>
+        <w:t>;</w:t>
+      </w:r>
+      <w:r>
+        <w:rPr>
+          <w:rFonts w:ascii="Courier New" w:eastAsia="Times New Roman" w:hAnsi="Courier New" w:cs="Courier New"/>
+          <w:color w:val="CC7832"/>
+          <w:sz w:val="20"/>
+          <w:szCs w:val="20"/>
+          <w:lang w:eastAsia="de-DE"/>
+        </w:rPr>
+        <w:br/>
+        <w:t xml:space="preserve">alter table </w:t>
+      </w:r>
+      <w:proofErr w:type="spellStart"/>
+      <w:r>
+        <w:rPr>
+          <w:rFonts w:ascii="Courier New" w:eastAsia="Times New Roman" w:hAnsi="Courier New" w:cs="Courier New"/>
+          <w:color w:val="A9B7C6"/>
+          <w:sz w:val="20"/>
+          <w:szCs w:val="20"/>
+          <w:lang w:eastAsia="de-DE"/>
+        </w:rPr>
+        <w:t>kategorie</w:t>
+      </w:r>
+      <w:proofErr w:type="spellEnd"/>
+      <w:r>
+        <w:rPr>
+          <w:rFonts w:ascii="Courier New" w:eastAsia="Times New Roman" w:hAnsi="Courier New" w:cs="Courier New"/>
+          <w:color w:val="A9B7C6"/>
+          <w:sz w:val="20"/>
+          <w:szCs w:val="20"/>
+          <w:lang w:eastAsia="de-DE"/>
+        </w:rPr>
+        <w:t xml:space="preserve"> </w:t>
+      </w:r>
+      <w:r>
+        <w:rPr>
+          <w:rFonts w:ascii="Courier New" w:eastAsia="Times New Roman" w:hAnsi="Courier New" w:cs="Courier New"/>
+          <w:color w:val="CC7832"/>
+          <w:sz w:val="20"/>
+          <w:szCs w:val="20"/>
+          <w:lang w:eastAsia="de-DE"/>
+        </w:rPr>
+        <w:t xml:space="preserve">Collate </w:t>
+      </w:r>
+      <w:r>
+        <w:rPr>
+          <w:rFonts w:ascii="Courier New" w:eastAsia="Times New Roman" w:hAnsi="Courier New" w:cs="Courier New"/>
+          <w:color w:val="A9B7C6"/>
+          <w:sz w:val="20"/>
+          <w:szCs w:val="20"/>
+          <w:lang w:eastAsia="de-DE"/>
+        </w:rPr>
+        <w:t xml:space="preserve">= </w:t>
+      </w:r>
+      <w:r>
+        <w:rPr>
+          <w:rFonts w:ascii="Courier New" w:eastAsia="Times New Roman" w:hAnsi="Courier New" w:cs="Courier New"/>
+          <w:color w:val="6A8759"/>
+          <w:sz w:val="20"/>
+          <w:szCs w:val="20"/>
+          <w:lang w:eastAsia="de-DE"/>
+        </w:rPr>
+        <w:t>'</w:t>
+      </w:r>
+      <w:proofErr w:type="spellStart"/>
+      <w:r>
+        <w:rPr>
+          <w:rFonts w:ascii="Courier New" w:eastAsia="Times New Roman" w:hAnsi="Courier New" w:cs="Courier New"/>
+          <w:color w:val="6A8759"/>
+          <w:sz w:val="20"/>
+          <w:szCs w:val="20"/>
+          <w:lang w:eastAsia="de-DE"/>
+        </w:rPr>
+        <w:t>utf8mb4_unicode_ci</w:t>
+      </w:r>
+      <w:proofErr w:type="spellEnd"/>
+      <w:proofErr w:type="gramStart"/>
+      <w:r>
+        <w:rPr>
+          <w:rFonts w:ascii="Courier New" w:eastAsia="Times New Roman" w:hAnsi="Courier New" w:cs="Courier New"/>
+          <w:color w:val="6A8759"/>
+          <w:sz w:val="20"/>
+          <w:szCs w:val="20"/>
+          <w:lang w:eastAsia="de-DE"/>
+        </w:rPr>
+        <w:t>'</w:t>
+      </w:r>
+      <w:r>
+        <w:rPr>
+          <w:rFonts w:ascii="Courier New" w:eastAsia="Times New Roman" w:hAnsi="Courier New" w:cs="Courier New"/>
+          <w:color w:val="CC7832"/>
+          <w:sz w:val="20"/>
+          <w:szCs w:val="20"/>
+          <w:lang w:eastAsia="de-DE"/>
+        </w:rPr>
+        <w:t>;</w:t>
+      </w:r>
+      <w:proofErr w:type="gramEnd"/>
+    </w:p>
+    <w:p/>
+    <w:p>
+      <w:pPr>
         <w:pStyle w:val="berschrift2"/>
-      </w:pPr>
-      <w:r>
-        <w:tab/>
-      </w:r>
-      <w:r>
-        <w:tab/>
+        <w:rPr>
+          <w:lang w:val="de-DE"/>
+        </w:rPr>
+      </w:pPr>
+      <w:r>
+        <w:rPr>
+          <w:lang w:val="de-DE"/>
+        </w:rPr>
+        <w:t>Zu Aufgabe 3.3</w:t>
       </w:r>
     </w:p>
+    <w:p/>
+    <w:p>
+      <w:pPr>
+        <w:shd w:val="clear" w:color="auto" w:fill="2B2B2B"/>
+        <w:tabs>
+          <w:tab w:val="left" w:pos="916"/>
+          <w:tab w:val="left" w:pos="1832"/>
+          <w:tab w:val="left" w:pos="2748"/>
+          <w:tab w:val="left" w:pos="3664"/>
+          <w:tab w:val="left" w:pos="4580"/>
+          <w:tab w:val="left" w:pos="5496"/>
+          <w:tab w:val="left" w:pos="6412"/>
+          <w:tab w:val="left" w:pos="7328"/>
+          <w:tab w:val="left" w:pos="8244"/>
+          <w:tab w:val="left" w:pos="9160"/>
+          <w:tab w:val="left" w:pos="10076"/>
+          <w:tab w:val="left" w:pos="10992"/>
+          <w:tab w:val="left" w:pos="11908"/>
+          <w:tab w:val="left" w:pos="12824"/>
+          <w:tab w:val="left" w:pos="13740"/>
+          <w:tab w:val="left" w:pos="14656"/>
+        </w:tabs>
+        <w:spacing w:after="0" w:line="240" w:lineRule="auto"/>
+        <w:rPr>
+          <w:rFonts w:ascii="Courier New" w:eastAsia="Times New Roman" w:hAnsi="Courier New" w:cs="Courier New"/>
+          <w:color w:val="A9B7C6"/>
+          <w:sz w:val="20"/>
+          <w:szCs w:val="20"/>
+          <w:lang w:eastAsia="de-DE"/>
+        </w:rPr>
+      </w:pPr>
+      <w:r>
+        <w:rPr>
+          <w:rFonts w:ascii="Courier New" w:eastAsia="Times New Roman" w:hAnsi="Courier New" w:cs="Courier New"/>
+          <w:color w:val="CC7832"/>
+          <w:sz w:val="20"/>
+          <w:szCs w:val="20"/>
+          <w:lang w:eastAsia="de-DE"/>
+        </w:rPr>
+        <w:t xml:space="preserve">use </w:t>
+      </w:r>
+      <w:proofErr w:type="spellStart"/>
+      <w:r>
+        <w:rPr>
+          <w:rFonts w:ascii="Courier New" w:eastAsia="Times New Roman" w:hAnsi="Courier New" w:cs="Courier New"/>
+          <w:color w:val="A9B7C6"/>
+          <w:sz w:val="20"/>
+          <w:szCs w:val="20"/>
+          <w:lang w:eastAsia="de-DE"/>
+        </w:rPr>
+        <w:t>emensawerbeseite</w:t>
+      </w:r>
+      <w:proofErr w:type="spellEnd"/>
+      <w:r>
+        <w:rPr>
+          <w:rFonts w:ascii="Courier New" w:eastAsia="Times New Roman" w:hAnsi="Courier New" w:cs="Courier New"/>
+          <w:color w:val="CC7832"/>
+          <w:sz w:val="20"/>
+          <w:szCs w:val="20"/>
+          <w:lang w:eastAsia="de-DE"/>
+        </w:rPr>
+        <w:t>;</w:t>
+      </w:r>
+      <w:r>
+        <w:rPr>
+          <w:rFonts w:ascii="Courier New" w:eastAsia="Times New Roman" w:hAnsi="Courier New" w:cs="Courier New"/>
+          <w:color w:val="CC7832"/>
+          <w:sz w:val="20"/>
+          <w:szCs w:val="20"/>
+          <w:lang w:eastAsia="de-DE"/>
+        </w:rPr>
+        <w:br/>
+      </w:r>
+      <w:r>
+        <w:rPr>
+          <w:rFonts w:ascii="Courier New" w:eastAsia="Times New Roman" w:hAnsi="Courier New" w:cs="Courier New"/>
+          <w:color w:val="CC7832"/>
+          <w:sz w:val="20"/>
+          <w:szCs w:val="20"/>
+          <w:lang w:eastAsia="de-DE"/>
+        </w:rPr>
+        <w:br/>
+        <w:t xml:space="preserve">select </w:t>
+      </w:r>
+      <w:r>
+        <w:rPr>
+          <w:rFonts w:ascii="Courier New" w:eastAsia="Times New Roman" w:hAnsi="Courier New" w:cs="Courier New"/>
+          <w:color w:val="FFC66D"/>
+          <w:sz w:val="20"/>
+          <w:szCs w:val="20"/>
+          <w:lang w:eastAsia="de-DE"/>
+        </w:rPr>
+        <w:t>Count</w:t>
+      </w:r>
+      <w:r>
+        <w:rPr>
+          <w:rFonts w:ascii="Courier New" w:eastAsia="Times New Roman" w:hAnsi="Courier New" w:cs="Courier New"/>
+          <w:color w:val="A9B7C6"/>
+          <w:sz w:val="20"/>
+          <w:szCs w:val="20"/>
+          <w:lang w:eastAsia="de-DE"/>
+        </w:rPr>
+        <w:t xml:space="preserve"> (</w:t>
+      </w:r>
+      <w:r>
+        <w:rPr>
+          <w:rFonts w:ascii="Courier New" w:eastAsia="Times New Roman" w:hAnsi="Courier New" w:cs="Courier New"/>
+          <w:color w:val="FFC66D"/>
+          <w:sz w:val="20"/>
+          <w:szCs w:val="20"/>
+          <w:lang w:eastAsia="de-DE"/>
+        </w:rPr>
+        <w:t>*</w:t>
+      </w:r>
+      <w:r>
+        <w:rPr>
+          <w:rFonts w:ascii="Courier New" w:eastAsia="Times New Roman" w:hAnsi="Courier New" w:cs="Courier New"/>
+          <w:color w:val="A9B7C6"/>
+          <w:sz w:val="20"/>
+          <w:szCs w:val="20"/>
+          <w:lang w:eastAsia="de-DE"/>
+        </w:rPr>
+        <w:t xml:space="preserve">) </w:t>
+      </w:r>
+      <w:r>
+        <w:rPr>
+          <w:rFonts w:ascii="Courier New" w:eastAsia="Times New Roman" w:hAnsi="Courier New" w:cs="Courier New"/>
+          <w:color w:val="CC7832"/>
+          <w:sz w:val="20"/>
+          <w:szCs w:val="20"/>
+          <w:lang w:eastAsia="de-DE"/>
+        </w:rPr>
+        <w:t xml:space="preserve">as </w:t>
+      </w:r>
+      <w:r>
+        <w:rPr>
+          <w:rFonts w:ascii="Courier New" w:eastAsia="Times New Roman" w:hAnsi="Courier New" w:cs="Courier New"/>
+          <w:color w:val="6A8759"/>
+          <w:sz w:val="20"/>
+          <w:szCs w:val="20"/>
+          <w:lang w:eastAsia="de-DE"/>
+        </w:rPr>
+        <w:t>'</w:t>
+      </w:r>
+      <w:proofErr w:type="spellStart"/>
+      <w:r>
+        <w:rPr>
+          <w:rFonts w:ascii="Courier New" w:eastAsia="Times New Roman" w:hAnsi="Courier New" w:cs="Courier New"/>
+          <w:color w:val="6A8759"/>
+          <w:sz w:val="20"/>
+          <w:szCs w:val="20"/>
+          <w:lang w:eastAsia="de-DE"/>
+        </w:rPr>
+        <w:t>Anzahl</w:t>
+      </w:r>
+      <w:proofErr w:type="spellEnd"/>
+      <w:r>
+        <w:rPr>
+          <w:rFonts w:ascii="Courier New" w:eastAsia="Times New Roman" w:hAnsi="Courier New" w:cs="Courier New"/>
+          <w:color w:val="6A8759"/>
+          <w:sz w:val="20"/>
+          <w:szCs w:val="20"/>
+          <w:lang w:eastAsia="de-DE"/>
+        </w:rPr>
+        <w:t xml:space="preserve"> </w:t>
+      </w:r>
+      <w:proofErr w:type="spellStart"/>
+      <w:r>
+        <w:rPr>
+          <w:rFonts w:ascii="Courier New" w:eastAsia="Times New Roman" w:hAnsi="Courier New" w:cs="Courier New"/>
+          <w:color w:val="6A8759"/>
+          <w:sz w:val="20"/>
+          <w:szCs w:val="20"/>
+          <w:lang w:eastAsia="de-DE"/>
+        </w:rPr>
+        <w:t>Zeilen</w:t>
+      </w:r>
+      <w:proofErr w:type="spellEnd"/>
+      <w:r>
+        <w:rPr>
+          <w:rFonts w:ascii="Courier New" w:eastAsia="Times New Roman" w:hAnsi="Courier New" w:cs="Courier New"/>
+          <w:color w:val="6A8759"/>
+          <w:sz w:val="20"/>
+          <w:szCs w:val="20"/>
+          <w:lang w:eastAsia="de-DE"/>
+        </w:rPr>
+        <w:t>'</w:t>
+      </w:r>
+      <w:r>
+        <w:rPr>
+          <w:rFonts w:ascii="Courier New" w:eastAsia="Times New Roman" w:hAnsi="Courier New" w:cs="Courier New"/>
+          <w:color w:val="6A8759"/>
+          <w:sz w:val="20"/>
+          <w:szCs w:val="20"/>
+          <w:lang w:eastAsia="de-DE"/>
+        </w:rPr>
+        <w:br/>
+      </w:r>
+      <w:r>
+        <w:rPr>
+          <w:rFonts w:ascii="Courier New" w:eastAsia="Times New Roman" w:hAnsi="Courier New" w:cs="Courier New"/>
+          <w:color w:val="CC7832"/>
+          <w:sz w:val="20"/>
+          <w:szCs w:val="20"/>
+          <w:lang w:eastAsia="de-DE"/>
+        </w:rPr>
+        <w:t xml:space="preserve">from </w:t>
+      </w:r>
+      <w:r>
+        <w:rPr>
+          <w:rFonts w:ascii="Courier New" w:eastAsia="Times New Roman" w:hAnsi="Courier New" w:cs="Courier New"/>
+          <w:color w:val="A9B7C6"/>
+          <w:sz w:val="20"/>
+          <w:szCs w:val="20"/>
+          <w:lang w:eastAsia="de-DE"/>
+        </w:rPr>
+        <w:t>allergen</w:t>
+      </w:r>
+      <w:r>
+        <w:rPr>
+          <w:rFonts w:ascii="Courier New" w:eastAsia="Times New Roman" w:hAnsi="Courier New" w:cs="Courier New"/>
+          <w:color w:val="CC7832"/>
+          <w:sz w:val="20"/>
+          <w:szCs w:val="20"/>
+          <w:lang w:eastAsia="de-DE"/>
+        </w:rPr>
+        <w:t>;</w:t>
+      </w:r>
+      <w:r>
+        <w:rPr>
+          <w:rFonts w:ascii="Courier New" w:eastAsia="Times New Roman" w:hAnsi="Courier New" w:cs="Courier New"/>
+          <w:color w:val="CC7832"/>
+          <w:sz w:val="20"/>
+          <w:szCs w:val="20"/>
+          <w:lang w:eastAsia="de-DE"/>
+        </w:rPr>
+        <w:br/>
+      </w:r>
+      <w:r>
+        <w:rPr>
+          <w:rFonts w:ascii="Courier New" w:eastAsia="Times New Roman" w:hAnsi="Courier New" w:cs="Courier New"/>
+          <w:color w:val="CC7832"/>
+          <w:sz w:val="20"/>
+          <w:szCs w:val="20"/>
+          <w:lang w:eastAsia="de-DE"/>
+        </w:rPr>
+        <w:br/>
+        <w:t xml:space="preserve">select </w:t>
+      </w:r>
+      <w:proofErr w:type="gramStart"/>
+      <w:r>
+        <w:rPr>
+          <w:rFonts w:ascii="Courier New" w:eastAsia="Times New Roman" w:hAnsi="Courier New" w:cs="Courier New"/>
+          <w:color w:val="FFC66D"/>
+          <w:sz w:val="20"/>
+          <w:szCs w:val="20"/>
+          <w:lang w:eastAsia="de-DE"/>
+        </w:rPr>
+        <w:t>Count</w:t>
+      </w:r>
+      <w:r>
+        <w:rPr>
+          <w:rFonts w:ascii="Courier New" w:eastAsia="Times New Roman" w:hAnsi="Courier New" w:cs="Courier New"/>
+          <w:color w:val="A9B7C6"/>
+          <w:sz w:val="20"/>
+          <w:szCs w:val="20"/>
+          <w:lang w:eastAsia="de-DE"/>
+        </w:rPr>
+        <w:t>(</w:t>
+      </w:r>
+      <w:proofErr w:type="gramEnd"/>
+      <w:r>
+        <w:rPr>
+          <w:rFonts w:ascii="Courier New" w:eastAsia="Times New Roman" w:hAnsi="Courier New" w:cs="Courier New"/>
+          <w:color w:val="FFC66D"/>
+          <w:sz w:val="20"/>
+          <w:szCs w:val="20"/>
+          <w:lang w:eastAsia="de-DE"/>
+        </w:rPr>
+        <w:t>*</w:t>
+      </w:r>
+      <w:r>
+        <w:rPr>
+          <w:rFonts w:ascii="Courier New" w:eastAsia="Times New Roman" w:hAnsi="Courier New" w:cs="Courier New"/>
+          <w:color w:val="A9B7C6"/>
+          <w:sz w:val="20"/>
+          <w:szCs w:val="20"/>
+          <w:lang w:eastAsia="de-DE"/>
+        </w:rPr>
+        <w:t xml:space="preserve">) </w:t>
+      </w:r>
+      <w:r>
+        <w:rPr>
+          <w:rFonts w:ascii="Courier New" w:eastAsia="Times New Roman" w:hAnsi="Courier New" w:cs="Courier New"/>
+          <w:color w:val="CC7832"/>
+          <w:sz w:val="20"/>
+          <w:szCs w:val="20"/>
+          <w:lang w:eastAsia="de-DE"/>
+        </w:rPr>
+        <w:t xml:space="preserve">as </w:t>
+      </w:r>
+      <w:r>
+        <w:rPr>
+          <w:rFonts w:ascii="Courier New" w:eastAsia="Times New Roman" w:hAnsi="Courier New" w:cs="Courier New"/>
+          <w:color w:val="6A8759"/>
+          <w:sz w:val="20"/>
+          <w:szCs w:val="20"/>
+          <w:lang w:eastAsia="de-DE"/>
+        </w:rPr>
+        <w:t>'</w:t>
+      </w:r>
+      <w:proofErr w:type="spellStart"/>
+      <w:r>
+        <w:rPr>
+          <w:rFonts w:ascii="Courier New" w:eastAsia="Times New Roman" w:hAnsi="Courier New" w:cs="Courier New"/>
+          <w:color w:val="6A8759"/>
+          <w:sz w:val="20"/>
+          <w:szCs w:val="20"/>
+          <w:lang w:eastAsia="de-DE"/>
+        </w:rPr>
+        <w:t>Anzahl</w:t>
+      </w:r>
+      <w:proofErr w:type="spellEnd"/>
+      <w:r>
+        <w:rPr>
+          <w:rFonts w:ascii="Courier New" w:eastAsia="Times New Roman" w:hAnsi="Courier New" w:cs="Courier New"/>
+          <w:color w:val="6A8759"/>
+          <w:sz w:val="20"/>
+          <w:szCs w:val="20"/>
+          <w:lang w:eastAsia="de-DE"/>
+        </w:rPr>
+        <w:t xml:space="preserve"> </w:t>
+      </w:r>
+      <w:proofErr w:type="spellStart"/>
+      <w:r>
+        <w:rPr>
+          <w:rFonts w:ascii="Courier New" w:eastAsia="Times New Roman" w:hAnsi="Courier New" w:cs="Courier New"/>
+          <w:color w:val="6A8759"/>
+          <w:sz w:val="20"/>
+          <w:szCs w:val="20"/>
+          <w:lang w:eastAsia="de-DE"/>
+        </w:rPr>
+        <w:t>Gerichte</w:t>
+      </w:r>
+      <w:proofErr w:type="spellEnd"/>
+      <w:r>
+        <w:rPr>
+          <w:rFonts w:ascii="Courier New" w:eastAsia="Times New Roman" w:hAnsi="Courier New" w:cs="Courier New"/>
+          <w:color w:val="6A8759"/>
+          <w:sz w:val="20"/>
+          <w:szCs w:val="20"/>
+          <w:lang w:eastAsia="de-DE"/>
+        </w:rPr>
+        <w:t>'</w:t>
+      </w:r>
+      <w:r>
+        <w:rPr>
+          <w:rFonts w:ascii="Courier New" w:eastAsia="Times New Roman" w:hAnsi="Courier New" w:cs="Courier New"/>
+          <w:color w:val="6A8759"/>
+          <w:sz w:val="20"/>
+          <w:szCs w:val="20"/>
+          <w:lang w:eastAsia="de-DE"/>
+        </w:rPr>
+        <w:br/>
+      </w:r>
+      <w:r>
+        <w:rPr>
+          <w:rFonts w:ascii="Courier New" w:eastAsia="Times New Roman" w:hAnsi="Courier New" w:cs="Courier New"/>
+          <w:color w:val="CC7832"/>
+          <w:sz w:val="20"/>
+          <w:szCs w:val="20"/>
+          <w:lang w:eastAsia="de-DE"/>
+        </w:rPr>
+        <w:t xml:space="preserve">from </w:t>
+      </w:r>
+      <w:proofErr w:type="spellStart"/>
+      <w:r>
+        <w:rPr>
+          <w:rFonts w:ascii="Courier New" w:eastAsia="Times New Roman" w:hAnsi="Courier New" w:cs="Courier New"/>
+          <w:color w:val="A9B7C6"/>
+          <w:sz w:val="20"/>
+          <w:szCs w:val="20"/>
+          <w:lang w:eastAsia="de-DE"/>
+        </w:rPr>
+        <w:t>gericht</w:t>
+      </w:r>
+      <w:proofErr w:type="spellEnd"/>
+      <w:r>
+        <w:rPr>
+          <w:rFonts w:ascii="Courier New" w:eastAsia="Times New Roman" w:hAnsi="Courier New" w:cs="Courier New"/>
+          <w:color w:val="CC7832"/>
+          <w:sz w:val="20"/>
+          <w:szCs w:val="20"/>
+          <w:lang w:eastAsia="de-DE"/>
+        </w:rPr>
+        <w:t>;</w:t>
+      </w:r>
+      <w:r>
+        <w:rPr>
+          <w:rFonts w:ascii="Courier New" w:eastAsia="Times New Roman" w:hAnsi="Courier New" w:cs="Courier New"/>
+          <w:color w:val="CC7832"/>
+          <w:sz w:val="20"/>
+          <w:szCs w:val="20"/>
+          <w:lang w:eastAsia="de-DE"/>
+        </w:rPr>
+        <w:br/>
+      </w:r>
+      <w:r>
+        <w:rPr>
+          <w:rFonts w:ascii="Courier New" w:eastAsia="Times New Roman" w:hAnsi="Courier New" w:cs="Courier New"/>
+          <w:color w:val="CC7832"/>
+          <w:sz w:val="20"/>
+          <w:szCs w:val="20"/>
+          <w:lang w:eastAsia="de-DE"/>
+        </w:rPr>
+        <w:br/>
+        <w:t xml:space="preserve">select </w:t>
+      </w:r>
+      <w:r>
+        <w:rPr>
+          <w:rFonts w:ascii="Courier New" w:eastAsia="Times New Roman" w:hAnsi="Courier New" w:cs="Courier New"/>
+          <w:color w:val="FFC66D"/>
+          <w:sz w:val="20"/>
+          <w:szCs w:val="20"/>
+          <w:lang w:eastAsia="de-DE"/>
+        </w:rPr>
+        <w:t>Count</w:t>
+      </w:r>
+      <w:r>
+        <w:rPr>
+          <w:rFonts w:ascii="Courier New" w:eastAsia="Times New Roman" w:hAnsi="Courier New" w:cs="Courier New"/>
+          <w:color w:val="A9B7C6"/>
+          <w:sz w:val="20"/>
+          <w:szCs w:val="20"/>
+          <w:lang w:eastAsia="de-DE"/>
+        </w:rPr>
+        <w:t>(</w:t>
+      </w:r>
+      <w:r>
+        <w:rPr>
+          <w:rFonts w:ascii="Courier New" w:eastAsia="Times New Roman" w:hAnsi="Courier New" w:cs="Courier New"/>
+          <w:color w:val="FFC66D"/>
+          <w:sz w:val="20"/>
+          <w:szCs w:val="20"/>
+          <w:lang w:eastAsia="de-DE"/>
+        </w:rPr>
+        <w:t>*</w:t>
+      </w:r>
+      <w:r>
+        <w:rPr>
+          <w:rFonts w:ascii="Courier New" w:eastAsia="Times New Roman" w:hAnsi="Courier New" w:cs="Courier New"/>
+          <w:color w:val="A9B7C6"/>
+          <w:sz w:val="20"/>
+          <w:szCs w:val="20"/>
+          <w:lang w:eastAsia="de-DE"/>
+        </w:rPr>
+        <w:t xml:space="preserve">) </w:t>
+      </w:r>
+      <w:r>
+        <w:rPr>
+          <w:rFonts w:ascii="Courier New" w:eastAsia="Times New Roman" w:hAnsi="Courier New" w:cs="Courier New"/>
+          <w:color w:val="CC7832"/>
+          <w:sz w:val="20"/>
+          <w:szCs w:val="20"/>
+          <w:lang w:eastAsia="de-DE"/>
+        </w:rPr>
+        <w:t xml:space="preserve">as </w:t>
+      </w:r>
+      <w:r>
+        <w:rPr>
+          <w:rFonts w:ascii="Courier New" w:eastAsia="Times New Roman" w:hAnsi="Courier New" w:cs="Courier New"/>
+          <w:color w:val="6A8759"/>
+          <w:sz w:val="20"/>
+          <w:szCs w:val="20"/>
+          <w:lang w:eastAsia="de-DE"/>
+        </w:rPr>
+        <w:t>'</w:t>
+      </w:r>
+      <w:proofErr w:type="spellStart"/>
+      <w:r>
+        <w:rPr>
+          <w:rFonts w:ascii="Courier New" w:eastAsia="Times New Roman" w:hAnsi="Courier New" w:cs="Courier New"/>
+          <w:color w:val="6A8759"/>
+          <w:sz w:val="20"/>
+          <w:szCs w:val="20"/>
+          <w:lang w:eastAsia="de-DE"/>
+        </w:rPr>
+        <w:t>Gericht</w:t>
+      </w:r>
+      <w:proofErr w:type="spellEnd"/>
+      <w:r>
+        <w:rPr>
+          <w:rFonts w:ascii="Courier New" w:eastAsia="Times New Roman" w:hAnsi="Courier New" w:cs="Courier New"/>
+          <w:color w:val="6A8759"/>
+          <w:sz w:val="20"/>
+          <w:szCs w:val="20"/>
+          <w:lang w:eastAsia="de-DE"/>
+        </w:rPr>
+        <w:t xml:space="preserve"> hat Allergen'</w:t>
+      </w:r>
+      <w:r>
+        <w:rPr>
+          <w:rFonts w:ascii="Courier New" w:eastAsia="Times New Roman" w:hAnsi="Courier New" w:cs="Courier New"/>
+          <w:color w:val="6A8759"/>
+          <w:sz w:val="20"/>
+          <w:szCs w:val="20"/>
+          <w:lang w:eastAsia="de-DE"/>
+        </w:rPr>
+        <w:br/>
+      </w:r>
+      <w:r>
+        <w:rPr>
+          <w:rFonts w:ascii="Courier New" w:eastAsia="Times New Roman" w:hAnsi="Courier New" w:cs="Courier New"/>
+          <w:color w:val="CC7832"/>
+          <w:sz w:val="20"/>
+          <w:szCs w:val="20"/>
+          <w:lang w:eastAsia="de-DE"/>
+        </w:rPr>
+        <w:lastRenderedPageBreak/>
+        <w:t xml:space="preserve">from </w:t>
+      </w:r>
+      <w:proofErr w:type="spellStart"/>
+      <w:r>
+        <w:rPr>
+          <w:rFonts w:ascii="Courier New" w:eastAsia="Times New Roman" w:hAnsi="Courier New" w:cs="Courier New"/>
+          <w:color w:val="A9B7C6"/>
+          <w:sz w:val="20"/>
+          <w:szCs w:val="20"/>
+          <w:lang w:eastAsia="de-DE"/>
+        </w:rPr>
+        <w:t>gericht_hat_allergen</w:t>
+      </w:r>
+      <w:proofErr w:type="spellEnd"/>
+      <w:r>
+        <w:rPr>
+          <w:rFonts w:ascii="Courier New" w:eastAsia="Times New Roman" w:hAnsi="Courier New" w:cs="Courier New"/>
+          <w:color w:val="CC7832"/>
+          <w:sz w:val="20"/>
+          <w:szCs w:val="20"/>
+          <w:lang w:eastAsia="de-DE"/>
+        </w:rPr>
+        <w:t>;</w:t>
+      </w:r>
+      <w:r>
+        <w:rPr>
+          <w:rFonts w:ascii="Courier New" w:eastAsia="Times New Roman" w:hAnsi="Courier New" w:cs="Courier New"/>
+          <w:color w:val="CC7832"/>
+          <w:sz w:val="20"/>
+          <w:szCs w:val="20"/>
+          <w:lang w:eastAsia="de-DE"/>
+        </w:rPr>
+        <w:br/>
+      </w:r>
+      <w:r>
+        <w:rPr>
+          <w:rFonts w:ascii="Courier New" w:eastAsia="Times New Roman" w:hAnsi="Courier New" w:cs="Courier New"/>
+          <w:color w:val="CC7832"/>
+          <w:sz w:val="20"/>
+          <w:szCs w:val="20"/>
+          <w:lang w:eastAsia="de-DE"/>
+        </w:rPr>
+        <w:br/>
+        <w:t xml:space="preserve">select </w:t>
+      </w:r>
+      <w:r>
+        <w:rPr>
+          <w:rFonts w:ascii="Courier New" w:eastAsia="Times New Roman" w:hAnsi="Courier New" w:cs="Courier New"/>
+          <w:color w:val="FFC66D"/>
+          <w:sz w:val="20"/>
+          <w:szCs w:val="20"/>
+          <w:lang w:eastAsia="de-DE"/>
+        </w:rPr>
+        <w:t>Count</w:t>
+      </w:r>
+      <w:r>
+        <w:rPr>
+          <w:rFonts w:ascii="Courier New" w:eastAsia="Times New Roman" w:hAnsi="Courier New" w:cs="Courier New"/>
+          <w:color w:val="A9B7C6"/>
+          <w:sz w:val="20"/>
+          <w:szCs w:val="20"/>
+          <w:lang w:eastAsia="de-DE"/>
+        </w:rPr>
+        <w:t>(</w:t>
+      </w:r>
+      <w:r>
+        <w:rPr>
+          <w:rFonts w:ascii="Courier New" w:eastAsia="Times New Roman" w:hAnsi="Courier New" w:cs="Courier New"/>
+          <w:color w:val="FFC66D"/>
+          <w:sz w:val="20"/>
+          <w:szCs w:val="20"/>
+          <w:lang w:eastAsia="de-DE"/>
+        </w:rPr>
+        <w:t>*</w:t>
+      </w:r>
+      <w:r>
+        <w:rPr>
+          <w:rFonts w:ascii="Courier New" w:eastAsia="Times New Roman" w:hAnsi="Courier New" w:cs="Courier New"/>
+          <w:color w:val="A9B7C6"/>
+          <w:sz w:val="20"/>
+          <w:szCs w:val="20"/>
+          <w:lang w:eastAsia="de-DE"/>
+        </w:rPr>
+        <w:t xml:space="preserve">) </w:t>
+      </w:r>
+      <w:r>
+        <w:rPr>
+          <w:rFonts w:ascii="Courier New" w:eastAsia="Times New Roman" w:hAnsi="Courier New" w:cs="Courier New"/>
+          <w:color w:val="CC7832"/>
+          <w:sz w:val="20"/>
+          <w:szCs w:val="20"/>
+          <w:lang w:eastAsia="de-DE"/>
+        </w:rPr>
+        <w:t xml:space="preserve">as </w:t>
+      </w:r>
+      <w:r>
+        <w:rPr>
+          <w:rFonts w:ascii="Courier New" w:eastAsia="Times New Roman" w:hAnsi="Courier New" w:cs="Courier New"/>
+          <w:color w:val="6A8759"/>
+          <w:sz w:val="20"/>
+          <w:szCs w:val="20"/>
+          <w:lang w:eastAsia="de-DE"/>
+        </w:rPr>
+        <w:t>'</w:t>
+      </w:r>
+      <w:proofErr w:type="spellStart"/>
+      <w:r>
+        <w:rPr>
+          <w:rFonts w:ascii="Courier New" w:eastAsia="Times New Roman" w:hAnsi="Courier New" w:cs="Courier New"/>
+          <w:color w:val="6A8759"/>
+          <w:sz w:val="20"/>
+          <w:szCs w:val="20"/>
+          <w:lang w:eastAsia="de-DE"/>
+        </w:rPr>
+        <w:t>Gericht</w:t>
+      </w:r>
+      <w:proofErr w:type="spellEnd"/>
+      <w:r>
+        <w:rPr>
+          <w:rFonts w:ascii="Courier New" w:eastAsia="Times New Roman" w:hAnsi="Courier New" w:cs="Courier New"/>
+          <w:color w:val="6A8759"/>
+          <w:sz w:val="20"/>
+          <w:szCs w:val="20"/>
+          <w:lang w:eastAsia="de-DE"/>
+        </w:rPr>
+        <w:t xml:space="preserve"> hat </w:t>
+      </w:r>
+      <w:proofErr w:type="spellStart"/>
+      <w:r>
+        <w:rPr>
+          <w:rFonts w:ascii="Courier New" w:eastAsia="Times New Roman" w:hAnsi="Courier New" w:cs="Courier New"/>
+          <w:color w:val="6A8759"/>
+          <w:sz w:val="20"/>
+          <w:szCs w:val="20"/>
+          <w:lang w:eastAsia="de-DE"/>
+        </w:rPr>
+        <w:t>Kategorie</w:t>
+      </w:r>
+      <w:proofErr w:type="spellEnd"/>
+      <w:r>
+        <w:rPr>
+          <w:rFonts w:ascii="Courier New" w:eastAsia="Times New Roman" w:hAnsi="Courier New" w:cs="Courier New"/>
+          <w:color w:val="6A8759"/>
+          <w:sz w:val="20"/>
+          <w:szCs w:val="20"/>
+          <w:lang w:eastAsia="de-DE"/>
+        </w:rPr>
+        <w:t>'</w:t>
+      </w:r>
+      <w:r>
+        <w:rPr>
+          <w:rFonts w:ascii="Courier New" w:eastAsia="Times New Roman" w:hAnsi="Courier New" w:cs="Courier New"/>
+          <w:color w:val="6A8759"/>
+          <w:sz w:val="20"/>
+          <w:szCs w:val="20"/>
+          <w:lang w:eastAsia="de-DE"/>
+        </w:rPr>
+        <w:br/>
+      </w:r>
+      <w:r>
+        <w:rPr>
+          <w:rFonts w:ascii="Courier New" w:eastAsia="Times New Roman" w:hAnsi="Courier New" w:cs="Courier New"/>
+          <w:color w:val="CC7832"/>
+          <w:sz w:val="20"/>
+          <w:szCs w:val="20"/>
+          <w:lang w:eastAsia="de-DE"/>
+        </w:rPr>
+        <w:t xml:space="preserve">from </w:t>
+      </w:r>
+      <w:proofErr w:type="spellStart"/>
+      <w:r>
+        <w:rPr>
+          <w:rFonts w:ascii="Courier New" w:eastAsia="Times New Roman" w:hAnsi="Courier New" w:cs="Courier New"/>
+          <w:color w:val="A9B7C6"/>
+          <w:sz w:val="20"/>
+          <w:szCs w:val="20"/>
+          <w:lang w:eastAsia="de-DE"/>
+        </w:rPr>
+        <w:t>gericht_hat_kategorie</w:t>
+      </w:r>
+      <w:proofErr w:type="spellEnd"/>
+      <w:r>
+        <w:rPr>
+          <w:rFonts w:ascii="Courier New" w:eastAsia="Times New Roman" w:hAnsi="Courier New" w:cs="Courier New"/>
+          <w:color w:val="CC7832"/>
+          <w:sz w:val="20"/>
+          <w:szCs w:val="20"/>
+          <w:lang w:eastAsia="de-DE"/>
+        </w:rPr>
+        <w:t>;</w:t>
+      </w:r>
+      <w:r>
+        <w:rPr>
+          <w:rFonts w:ascii="Courier New" w:eastAsia="Times New Roman" w:hAnsi="Courier New" w:cs="Courier New"/>
+          <w:color w:val="CC7832"/>
+          <w:sz w:val="20"/>
+          <w:szCs w:val="20"/>
+          <w:lang w:eastAsia="de-DE"/>
+        </w:rPr>
+        <w:br/>
+      </w:r>
+      <w:r>
+        <w:rPr>
+          <w:rFonts w:ascii="Courier New" w:eastAsia="Times New Roman" w:hAnsi="Courier New" w:cs="Courier New"/>
+          <w:color w:val="CC7832"/>
+          <w:sz w:val="20"/>
+          <w:szCs w:val="20"/>
+          <w:lang w:eastAsia="de-DE"/>
+        </w:rPr>
+        <w:br/>
+        <w:t xml:space="preserve">select </w:t>
+      </w:r>
+      <w:r>
+        <w:rPr>
+          <w:rFonts w:ascii="Courier New" w:eastAsia="Times New Roman" w:hAnsi="Courier New" w:cs="Courier New"/>
+          <w:color w:val="FFC66D"/>
+          <w:sz w:val="20"/>
+          <w:szCs w:val="20"/>
+          <w:lang w:eastAsia="de-DE"/>
+        </w:rPr>
+        <w:t>Count</w:t>
+      </w:r>
+      <w:r>
+        <w:rPr>
+          <w:rFonts w:ascii="Courier New" w:eastAsia="Times New Roman" w:hAnsi="Courier New" w:cs="Courier New"/>
+          <w:color w:val="A9B7C6"/>
+          <w:sz w:val="20"/>
+          <w:szCs w:val="20"/>
+          <w:lang w:eastAsia="de-DE"/>
+        </w:rPr>
+        <w:t>(</w:t>
+      </w:r>
+      <w:r>
+        <w:rPr>
+          <w:rFonts w:ascii="Courier New" w:eastAsia="Times New Roman" w:hAnsi="Courier New" w:cs="Courier New"/>
+          <w:color w:val="FFC66D"/>
+          <w:sz w:val="20"/>
+          <w:szCs w:val="20"/>
+          <w:lang w:eastAsia="de-DE"/>
+        </w:rPr>
+        <w:t>*</w:t>
+      </w:r>
+      <w:r>
+        <w:rPr>
+          <w:rFonts w:ascii="Courier New" w:eastAsia="Times New Roman" w:hAnsi="Courier New" w:cs="Courier New"/>
+          <w:color w:val="A9B7C6"/>
+          <w:sz w:val="20"/>
+          <w:szCs w:val="20"/>
+          <w:lang w:eastAsia="de-DE"/>
+        </w:rPr>
+        <w:t xml:space="preserve">) </w:t>
+      </w:r>
+      <w:r>
+        <w:rPr>
+          <w:rFonts w:ascii="Courier New" w:eastAsia="Times New Roman" w:hAnsi="Courier New" w:cs="Courier New"/>
+          <w:color w:val="CC7832"/>
+          <w:sz w:val="20"/>
+          <w:szCs w:val="20"/>
+          <w:lang w:eastAsia="de-DE"/>
+        </w:rPr>
+        <w:t xml:space="preserve">as </w:t>
+      </w:r>
+      <w:r>
+        <w:rPr>
+          <w:rFonts w:ascii="Courier New" w:eastAsia="Times New Roman" w:hAnsi="Courier New" w:cs="Courier New"/>
+          <w:color w:val="6A8759"/>
+          <w:sz w:val="20"/>
+          <w:szCs w:val="20"/>
+          <w:lang w:eastAsia="de-DE"/>
+        </w:rPr>
+        <w:t>'</w:t>
+      </w:r>
+      <w:proofErr w:type="spellStart"/>
+      <w:r>
+        <w:rPr>
+          <w:rFonts w:ascii="Courier New" w:eastAsia="Times New Roman" w:hAnsi="Courier New" w:cs="Courier New"/>
+          <w:color w:val="6A8759"/>
+          <w:sz w:val="20"/>
+          <w:szCs w:val="20"/>
+          <w:lang w:eastAsia="de-DE"/>
+        </w:rPr>
+        <w:t>Kategorie</w:t>
+      </w:r>
+      <w:proofErr w:type="spellEnd"/>
+      <w:r>
+        <w:rPr>
+          <w:rFonts w:ascii="Courier New" w:eastAsia="Times New Roman" w:hAnsi="Courier New" w:cs="Courier New"/>
+          <w:color w:val="6A8759"/>
+          <w:sz w:val="20"/>
+          <w:szCs w:val="20"/>
+          <w:lang w:eastAsia="de-DE"/>
+        </w:rPr>
+        <w:t>'</w:t>
+      </w:r>
+      <w:r>
+        <w:rPr>
+          <w:rFonts w:ascii="Courier New" w:eastAsia="Times New Roman" w:hAnsi="Courier New" w:cs="Courier New"/>
+          <w:color w:val="6A8759"/>
+          <w:sz w:val="20"/>
+          <w:szCs w:val="20"/>
+          <w:lang w:eastAsia="de-DE"/>
+        </w:rPr>
+        <w:br/>
+      </w:r>
+      <w:r>
+        <w:rPr>
+          <w:rFonts w:ascii="Courier New" w:eastAsia="Times New Roman" w:hAnsi="Courier New" w:cs="Courier New"/>
+          <w:color w:val="CC7832"/>
+          <w:sz w:val="20"/>
+          <w:szCs w:val="20"/>
+          <w:lang w:eastAsia="de-DE"/>
+        </w:rPr>
+        <w:t xml:space="preserve">from </w:t>
+      </w:r>
+      <w:proofErr w:type="spellStart"/>
+      <w:r>
+        <w:rPr>
+          <w:rFonts w:ascii="Courier New" w:eastAsia="Times New Roman" w:hAnsi="Courier New" w:cs="Courier New"/>
+          <w:color w:val="A9B7C6"/>
+          <w:sz w:val="20"/>
+          <w:szCs w:val="20"/>
+          <w:lang w:eastAsia="de-DE"/>
+        </w:rPr>
+        <w:t>kategorie</w:t>
+      </w:r>
+      <w:proofErr w:type="spellEnd"/>
+      <w:r>
+        <w:rPr>
+          <w:rFonts w:ascii="Courier New" w:eastAsia="Times New Roman" w:hAnsi="Courier New" w:cs="Courier New"/>
+          <w:color w:val="CC7832"/>
+          <w:sz w:val="20"/>
+          <w:szCs w:val="20"/>
+          <w:lang w:eastAsia="de-DE"/>
+        </w:rPr>
+        <w:t>;</w:t>
+      </w:r>
+    </w:p>
+    <w:p/>
+    <w:p>
+      <w:pPr>
+        <w:pStyle w:val="berschrift2"/>
+      </w:pPr>
+      <w:r>
+        <w:t>Zu Aufgabe 5</w:t>
+      </w:r>
+    </w:p>
+    <w:p>
+      <w:pPr>
+        <w:pStyle w:val="Listenabsatz"/>
+        <w:numPr>
+          <w:ilvl w:val="0"/>
+          <w:numId w:val="9"/>
+        </w:numPr>
+        <w:rPr>
+          <w:lang w:eastAsia="de-DE"/>
+        </w:rPr>
+      </w:pPr>
+      <w:r>
+        <w:rPr>
+          <w:lang w:eastAsia="de-DE"/>
+        </w:rPr>
+        <w:drawing>
+          <wp:inline distT="0" distB="0" distL="0" distR="0" wp14:anchorId="683AEE68" wp14:editId="37D90D2F">
+            <wp:extent cx="1848108" cy="352474"/>
+            <wp:effectExtent l="0" t="0" r="0" b="9525"/>
+            <wp:docPr id="1" name="Grafik 1"/>
+            <wp:cNvGraphicFramePr>
+              <a:graphicFrameLocks xmlns:a="http://schemas.openxmlformats.org/drawingml/2006/main" noChangeAspect="1"/>
+            </wp:cNvGraphicFramePr>
+            <a:graphic xmlns:a="http://schemas.openxmlformats.org/drawingml/2006/main">
+              <a:graphicData uri="http://schemas.openxmlformats.org/drawingml/2006/picture">
+                <pic:pic xmlns:pic="http://schemas.openxmlformats.org/drawingml/2006/picture">
+                  <pic:nvPicPr>
+                    <pic:cNvPr id="1" name=""/>
+                    <pic:cNvPicPr/>
+                  </pic:nvPicPr>
+                  <pic:blipFill>
+                    <a:blip r:embed="rId9"/>
+                    <a:stretch>
+                      <a:fillRect/>
+                    </a:stretch>
+                  </pic:blipFill>
+                  <pic:spPr>
+                    <a:xfrm>
+                      <a:off x="0" y="0"/>
+                      <a:ext cx="1848108" cy="352474"/>
+                    </a:xfrm>
+                    <a:prstGeom prst="rect">
+                      <a:avLst/>
+                    </a:prstGeom>
+                  </pic:spPr>
+                </pic:pic>
+              </a:graphicData>
+            </a:graphic>
+          </wp:inline>
+        </w:drawing>
+      </w:r>
+    </w:p>
+    <w:p>
+      <w:pPr>
+        <w:pStyle w:val="Listenabsatz"/>
+        <w:numPr>
+          <w:ilvl w:val="0"/>
+          <w:numId w:val="9"/>
+        </w:numPr>
+        <w:rPr>
+          <w:lang w:eastAsia="de-DE"/>
+        </w:rPr>
+      </w:pPr>
+      <w:r>
+        <w:rPr>
+          <w:lang w:eastAsia="de-DE"/>
+        </w:rPr>
+        <w:drawing>
+          <wp:inline distT="0" distB="0" distL="0" distR="0" wp14:anchorId="12FB975A" wp14:editId="58EA0EC4">
+            <wp:extent cx="2591162" cy="457264"/>
+            <wp:effectExtent l="0" t="0" r="0" b="0"/>
+            <wp:docPr id="2" name="Grafik 2"/>
+            <wp:cNvGraphicFramePr>
+              <a:graphicFrameLocks xmlns:a="http://schemas.openxmlformats.org/drawingml/2006/main" noChangeAspect="1"/>
+            </wp:cNvGraphicFramePr>
+            <a:graphic xmlns:a="http://schemas.openxmlformats.org/drawingml/2006/main">
+              <a:graphicData uri="http://schemas.openxmlformats.org/drawingml/2006/picture">
+                <pic:pic xmlns:pic="http://schemas.openxmlformats.org/drawingml/2006/picture">
+                  <pic:nvPicPr>
+                    <pic:cNvPr id="1" name=""/>
+                    <pic:cNvPicPr/>
+                  </pic:nvPicPr>
+                  <pic:blipFill>
+                    <a:blip r:embed="rId10"/>
+                    <a:stretch>
+                      <a:fillRect/>
+                    </a:stretch>
+                  </pic:blipFill>
+                  <pic:spPr>
+                    <a:xfrm>
+                      <a:off x="0" y="0"/>
+                      <a:ext cx="2591162" cy="457264"/>
+                    </a:xfrm>
+                    <a:prstGeom prst="rect">
+                      <a:avLst/>
+                    </a:prstGeom>
+                  </pic:spPr>
+                </pic:pic>
+              </a:graphicData>
+            </a:graphic>
+          </wp:inline>
+        </w:drawing>
+      </w:r>
+    </w:p>
+    <w:p>
+      <w:pPr>
+        <w:pStyle w:val="Listenabsatz"/>
+        <w:numPr>
+          <w:ilvl w:val="0"/>
+          <w:numId w:val="9"/>
+        </w:numPr>
+        <w:rPr>
+          <w:lang w:eastAsia="de-DE"/>
+        </w:rPr>
+      </w:pPr>
+      <w:r>
+        <w:rPr>
+          <w:lang w:eastAsia="de-DE"/>
+        </w:rPr>
+        <w:drawing>
+          <wp:inline distT="0" distB="0" distL="0" distR="0" wp14:anchorId="4AB452E8" wp14:editId="02DD796F">
+            <wp:extent cx="5611008" cy="409632"/>
+            <wp:effectExtent l="0" t="0" r="8890" b="9525"/>
+            <wp:docPr id="3" name="Grafik 3"/>
+            <wp:cNvGraphicFramePr>
+              <a:graphicFrameLocks xmlns:a="http://schemas.openxmlformats.org/drawingml/2006/main" noChangeAspect="1"/>
+            </wp:cNvGraphicFramePr>
+            <a:graphic xmlns:a="http://schemas.openxmlformats.org/drawingml/2006/main">
+              <a:graphicData uri="http://schemas.openxmlformats.org/drawingml/2006/picture">
+                <pic:pic xmlns:pic="http://schemas.openxmlformats.org/drawingml/2006/picture">
+                  <pic:nvPicPr>
+                    <pic:cNvPr id="1" name=""/>
+                    <pic:cNvPicPr/>
+                  </pic:nvPicPr>
+                  <pic:blipFill>
+                    <a:blip r:embed="rId11"/>
+                    <a:stretch>
+                      <a:fillRect/>
+                    </a:stretch>
+                  </pic:blipFill>
+                  <pic:spPr>
+                    <a:xfrm>
+                      <a:off x="0" y="0"/>
+                      <a:ext cx="5611008" cy="409632"/>
+                    </a:xfrm>
+                    <a:prstGeom prst="rect">
+                      <a:avLst/>
+                    </a:prstGeom>
+                  </pic:spPr>
+                </pic:pic>
+              </a:graphicData>
+            </a:graphic>
+          </wp:inline>
+        </w:drawing>
+      </w:r>
+    </w:p>
+    <w:p>
+      <w:pPr>
+        <w:pStyle w:val="Listenabsatz"/>
+        <w:numPr>
+          <w:ilvl w:val="0"/>
+          <w:numId w:val="9"/>
+        </w:numPr>
+        <w:rPr>
+          <w:lang w:eastAsia="de-DE"/>
+        </w:rPr>
+      </w:pPr>
+      <w:r>
+        <w:rPr>
+          <w:lang w:eastAsia="de-DE"/>
+        </w:rPr>
+        <w:drawing>
+          <wp:inline distT="0" distB="0" distL="0" distR="0" wp14:anchorId="604DCAA7" wp14:editId="23644D39">
+            <wp:extent cx="5172797" cy="466790"/>
+            <wp:effectExtent l="0" t="0" r="8890" b="9525"/>
+            <wp:docPr id="4" name="Grafik 4"/>
+            <wp:cNvGraphicFramePr>
+              <a:graphicFrameLocks xmlns:a="http://schemas.openxmlformats.org/drawingml/2006/main" noChangeAspect="1"/>
+            </wp:cNvGraphicFramePr>
+            <a:graphic xmlns:a="http://schemas.openxmlformats.org/drawingml/2006/main">
+              <a:graphicData uri="http://schemas.openxmlformats.org/drawingml/2006/picture">
+                <pic:pic xmlns:pic="http://schemas.openxmlformats.org/drawingml/2006/picture">
+                  <pic:nvPicPr>
+                    <pic:cNvPr id="1" name=""/>
+                    <pic:cNvPicPr/>
+                  </pic:nvPicPr>
+                  <pic:blipFill>
+                    <a:blip r:embed="rId12"/>
+                    <a:stretch>
+                      <a:fillRect/>
+                    </a:stretch>
+                  </pic:blipFill>
+                  <pic:spPr>
+                    <a:xfrm>
+                      <a:off x="0" y="0"/>
+                      <a:ext cx="5172797" cy="466790"/>
+                    </a:xfrm>
+                    <a:prstGeom prst="rect">
+                      <a:avLst/>
+                    </a:prstGeom>
+                  </pic:spPr>
+                </pic:pic>
+              </a:graphicData>
+            </a:graphic>
+          </wp:inline>
+        </w:drawing>
+      </w:r>
+    </w:p>
+    <w:p>
+      <w:pPr>
+        <w:pStyle w:val="Listenabsatz"/>
+        <w:numPr>
+          <w:ilvl w:val="0"/>
+          <w:numId w:val="9"/>
+        </w:numPr>
+        <w:rPr>
+          <w:lang w:eastAsia="de-DE"/>
+        </w:rPr>
+      </w:pPr>
+      <w:r>
+        <w:rPr>
+          <w:lang w:eastAsia="de-DE"/>
+        </w:rPr>
+        <w:t>?</w:t>
+      </w:r>
+    </w:p>
+    <w:p>
+      <w:pPr>
+        <w:pStyle w:val="Listenabsatz"/>
+        <w:numPr>
+          <w:ilvl w:val="0"/>
+          <w:numId w:val="9"/>
+        </w:numPr>
+        <w:rPr>
+          <w:lang w:eastAsia="de-DE"/>
+        </w:rPr>
+      </w:pPr>
+      <w:r>
+        <w:rPr>
+          <w:lang w:eastAsia="de-DE"/>
+        </w:rPr>
+        <w:drawing>
+          <wp:inline distT="0" distB="0" distL="0" distR="0" wp14:anchorId="0FCCA842" wp14:editId="395FA1A0">
+            <wp:extent cx="3353268" cy="533474"/>
+            <wp:effectExtent l="0" t="0" r="0" b="0"/>
+            <wp:docPr id="5" name="Grafik 5" descr="Ein Bild, das Text enthält.&#10;&#10;Automatisch generierte Beschreibung"/>
+            <wp:cNvGraphicFramePr>
+              <a:graphicFrameLocks xmlns:a="http://schemas.openxmlformats.org/drawingml/2006/main" noChangeAspect="1"/>
+            </wp:cNvGraphicFramePr>
+            <a:graphic xmlns:a="http://schemas.openxmlformats.org/drawingml/2006/main">
+              <a:graphicData uri="http://schemas.openxmlformats.org/drawingml/2006/picture">
+                <pic:pic xmlns:pic="http://schemas.openxmlformats.org/drawingml/2006/picture">
+                  <pic:nvPicPr>
+                    <pic:cNvPr id="5" name="Grafik 5" descr="Ein Bild, das Text enthält.&#10;&#10;Automatisch generierte Beschreibung"/>
+                    <pic:cNvPicPr/>
+                  </pic:nvPicPr>
+                  <pic:blipFill>
+                    <a:blip r:embed="rId13"/>
+                    <a:stretch>
+                      <a:fillRect/>
+                    </a:stretch>
+                  </pic:blipFill>
+                  <pic:spPr>
+                    <a:xfrm>
+                      <a:off x="0" y="0"/>
+                      <a:ext cx="3353268" cy="533474"/>
+                    </a:xfrm>
+                    <a:prstGeom prst="rect">
+                      <a:avLst/>
+                    </a:prstGeom>
+                  </pic:spPr>
+                </pic:pic>
+              </a:graphicData>
+            </a:graphic>
+          </wp:inline>
+        </w:drawing>
+      </w:r>
+    </w:p>
+    <w:p>
+      <w:pPr>
+        <w:pStyle w:val="Listenabsatz"/>
+        <w:numPr>
+          <w:ilvl w:val="0"/>
+          <w:numId w:val="9"/>
+        </w:numPr>
+        <w:rPr>
+          <w:lang w:eastAsia="de-DE"/>
+        </w:rPr>
+      </w:pPr>
+      <w:r>
+        <w:rPr>
+          <w:lang w:eastAsia="de-DE"/>
+        </w:rPr>
+        <w:drawing>
+          <wp:inline distT="0" distB="0" distL="0" distR="0" wp14:anchorId="58890911" wp14:editId="1C2DB7E8">
+            <wp:extent cx="1638529" cy="666843"/>
+            <wp:effectExtent l="0" t="0" r="0" b="0"/>
+            <wp:docPr id="6" name="Grafik 6" descr="Ein Bild, das Text enthält.&#10;&#10;Automatisch generierte Beschreibung"/>
+            <wp:cNvGraphicFramePr>
+              <a:graphicFrameLocks xmlns:a="http://schemas.openxmlformats.org/drawingml/2006/main" noChangeAspect="1"/>
+            </wp:cNvGraphicFramePr>
+            <a:graphic xmlns:a="http://schemas.openxmlformats.org/drawingml/2006/main">
+              <a:graphicData uri="http://schemas.openxmlformats.org/drawingml/2006/picture">
+                <pic:pic xmlns:pic="http://schemas.openxmlformats.org/drawingml/2006/picture">
+                  <pic:nvPicPr>
+                    <pic:cNvPr id="6" name="Grafik 6" descr="Ein Bild, das Text enthält.&#10;&#10;Automatisch generierte Beschreibung"/>
+                    <pic:cNvPicPr/>
+                  </pic:nvPicPr>
+                  <pic:blipFill>
+                    <a:blip r:embed="rId14"/>
+                    <a:stretch>
+                      <a:fillRect/>
+                    </a:stretch>
+                  </pic:blipFill>
+                  <pic:spPr>
+                    <a:xfrm>
+                      <a:off x="0" y="0"/>
+                      <a:ext cx="1638529" cy="666843"/>
+                    </a:xfrm>
+                    <a:prstGeom prst="rect">
+                      <a:avLst/>
+                    </a:prstGeom>
+                  </pic:spPr>
+                </pic:pic>
+              </a:graphicData>
+            </a:graphic>
+          </wp:inline>
+        </w:drawing>
+      </w:r>
+    </w:p>
+    <w:p>
+      <w:pPr>
+        <w:pStyle w:val="Listenabsatz"/>
+        <w:numPr>
+          <w:ilvl w:val="0"/>
+          <w:numId w:val="9"/>
+        </w:numPr>
+        <w:rPr>
+          <w:lang w:eastAsia="de-DE"/>
+        </w:rPr>
+      </w:pPr>
+      <w:r>
+        <w:rPr>
+          <w:lang w:eastAsia="de-DE"/>
+        </w:rPr>
+        <w:drawing>
+          <wp:inline distT="0" distB="0" distL="0" distR="0" wp14:anchorId="401169D1" wp14:editId="771548AB">
+            <wp:extent cx="2305372" cy="838317"/>
+            <wp:effectExtent l="0" t="0" r="0" b="0"/>
+            <wp:docPr id="7" name="Grafik 7" descr="Ein Bild, das Text enthält.&#10;&#10;Automatisch generierte Beschreibung"/>
+            <wp:cNvGraphicFramePr>
+              <a:graphicFrameLocks xmlns:a="http://schemas.openxmlformats.org/drawingml/2006/main" noChangeAspect="1"/>
+            </wp:cNvGraphicFramePr>
+            <a:graphic xmlns:a="http://schemas.openxmlformats.org/drawingml/2006/main">
+              <a:graphicData uri="http://schemas.openxmlformats.org/drawingml/2006/picture">
+                <pic:pic xmlns:pic="http://schemas.openxmlformats.org/drawingml/2006/picture">
+                  <pic:nvPicPr>
+                    <pic:cNvPr id="7" name="Grafik 7" descr="Ein Bild, das Text enthält.&#10;&#10;Automatisch generierte Beschreibung"/>
+                    <pic:cNvPicPr/>
+                  </pic:nvPicPr>
+                  <pic:blipFill>
+                    <a:blip r:embed="rId15"/>
+                    <a:stretch>
+                      <a:fillRect/>
+                    </a:stretch>
+                  </pic:blipFill>
+                  <pic:spPr>
+                    <a:xfrm>
+                      <a:off x="0" y="0"/>
+                      <a:ext cx="2305372" cy="838317"/>
+                    </a:xfrm>
+                    <a:prstGeom prst="rect">
+                      <a:avLst/>
+                    </a:prstGeom>
+                  </pic:spPr>
+                </pic:pic>
+              </a:graphicData>
+            </a:graphic>
+          </wp:inline>
+        </w:drawing>
+      </w:r>
+    </w:p>
+    <w:p>
+      <w:pPr>
+        <w:pStyle w:val="Listenabsatz"/>
+        <w:numPr>
+          <w:ilvl w:val="0"/>
+          <w:numId w:val="9"/>
+        </w:numPr>
+        <w:rPr>
+          <w:lang w:eastAsia="de-DE"/>
+        </w:rPr>
+      </w:pPr>
+      <w:r>
+        <w:rPr>
+          <w:lang w:eastAsia="de-DE"/>
+        </w:rPr>
+        <w:drawing>
+          <wp:inline distT="0" distB="0" distL="0" distR="0" wp14:anchorId="6BD8B2B1" wp14:editId="734C29D5">
+            <wp:extent cx="2124371" cy="771633"/>
+            <wp:effectExtent l="0" t="0" r="0" b="9525"/>
+            <wp:docPr id="8" name="Grafik 8" descr="Ein Bild, das Text enthält.&#10;&#10;Automatisch generierte Beschreibung"/>
+            <wp:cNvGraphicFramePr>
+              <a:graphicFrameLocks xmlns:a="http://schemas.openxmlformats.org/drawingml/2006/main" noChangeAspect="1"/>
+            </wp:cNvGraphicFramePr>
+            <a:graphic xmlns:a="http://schemas.openxmlformats.org/drawingml/2006/main">
+              <a:graphicData uri="http://schemas.openxmlformats.org/drawingml/2006/picture">
+                <pic:pic xmlns:pic="http://schemas.openxmlformats.org/drawingml/2006/picture">
+                  <pic:nvPicPr>
+                    <pic:cNvPr id="8" name="Grafik 8" descr="Ein Bild, das Text enthält.&#10;&#10;Automatisch generierte Beschreibung"/>
+                    <pic:cNvPicPr/>
+                  </pic:nvPicPr>
+                  <pic:blipFill>
+                    <a:blip r:embed="rId16"/>
+                    <a:stretch>
+                      <a:fillRect/>
+                    </a:stretch>
+                  </pic:blipFill>
+                  <pic:spPr>
+                    <a:xfrm>
+                      <a:off x="0" y="0"/>
+                      <a:ext cx="2124371" cy="771633"/>
+                    </a:xfrm>
+                    <a:prstGeom prst="rect">
+                      <a:avLst/>
+                    </a:prstGeom>
+                  </pic:spPr>
+                </pic:pic>
+              </a:graphicData>
+            </a:graphic>
+          </wp:inline>
+        </w:drawing>
+      </w:r>
+    </w:p>
+    <w:p>
+      <w:pPr>
+        <w:pStyle w:val="Listenabsatz"/>
+        <w:numPr>
+          <w:ilvl w:val="0"/>
+          <w:numId w:val="9"/>
+        </w:numPr>
+        <w:rPr>
+          <w:lang w:eastAsia="de-DE"/>
+        </w:rPr>
+      </w:pPr>
+      <w:r>
+        <w:rPr>
+          <w:lang w:eastAsia="de-DE"/>
+        </w:rPr>
+        <w:drawing>
+          <wp:inline distT="0" distB="0" distL="0" distR="0" wp14:anchorId="6253AB26" wp14:editId="3ED9C65E">
+            <wp:extent cx="4525006" cy="1629002"/>
+            <wp:effectExtent l="0" t="0" r="9525" b="9525"/>
+            <wp:docPr id="10" name="Grafik 10" descr="Ein Bild, das Text enthält.&#10;&#10;Automatisch generierte Beschreibung"/>
+            <wp:cNvGraphicFramePr>
+              <a:graphicFrameLocks xmlns:a="http://schemas.openxmlformats.org/drawingml/2006/main" noChangeAspect="1"/>
+            </wp:cNvGraphicFramePr>
+            <a:graphic xmlns:a="http://schemas.openxmlformats.org/drawingml/2006/main">
+              <a:graphicData uri="http://schemas.openxmlformats.org/drawingml/2006/picture">
+                <pic:pic xmlns:pic="http://schemas.openxmlformats.org/drawingml/2006/picture">
+                  <pic:nvPicPr>
+                    <pic:cNvPr id="10" name="Grafik 10" descr="Ein Bild, das Text enthält.&#10;&#10;Automatisch generierte Beschreibung"/>
+                    <pic:cNvPicPr/>
+                  </pic:nvPicPr>
+                  <pic:blipFill>
+                    <a:blip r:embed="rId17"/>
+                    <a:stretch>
+                      <a:fillRect/>
+                    </a:stretch>
+                  </pic:blipFill>
+                  <pic:spPr>
+                    <a:xfrm>
+                      <a:off x="0" y="0"/>
+                      <a:ext cx="4525006" cy="1629002"/>
+                    </a:xfrm>
+                    <a:prstGeom prst="rect">
+                      <a:avLst/>
+                    </a:prstGeom>
+                  </pic:spPr>
+                </pic:pic>
+              </a:graphicData>
+            </a:graphic>
+          </wp:inline>
+        </w:drawing>
+      </w:r>
+    </w:p>
+    <w:p>
+      <w:pPr>
+        <w:pStyle w:val="Listenabsatz"/>
+        <w:numPr>
+          <w:ilvl w:val="0"/>
+          <w:numId w:val="9"/>
+        </w:numPr>
+        <w:rPr>
+          <w:lang w:eastAsia="de-DE"/>
+        </w:rPr>
+      </w:pPr>
+      <w:r>
+        <w:rPr>
+          <w:lang w:eastAsia="de-DE"/>
+        </w:rPr>
+        <w:lastRenderedPageBreak/>
+        <w:drawing>
+          <wp:inline distT="0" distB="0" distL="0" distR="0" wp14:anchorId="6B839108" wp14:editId="315FDBFD">
+            <wp:extent cx="4544059" cy="1657581"/>
+            <wp:effectExtent l="0" t="0" r="9525" b="0"/>
+            <wp:docPr id="11" name="Grafik 11" descr="Ein Bild, das Text enthält.&#10;&#10;Automatisch generierte Beschreibung"/>
+            <wp:cNvGraphicFramePr>
+              <a:graphicFrameLocks xmlns:a="http://schemas.openxmlformats.org/drawingml/2006/main" noChangeAspect="1"/>
+            </wp:cNvGraphicFramePr>
+            <a:graphic xmlns:a="http://schemas.openxmlformats.org/drawingml/2006/main">
+              <a:graphicData uri="http://schemas.openxmlformats.org/drawingml/2006/picture">
+                <pic:pic xmlns:pic="http://schemas.openxmlformats.org/drawingml/2006/picture">
+                  <pic:nvPicPr>
+                    <pic:cNvPr id="11" name="Grafik 11" descr="Ein Bild, das Text enthält.&#10;&#10;Automatisch generierte Beschreibung"/>
+                    <pic:cNvPicPr/>
+                  </pic:nvPicPr>
+                  <pic:blipFill>
+                    <a:blip r:embed="rId18"/>
+                    <a:stretch>
+                      <a:fillRect/>
+                    </a:stretch>
+                  </pic:blipFill>
+                  <pic:spPr>
+                    <a:xfrm>
+                      <a:off x="0" y="0"/>
+                      <a:ext cx="4544059" cy="1657581"/>
+                    </a:xfrm>
+                    <a:prstGeom prst="rect">
+                      <a:avLst/>
+                    </a:prstGeom>
+                  </pic:spPr>
+                </pic:pic>
+              </a:graphicData>
+            </a:graphic>
+          </wp:inline>
+        </w:drawing>
+      </w:r>
+    </w:p>
+    <w:p>
+      <w:pPr>
+        <w:pStyle w:val="Listenabsatz"/>
+        <w:numPr>
+          <w:ilvl w:val="0"/>
+          <w:numId w:val="9"/>
+        </w:numPr>
+        <w:rPr>
+          <w:lang w:eastAsia="de-DE"/>
+        </w:rPr>
+      </w:pPr>
+      <w:r>
+        <w:rPr>
+          <w:lang w:eastAsia="de-DE"/>
+        </w:rPr>
+        <w:drawing>
+          <wp:inline distT="0" distB="0" distL="0" distR="0" wp14:anchorId="4F88ED96" wp14:editId="530F6E3B">
+            <wp:extent cx="3238952" cy="1676634"/>
+            <wp:effectExtent l="0" t="0" r="0" b="0"/>
+            <wp:docPr id="12" name="Grafik 12" descr="Ein Bild, das Text enthält.&#10;&#10;Automatisch generierte Beschreibung"/>
+            <wp:cNvGraphicFramePr>
+              <a:graphicFrameLocks xmlns:a="http://schemas.openxmlformats.org/drawingml/2006/main" noChangeAspect="1"/>
+            </wp:cNvGraphicFramePr>
+            <a:graphic xmlns:a="http://schemas.openxmlformats.org/drawingml/2006/main">
+              <a:graphicData uri="http://schemas.openxmlformats.org/drawingml/2006/picture">
+                <pic:pic xmlns:pic="http://schemas.openxmlformats.org/drawingml/2006/picture">
+                  <pic:nvPicPr>
+                    <pic:cNvPr id="12" name="Grafik 12" descr="Ein Bild, das Text enthält.&#10;&#10;Automatisch generierte Beschreibung"/>
+                    <pic:cNvPicPr/>
+                  </pic:nvPicPr>
+                  <pic:blipFill>
+                    <a:blip r:embed="rId19"/>
+                    <a:stretch>
+                      <a:fillRect/>
+                    </a:stretch>
+                  </pic:blipFill>
+                  <pic:spPr>
+                    <a:xfrm>
+                      <a:off x="0" y="0"/>
+                      <a:ext cx="3238952" cy="1676634"/>
+                    </a:xfrm>
+                    <a:prstGeom prst="rect">
+                      <a:avLst/>
+                    </a:prstGeom>
+                  </pic:spPr>
+                </pic:pic>
+              </a:graphicData>
+            </a:graphic>
+          </wp:inline>
+        </w:drawing>
+      </w:r>
+    </w:p>
+    <w:p>
+      <w:pPr>
+        <w:pStyle w:val="Listenabsatz"/>
+        <w:numPr>
+          <w:ilvl w:val="0"/>
+          <w:numId w:val="9"/>
+        </w:numPr>
+        <w:rPr>
+          <w:lang w:eastAsia="de-DE"/>
+        </w:rPr>
+      </w:pPr>
+      <w:r>
+        <w:rPr>
+          <w:lang w:eastAsia="de-DE"/>
+        </w:rPr>
+        <w:drawing>
+          <wp:inline distT="0" distB="0" distL="0" distR="0" wp14:anchorId="1A16A725" wp14:editId="7216FAB3">
+            <wp:extent cx="5144218" cy="1848108"/>
+            <wp:effectExtent l="0" t="0" r="0" b="0"/>
+            <wp:docPr id="16" name="Grafik 16" descr="Ein Bild, das Text enthält.&#10;&#10;Automatisch generierte Beschreibung"/>
+            <wp:cNvGraphicFramePr>
+              <a:graphicFrameLocks xmlns:a="http://schemas.openxmlformats.org/drawingml/2006/main" noChangeAspect="1"/>
+            </wp:cNvGraphicFramePr>
+            <a:graphic xmlns:a="http://schemas.openxmlformats.org/drawingml/2006/main">
+              <a:graphicData uri="http://schemas.openxmlformats.org/drawingml/2006/picture">
+                <pic:pic xmlns:pic="http://schemas.openxmlformats.org/drawingml/2006/picture">
+                  <pic:nvPicPr>
+                    <pic:cNvPr id="14" name="Grafik 14" descr="Ein Bild, das Text enthält.&#10;&#10;Automatisch generierte Beschreibung"/>
+                    <pic:cNvPicPr/>
+                  </pic:nvPicPr>
+                  <pic:blipFill>
+                    <a:blip r:embed="rId20"/>
+                    <a:stretch>
+                      <a:fillRect/>
+                    </a:stretch>
+                  </pic:blipFill>
+                  <pic:spPr>
+                    <a:xfrm>
+                      <a:off x="0" y="0"/>
+                      <a:ext cx="5144218" cy="1848108"/>
+                    </a:xfrm>
+                    <a:prstGeom prst="rect">
+                      <a:avLst/>
+                    </a:prstGeom>
+                  </pic:spPr>
+                </pic:pic>
+              </a:graphicData>
+            </a:graphic>
+          </wp:inline>
+        </w:drawing>
+      </w:r>
+    </w:p>
+    <w:p>
+      <w:pPr>
+        <w:pStyle w:val="Listenabsatz"/>
+        <w:numPr>
+          <w:ilvl w:val="0"/>
+          <w:numId w:val="9"/>
+        </w:numPr>
+        <w:rPr>
+          <w:lang w:eastAsia="de-DE"/>
+        </w:rPr>
+      </w:pPr>
+      <w:r>
+        <w:rPr>
+          <w:lang w:eastAsia="de-DE"/>
+        </w:rPr>
+        <w:drawing>
+          <wp:inline distT="0" distB="0" distL="0" distR="0" wp14:anchorId="54E217D1" wp14:editId="00B899F3">
+            <wp:extent cx="5182323" cy="2000529"/>
+            <wp:effectExtent l="0" t="0" r="0" b="0"/>
+            <wp:docPr id="17" name="Grafik 17" descr="Ein Bild, das Text enthält.&#10;&#10;Automatisch generierte Beschreibung"/>
+            <wp:cNvGraphicFramePr>
+              <a:graphicFrameLocks xmlns:a="http://schemas.openxmlformats.org/drawingml/2006/main" noChangeAspect="1"/>
+            </wp:cNvGraphicFramePr>
+            <a:graphic xmlns:a="http://schemas.openxmlformats.org/drawingml/2006/main">
+              <a:graphicData uri="http://schemas.openxmlformats.org/drawingml/2006/picture">
+                <pic:pic xmlns:pic="http://schemas.openxmlformats.org/drawingml/2006/picture">
+                  <pic:nvPicPr>
+                    <pic:cNvPr id="17" name="Grafik 17" descr="Ein Bild, das Text enthält.&#10;&#10;Automatisch generierte Beschreibung"/>
+                    <pic:cNvPicPr/>
+                  </pic:nvPicPr>
+                  <pic:blipFill>
+                    <a:blip r:embed="rId21"/>
+                    <a:stretch>
+                      <a:fillRect/>
+                    </a:stretch>
+                  </pic:blipFill>
+                  <pic:spPr>
+                    <a:xfrm>
+                      <a:off x="0" y="0"/>
+                      <a:ext cx="5182323" cy="2000529"/>
+                    </a:xfrm>
+                    <a:prstGeom prst="rect">
+                      <a:avLst/>
+                    </a:prstGeom>
+                  </pic:spPr>
+                </pic:pic>
+              </a:graphicData>
+            </a:graphic>
+          </wp:inline>
+        </w:drawing>
+      </w:r>
+    </w:p>
+    <w:p>
+      <w:pPr>
+        <w:pStyle w:val="Listenabsatz"/>
+        <w:numPr>
+          <w:ilvl w:val="0"/>
+          <w:numId w:val="9"/>
+        </w:numPr>
+        <w:rPr>
+          <w:lang w:eastAsia="de-DE"/>
+        </w:rPr>
+      </w:pPr>
+      <w:r>
+        <w:rPr>
+          <w:lang w:eastAsia="de-DE"/>
+        </w:rPr>
+        <w:drawing>
+          <wp:inline distT="0" distB="0" distL="0" distR="0" wp14:anchorId="04DEB397" wp14:editId="6E9C61EC">
+            <wp:extent cx="2648320" cy="771633"/>
+            <wp:effectExtent l="0" t="0" r="0" b="9525"/>
+            <wp:docPr id="18" name="Grafik 18" descr="Ein Bild, das Text, Gerät, Anzeige enthält.&#10;&#10;Automatisch generierte Beschreibung"/>
+            <wp:cNvGraphicFramePr>
+              <a:graphicFrameLocks xmlns:a="http://schemas.openxmlformats.org/drawingml/2006/main" noChangeAspect="1"/>
+            </wp:cNvGraphicFramePr>
+            <a:graphic xmlns:a="http://schemas.openxmlformats.org/drawingml/2006/main">
+              <a:graphicData uri="http://schemas.openxmlformats.org/drawingml/2006/picture">
+                <pic:pic xmlns:pic="http://schemas.openxmlformats.org/drawingml/2006/picture">
+                  <pic:nvPicPr>
+                    <pic:cNvPr id="18" name="Grafik 18" descr="Ein Bild, das Text, Gerät, Anzeige enthält.&#10;&#10;Automatisch generierte Beschreibung"/>
+                    <pic:cNvPicPr/>
+                  </pic:nvPicPr>
+                  <pic:blipFill>
+                    <a:blip r:embed="rId22"/>
+                    <a:stretch>
+                      <a:fillRect/>
+                    </a:stretch>
+                  </pic:blipFill>
+                  <pic:spPr>
+                    <a:xfrm>
+                      <a:off x="0" y="0"/>
+                      <a:ext cx="2648320" cy="771633"/>
+                    </a:xfrm>
+                    <a:prstGeom prst="rect">
+                      <a:avLst/>
+                    </a:prstGeom>
+                  </pic:spPr>
+                </pic:pic>
+              </a:graphicData>
+            </a:graphic>
+          </wp:inline>
+        </w:drawing>
+      </w:r>
+    </w:p>
+    <w:p>
+      <w:pPr>
+        <w:pStyle w:val="Listenabsatz"/>
+        <w:numPr>
+          <w:ilvl w:val="0"/>
+          <w:numId w:val="9"/>
+        </w:numPr>
+        <w:rPr>
+          <w:lang w:eastAsia="de-DE"/>
+        </w:rPr>
+      </w:pPr>
+      <w:r>
+        <w:rPr>
+          <w:lang w:eastAsia="de-DE"/>
+        </w:rPr>
+        <w:lastRenderedPageBreak/>
+        <w:drawing>
+          <wp:inline distT="0" distB="0" distL="0" distR="0" wp14:anchorId="258A5700" wp14:editId="47385A64">
+            <wp:extent cx="4182059" cy="4220164"/>
+            <wp:effectExtent l="0" t="0" r="9525" b="9525"/>
+            <wp:docPr id="19" name="Grafik 19" descr="Ein Bild, das Text enthält.&#10;&#10;Automatisch generierte Beschreibung"/>
+            <wp:cNvGraphicFramePr>
+              <a:graphicFrameLocks xmlns:a="http://schemas.openxmlformats.org/drawingml/2006/main" noChangeAspect="1"/>
+            </wp:cNvGraphicFramePr>
+            <a:graphic xmlns:a="http://schemas.openxmlformats.org/drawingml/2006/main">
+              <a:graphicData uri="http://schemas.openxmlformats.org/drawingml/2006/picture">
+                <pic:pic xmlns:pic="http://schemas.openxmlformats.org/drawingml/2006/picture">
+                  <pic:nvPicPr>
+                    <pic:cNvPr id="19" name="Grafik 19" descr="Ein Bild, das Text enthält.&#10;&#10;Automatisch generierte Beschreibung"/>
+                    <pic:cNvPicPr/>
+                  </pic:nvPicPr>
+                  <pic:blipFill>
+                    <a:blip r:embed="rId23"/>
+                    <a:stretch>
+                      <a:fillRect/>
+                    </a:stretch>
+                  </pic:blipFill>
+                  <pic:spPr>
+                    <a:xfrm>
+                      <a:off x="0" y="0"/>
+                      <a:ext cx="4182059" cy="4220164"/>
+                    </a:xfrm>
+                    <a:prstGeom prst="rect">
+                      <a:avLst/>
+                    </a:prstGeom>
+                  </pic:spPr>
+                </pic:pic>
+              </a:graphicData>
+            </a:graphic>
+          </wp:inline>
+        </w:drawing>
+      </w:r>
+      <w:r>
+        <w:rPr>
+          <w:lang w:eastAsia="de-DE"/>
+        </w:rPr>
+        <w:drawing>
+          <wp:inline distT="0" distB="0" distL="0" distR="0" wp14:anchorId="0D7715FD" wp14:editId="2C9350AB">
+            <wp:extent cx="2800741" cy="695422"/>
+            <wp:effectExtent l="0" t="0" r="0" b="9525"/>
+            <wp:docPr id="20" name="Grafik 20" descr="Ein Bild, das Text enthält.&#10;&#10;Automatisch generierte Beschreibung"/>
+            <wp:cNvGraphicFramePr>
+              <a:graphicFrameLocks xmlns:a="http://schemas.openxmlformats.org/drawingml/2006/main" noChangeAspect="1"/>
+            </wp:cNvGraphicFramePr>
+            <a:graphic xmlns:a="http://schemas.openxmlformats.org/drawingml/2006/main">
+              <a:graphicData uri="http://schemas.openxmlformats.org/drawingml/2006/picture">
+                <pic:pic xmlns:pic="http://schemas.openxmlformats.org/drawingml/2006/picture">
+                  <pic:nvPicPr>
+                    <pic:cNvPr id="20" name="Grafik 20" descr="Ein Bild, das Text enthält.&#10;&#10;Automatisch generierte Beschreibung"/>
+                    <pic:cNvPicPr/>
+                  </pic:nvPicPr>
+                  <pic:blipFill>
+                    <a:blip r:embed="rId24"/>
+                    <a:stretch>
+                      <a:fillRect/>
+                    </a:stretch>
+                  </pic:blipFill>
+                  <pic:spPr>
+                    <a:xfrm>
+                      <a:off x="0" y="0"/>
+                      <a:ext cx="2800741" cy="695422"/>
+                    </a:xfrm>
+                    <a:prstGeom prst="rect">
+                      <a:avLst/>
+                    </a:prstGeom>
+                  </pic:spPr>
+                </pic:pic>
+              </a:graphicData>
+            </a:graphic>
+          </wp:inline>
+        </w:drawing>
+      </w:r>
+    </w:p>
+    <w:p>
+      <w:pPr>
+        <w:pStyle w:val="Listenabsatz"/>
+        <w:numPr>
+          <w:ilvl w:val="0"/>
+          <w:numId w:val="9"/>
+        </w:numPr>
+        <w:rPr>
+          <w:lang w:eastAsia="de-DE"/>
+        </w:rPr>
+      </w:pPr>
+      <w:r>
+        <w:rPr>
+          <w:lang w:eastAsia="de-DE"/>
+        </w:rPr>
+        <w:drawing>
+          <wp:inline distT="0" distB="0" distL="0" distR="0" wp14:anchorId="4B091599" wp14:editId="368E5D42">
+            <wp:extent cx="2819794" cy="1324160"/>
+            <wp:effectExtent l="0" t="0" r="0" b="9525"/>
+            <wp:docPr id="21" name="Grafik 21" descr="Ein Bild, das Text enthält.&#10;&#10;Automatisch generierte Beschreibung"/>
+            <wp:cNvGraphicFramePr>
+              <a:graphicFrameLocks xmlns:a="http://schemas.openxmlformats.org/drawingml/2006/main" noChangeAspect="1"/>
+            </wp:cNvGraphicFramePr>
+            <a:graphic xmlns:a="http://schemas.openxmlformats.org/drawingml/2006/main">
+              <a:graphicData uri="http://schemas.openxmlformats.org/drawingml/2006/picture">
+                <pic:pic xmlns:pic="http://schemas.openxmlformats.org/drawingml/2006/picture">
+                  <pic:nvPicPr>
+                    <pic:cNvPr id="21" name="Grafik 21" descr="Ein Bild, das Text enthält.&#10;&#10;Automatisch generierte Beschreibung"/>
+                    <pic:cNvPicPr/>
+                  </pic:nvPicPr>
+                  <pic:blipFill>
+                    <a:blip r:embed="rId25"/>
+                    <a:stretch>
+                      <a:fillRect/>
+                    </a:stretch>
+                  </pic:blipFill>
+                  <pic:spPr>
+                    <a:xfrm>
+                      <a:off x="0" y="0"/>
+                      <a:ext cx="2819794" cy="1324160"/>
+                    </a:xfrm>
+                    <a:prstGeom prst="rect">
+                      <a:avLst/>
+                    </a:prstGeom>
+                  </pic:spPr>
+                </pic:pic>
+              </a:graphicData>
+            </a:graphic>
+          </wp:inline>
+        </w:drawing>
+      </w:r>
+    </w:p>
+    <w:p>
+      <w:pPr>
+        <w:pStyle w:val="Untertitel"/>
+      </w:pPr>
+    </w:p>
+    <w:p/>
+    <w:p/>
+    <w:p/>
+    <w:p/>
+    <w:p/>
     <w:sectPr>
-      <w:headerReference w:type="default" r:id="rId9"/>
+      <w:headerReference w:type="default" r:id="rId26"/>
       <w:pgSz w:w="11906" w:h="16838"/>
       <w:pgMar w:top="1417" w:right="1417" w:bottom="1134" w:left="1417" w:header="708" w:footer="708" w:gutter="0"/>
       <w:cols w:space="708"/>
@@ -3849,9 +6696,270 @@
     </w:lvl>
   </w:abstractNum>
   <w:abstractNum w:abstractNumId="1" w15:restartNumberingAfterBreak="0">
-    <w:nsid w:val="39C56797"/>
+    <w:nsid w:val="22F54AFE"/>
     <w:multiLevelType w:val="hybridMultilevel"/>
-    <w:tmpl w:val="99560D0A"/>
+    <w:tmpl w:val="6478B5C6"/>
+    <w:lvl w:ilvl="0" w:tplc="04070011">
+      <w:start w:val="1"/>
+      <w:numFmt w:val="decimal"/>
+      <w:lvlText w:val="%1)"/>
+      <w:lvlJc w:val="left"/>
+      <w:pPr>
+        <w:ind w:left="720" w:hanging="360"/>
+      </w:pPr>
+      <w:rPr>
+        <w:rFonts w:hint="default"/>
+      </w:rPr>
+    </w:lvl>
+    <w:lvl w:ilvl="1" w:tplc="04070019" w:tentative="1">
+      <w:start w:val="1"/>
+      <w:numFmt w:val="lowerLetter"/>
+      <w:lvlText w:val="%2."/>
+      <w:lvlJc w:val="left"/>
+      <w:pPr>
+        <w:ind w:left="1440" w:hanging="360"/>
+      </w:pPr>
+    </w:lvl>
+    <w:lvl w:ilvl="2" w:tplc="0407001B" w:tentative="1">
+      <w:start w:val="1"/>
+      <w:numFmt w:val="lowerRoman"/>
+      <w:lvlText w:val="%3."/>
+      <w:lvlJc w:val="right"/>
+      <w:pPr>
+        <w:ind w:left="2160" w:hanging="180"/>
+      </w:pPr>
+    </w:lvl>
+    <w:lvl w:ilvl="3" w:tplc="0407000F" w:tentative="1">
+      <w:start w:val="1"/>
+      <w:numFmt w:val="decimal"/>
+      <w:lvlText w:val="%4."/>
+      <w:lvlJc w:val="left"/>
+      <w:pPr>
+        <w:ind w:left="2880" w:hanging="360"/>
+      </w:pPr>
+    </w:lvl>
+    <w:lvl w:ilvl="4" w:tplc="04070019" w:tentative="1">
+      <w:start w:val="1"/>
+      <w:numFmt w:val="lowerLetter"/>
+      <w:lvlText w:val="%5."/>
+      <w:lvlJc w:val="left"/>
+      <w:pPr>
+        <w:ind w:left="3600" w:hanging="360"/>
+      </w:pPr>
+    </w:lvl>
+    <w:lvl w:ilvl="5" w:tplc="0407001B" w:tentative="1">
+      <w:start w:val="1"/>
+      <w:numFmt w:val="lowerRoman"/>
+      <w:lvlText w:val="%6."/>
+      <w:lvlJc w:val="right"/>
+      <w:pPr>
+        <w:ind w:left="4320" w:hanging="180"/>
+      </w:pPr>
+    </w:lvl>
+    <w:lvl w:ilvl="6" w:tplc="0407000F" w:tentative="1">
+      <w:start w:val="1"/>
+      <w:numFmt w:val="decimal"/>
+      <w:lvlText w:val="%7."/>
+      <w:lvlJc w:val="left"/>
+      <w:pPr>
+        <w:ind w:left="5040" w:hanging="360"/>
+      </w:pPr>
+    </w:lvl>
+    <w:lvl w:ilvl="7" w:tplc="04070019" w:tentative="1">
+      <w:start w:val="1"/>
+      <w:numFmt w:val="lowerLetter"/>
+      <w:lvlText w:val="%8."/>
+      <w:lvlJc w:val="left"/>
+      <w:pPr>
+        <w:ind w:left="5760" w:hanging="360"/>
+      </w:pPr>
+    </w:lvl>
+    <w:lvl w:ilvl="8" w:tplc="0407001B" w:tentative="1">
+      <w:start w:val="1"/>
+      <w:numFmt w:val="lowerRoman"/>
+      <w:lvlText w:val="%9."/>
+      <w:lvlJc w:val="right"/>
+      <w:pPr>
+        <w:ind w:left="6480" w:hanging="180"/>
+      </w:pPr>
+    </w:lvl>
+  </w:abstractNum>
+  <w:abstractNum w:abstractNumId="2" w15:restartNumberingAfterBreak="0">
+    <w:nsid w:val="288A6AC9"/>
+    <w:multiLevelType w:val="hybridMultilevel"/>
+    <w:tmpl w:val="EAC06648"/>
+    <w:lvl w:ilvl="0" w:tplc="04070011">
+      <w:start w:val="1"/>
+      <w:numFmt w:val="decimal"/>
+      <w:lvlText w:val="%1)"/>
+      <w:lvlJc w:val="left"/>
+      <w:pPr>
+        <w:ind w:left="720" w:hanging="360"/>
+      </w:pPr>
+    </w:lvl>
+    <w:lvl w:ilvl="1" w:tplc="04070019" w:tentative="1">
+      <w:start w:val="1"/>
+      <w:numFmt w:val="lowerLetter"/>
+      <w:lvlText w:val="%2."/>
+      <w:lvlJc w:val="left"/>
+      <w:pPr>
+        <w:ind w:left="1440" w:hanging="360"/>
+      </w:pPr>
+    </w:lvl>
+    <w:lvl w:ilvl="2" w:tplc="0407001B" w:tentative="1">
+      <w:start w:val="1"/>
+      <w:numFmt w:val="lowerRoman"/>
+      <w:lvlText w:val="%3."/>
+      <w:lvlJc w:val="right"/>
+      <w:pPr>
+        <w:ind w:left="2160" w:hanging="180"/>
+      </w:pPr>
+    </w:lvl>
+    <w:lvl w:ilvl="3" w:tplc="0407000F" w:tentative="1">
+      <w:start w:val="1"/>
+      <w:numFmt w:val="decimal"/>
+      <w:lvlText w:val="%4."/>
+      <w:lvlJc w:val="left"/>
+      <w:pPr>
+        <w:ind w:left="2880" w:hanging="360"/>
+      </w:pPr>
+    </w:lvl>
+    <w:lvl w:ilvl="4" w:tplc="04070019" w:tentative="1">
+      <w:start w:val="1"/>
+      <w:numFmt w:val="lowerLetter"/>
+      <w:lvlText w:val="%5."/>
+      <w:lvlJc w:val="left"/>
+      <w:pPr>
+        <w:ind w:left="3600" w:hanging="360"/>
+      </w:pPr>
+    </w:lvl>
+    <w:lvl w:ilvl="5" w:tplc="0407001B" w:tentative="1">
+      <w:start w:val="1"/>
+      <w:numFmt w:val="lowerRoman"/>
+      <w:lvlText w:val="%6."/>
+      <w:lvlJc w:val="right"/>
+      <w:pPr>
+        <w:ind w:left="4320" w:hanging="180"/>
+      </w:pPr>
+    </w:lvl>
+    <w:lvl w:ilvl="6" w:tplc="0407000F" w:tentative="1">
+      <w:start w:val="1"/>
+      <w:numFmt w:val="decimal"/>
+      <w:lvlText w:val="%7."/>
+      <w:lvlJc w:val="left"/>
+      <w:pPr>
+        <w:ind w:left="5040" w:hanging="360"/>
+      </w:pPr>
+    </w:lvl>
+    <w:lvl w:ilvl="7" w:tplc="04070019" w:tentative="1">
+      <w:start w:val="1"/>
+      <w:numFmt w:val="lowerLetter"/>
+      <w:lvlText w:val="%8."/>
+      <w:lvlJc w:val="left"/>
+      <w:pPr>
+        <w:ind w:left="5760" w:hanging="360"/>
+      </w:pPr>
+    </w:lvl>
+    <w:lvl w:ilvl="8" w:tplc="0407001B" w:tentative="1">
+      <w:start w:val="1"/>
+      <w:numFmt w:val="lowerRoman"/>
+      <w:lvlText w:val="%9."/>
+      <w:lvlJc w:val="right"/>
+      <w:pPr>
+        <w:ind w:left="6480" w:hanging="180"/>
+      </w:pPr>
+    </w:lvl>
+  </w:abstractNum>
+  <w:abstractNum w:abstractNumId="3" w15:restartNumberingAfterBreak="0">
+    <w:nsid w:val="31E4394F"/>
+    <w:multiLevelType w:val="hybridMultilevel"/>
+    <w:tmpl w:val="A538DBCE"/>
+    <w:lvl w:ilvl="0" w:tplc="04070011">
+      <w:start w:val="1"/>
+      <w:numFmt w:val="decimal"/>
+      <w:lvlText w:val="%1)"/>
+      <w:lvlJc w:val="left"/>
+      <w:pPr>
+        <w:ind w:left="720" w:hanging="360"/>
+      </w:pPr>
+    </w:lvl>
+    <w:lvl w:ilvl="1" w:tplc="04070019" w:tentative="1">
+      <w:start w:val="1"/>
+      <w:numFmt w:val="lowerLetter"/>
+      <w:lvlText w:val="%2."/>
+      <w:lvlJc w:val="left"/>
+      <w:pPr>
+        <w:ind w:left="1440" w:hanging="360"/>
+      </w:pPr>
+    </w:lvl>
+    <w:lvl w:ilvl="2" w:tplc="0407001B" w:tentative="1">
+      <w:start w:val="1"/>
+      <w:numFmt w:val="lowerRoman"/>
+      <w:lvlText w:val="%3."/>
+      <w:lvlJc w:val="right"/>
+      <w:pPr>
+        <w:ind w:left="2160" w:hanging="180"/>
+      </w:pPr>
+    </w:lvl>
+    <w:lvl w:ilvl="3" w:tplc="0407000F" w:tentative="1">
+      <w:start w:val="1"/>
+      <w:numFmt w:val="decimal"/>
+      <w:lvlText w:val="%4."/>
+      <w:lvlJc w:val="left"/>
+      <w:pPr>
+        <w:ind w:left="2880" w:hanging="360"/>
+      </w:pPr>
+    </w:lvl>
+    <w:lvl w:ilvl="4" w:tplc="04070019" w:tentative="1">
+      <w:start w:val="1"/>
+      <w:numFmt w:val="lowerLetter"/>
+      <w:lvlText w:val="%5."/>
+      <w:lvlJc w:val="left"/>
+      <w:pPr>
+        <w:ind w:left="3600" w:hanging="360"/>
+      </w:pPr>
+    </w:lvl>
+    <w:lvl w:ilvl="5" w:tplc="0407001B" w:tentative="1">
+      <w:start w:val="1"/>
+      <w:numFmt w:val="lowerRoman"/>
+      <w:lvlText w:val="%6."/>
+      <w:lvlJc w:val="right"/>
+      <w:pPr>
+        <w:ind w:left="4320" w:hanging="180"/>
+      </w:pPr>
+    </w:lvl>
+    <w:lvl w:ilvl="6" w:tplc="0407000F" w:tentative="1">
+      <w:start w:val="1"/>
+      <w:numFmt w:val="decimal"/>
+      <w:lvlText w:val="%7."/>
+      <w:lvlJc w:val="left"/>
+      <w:pPr>
+        <w:ind w:left="5040" w:hanging="360"/>
+      </w:pPr>
+    </w:lvl>
+    <w:lvl w:ilvl="7" w:tplc="04070019" w:tentative="1">
+      <w:start w:val="1"/>
+      <w:numFmt w:val="lowerLetter"/>
+      <w:lvlText w:val="%8."/>
+      <w:lvlJc w:val="left"/>
+      <w:pPr>
+        <w:ind w:left="5760" w:hanging="360"/>
+      </w:pPr>
+    </w:lvl>
+    <w:lvl w:ilvl="8" w:tplc="0407001B" w:tentative="1">
+      <w:start w:val="1"/>
+      <w:numFmt w:val="lowerRoman"/>
+      <w:lvlText w:val="%9."/>
+      <w:lvlJc w:val="right"/>
+      <w:pPr>
+        <w:ind w:left="6480" w:hanging="180"/>
+      </w:pPr>
+    </w:lvl>
+  </w:abstractNum>
+  <w:abstractNum w:abstractNumId="4" w15:restartNumberingAfterBreak="0">
+    <w:nsid w:val="32175C24"/>
+    <w:multiLevelType w:val="hybridMultilevel"/>
+    <w:tmpl w:val="19B8E7F0"/>
     <w:lvl w:ilvl="0" w:tplc="04070001">
       <w:start w:val="1"/>
       <w:numFmt w:val="bullet"/>
@@ -3961,10 +7069,10 @@
       </w:rPr>
     </w:lvl>
   </w:abstractNum>
-  <w:abstractNum w:abstractNumId="2" w15:restartNumberingAfterBreak="0">
-    <w:nsid w:val="4B1058C2"/>
+  <w:abstractNum w:abstractNumId="5" w15:restartNumberingAfterBreak="0">
+    <w:nsid w:val="39C56797"/>
     <w:multiLevelType w:val="hybridMultilevel"/>
-    <w:tmpl w:val="8AEE4834"/>
+    <w:tmpl w:val="99560D0A"/>
     <w:lvl w:ilvl="0" w:tplc="04070001">
       <w:start w:val="1"/>
       <w:numFmt w:val="bullet"/>
@@ -4074,14 +7182,320 @@
       </w:rPr>
     </w:lvl>
   </w:abstractNum>
+  <w:abstractNum w:abstractNumId="6" w15:restartNumberingAfterBreak="0">
+    <w:nsid w:val="4B1058C2"/>
+    <w:multiLevelType w:val="hybridMultilevel"/>
+    <w:tmpl w:val="8AEE4834"/>
+    <w:lvl w:ilvl="0" w:tplc="04070001">
+      <w:start w:val="1"/>
+      <w:numFmt w:val="bullet"/>
+      <w:lvlText w:val=""/>
+      <w:lvlJc w:val="left"/>
+      <w:pPr>
+        <w:ind w:left="720" w:hanging="360"/>
+      </w:pPr>
+      <w:rPr>
+        <w:rFonts w:ascii="Symbol" w:hAnsi="Symbol" w:hint="default"/>
+      </w:rPr>
+    </w:lvl>
+    <w:lvl w:ilvl="1" w:tplc="04070003" w:tentative="1">
+      <w:start w:val="1"/>
+      <w:numFmt w:val="bullet"/>
+      <w:lvlText w:val="o"/>
+      <w:lvlJc w:val="left"/>
+      <w:pPr>
+        <w:ind w:left="1440" w:hanging="360"/>
+      </w:pPr>
+      <w:rPr>
+        <w:rFonts w:ascii="Courier New" w:hAnsi="Courier New" w:cs="Courier New" w:hint="default"/>
+      </w:rPr>
+    </w:lvl>
+    <w:lvl w:ilvl="2" w:tplc="04070005" w:tentative="1">
+      <w:start w:val="1"/>
+      <w:numFmt w:val="bullet"/>
+      <w:lvlText w:val=""/>
+      <w:lvlJc w:val="left"/>
+      <w:pPr>
+        <w:ind w:left="2160" w:hanging="360"/>
+      </w:pPr>
+      <w:rPr>
+        <w:rFonts w:ascii="Wingdings" w:hAnsi="Wingdings" w:hint="default"/>
+      </w:rPr>
+    </w:lvl>
+    <w:lvl w:ilvl="3" w:tplc="04070001" w:tentative="1">
+      <w:start w:val="1"/>
+      <w:numFmt w:val="bullet"/>
+      <w:lvlText w:val=""/>
+      <w:lvlJc w:val="left"/>
+      <w:pPr>
+        <w:ind w:left="2880" w:hanging="360"/>
+      </w:pPr>
+      <w:rPr>
+        <w:rFonts w:ascii="Symbol" w:hAnsi="Symbol" w:hint="default"/>
+      </w:rPr>
+    </w:lvl>
+    <w:lvl w:ilvl="4" w:tplc="04070003" w:tentative="1">
+      <w:start w:val="1"/>
+      <w:numFmt w:val="bullet"/>
+      <w:lvlText w:val="o"/>
+      <w:lvlJc w:val="left"/>
+      <w:pPr>
+        <w:ind w:left="3600" w:hanging="360"/>
+      </w:pPr>
+      <w:rPr>
+        <w:rFonts w:ascii="Courier New" w:hAnsi="Courier New" w:cs="Courier New" w:hint="default"/>
+      </w:rPr>
+    </w:lvl>
+    <w:lvl w:ilvl="5" w:tplc="04070005" w:tentative="1">
+      <w:start w:val="1"/>
+      <w:numFmt w:val="bullet"/>
+      <w:lvlText w:val=""/>
+      <w:lvlJc w:val="left"/>
+      <w:pPr>
+        <w:ind w:left="4320" w:hanging="360"/>
+      </w:pPr>
+      <w:rPr>
+        <w:rFonts w:ascii="Wingdings" w:hAnsi="Wingdings" w:hint="default"/>
+      </w:rPr>
+    </w:lvl>
+    <w:lvl w:ilvl="6" w:tplc="04070001" w:tentative="1">
+      <w:start w:val="1"/>
+      <w:numFmt w:val="bullet"/>
+      <w:lvlText w:val=""/>
+      <w:lvlJc w:val="left"/>
+      <w:pPr>
+        <w:ind w:left="5040" w:hanging="360"/>
+      </w:pPr>
+      <w:rPr>
+        <w:rFonts w:ascii="Symbol" w:hAnsi="Symbol" w:hint="default"/>
+      </w:rPr>
+    </w:lvl>
+    <w:lvl w:ilvl="7" w:tplc="04070003" w:tentative="1">
+      <w:start w:val="1"/>
+      <w:numFmt w:val="bullet"/>
+      <w:lvlText w:val="o"/>
+      <w:lvlJc w:val="left"/>
+      <w:pPr>
+        <w:ind w:left="5760" w:hanging="360"/>
+      </w:pPr>
+      <w:rPr>
+        <w:rFonts w:ascii="Courier New" w:hAnsi="Courier New" w:cs="Courier New" w:hint="default"/>
+      </w:rPr>
+    </w:lvl>
+    <w:lvl w:ilvl="8" w:tplc="04070005" w:tentative="1">
+      <w:start w:val="1"/>
+      <w:numFmt w:val="bullet"/>
+      <w:lvlText w:val=""/>
+      <w:lvlJc w:val="left"/>
+      <w:pPr>
+        <w:ind w:left="6480" w:hanging="360"/>
+      </w:pPr>
+      <w:rPr>
+        <w:rFonts w:ascii="Wingdings" w:hAnsi="Wingdings" w:hint="default"/>
+      </w:rPr>
+    </w:lvl>
+  </w:abstractNum>
+  <w:abstractNum w:abstractNumId="7" w15:restartNumberingAfterBreak="0">
+    <w:nsid w:val="6DFC1953"/>
+    <w:multiLevelType w:val="hybridMultilevel"/>
+    <w:tmpl w:val="6CEACF54"/>
+    <w:lvl w:ilvl="0" w:tplc="04070011">
+      <w:start w:val="1"/>
+      <w:numFmt w:val="decimal"/>
+      <w:lvlText w:val="%1)"/>
+      <w:lvlJc w:val="left"/>
+      <w:pPr>
+        <w:ind w:left="720" w:hanging="360"/>
+      </w:pPr>
+    </w:lvl>
+    <w:lvl w:ilvl="1" w:tplc="04070019" w:tentative="1">
+      <w:start w:val="1"/>
+      <w:numFmt w:val="lowerLetter"/>
+      <w:lvlText w:val="%2."/>
+      <w:lvlJc w:val="left"/>
+      <w:pPr>
+        <w:ind w:left="1440" w:hanging="360"/>
+      </w:pPr>
+    </w:lvl>
+    <w:lvl w:ilvl="2" w:tplc="0407001B" w:tentative="1">
+      <w:start w:val="1"/>
+      <w:numFmt w:val="lowerRoman"/>
+      <w:lvlText w:val="%3."/>
+      <w:lvlJc w:val="right"/>
+      <w:pPr>
+        <w:ind w:left="2160" w:hanging="180"/>
+      </w:pPr>
+    </w:lvl>
+    <w:lvl w:ilvl="3" w:tplc="0407000F" w:tentative="1">
+      <w:start w:val="1"/>
+      <w:numFmt w:val="decimal"/>
+      <w:lvlText w:val="%4."/>
+      <w:lvlJc w:val="left"/>
+      <w:pPr>
+        <w:ind w:left="2880" w:hanging="360"/>
+      </w:pPr>
+    </w:lvl>
+    <w:lvl w:ilvl="4" w:tplc="04070019" w:tentative="1">
+      <w:start w:val="1"/>
+      <w:numFmt w:val="lowerLetter"/>
+      <w:lvlText w:val="%5."/>
+      <w:lvlJc w:val="left"/>
+      <w:pPr>
+        <w:ind w:left="3600" w:hanging="360"/>
+      </w:pPr>
+    </w:lvl>
+    <w:lvl w:ilvl="5" w:tplc="0407001B" w:tentative="1">
+      <w:start w:val="1"/>
+      <w:numFmt w:val="lowerRoman"/>
+      <w:lvlText w:val="%6."/>
+      <w:lvlJc w:val="right"/>
+      <w:pPr>
+        <w:ind w:left="4320" w:hanging="180"/>
+      </w:pPr>
+    </w:lvl>
+    <w:lvl w:ilvl="6" w:tplc="0407000F" w:tentative="1">
+      <w:start w:val="1"/>
+      <w:numFmt w:val="decimal"/>
+      <w:lvlText w:val="%7."/>
+      <w:lvlJc w:val="left"/>
+      <w:pPr>
+        <w:ind w:left="5040" w:hanging="360"/>
+      </w:pPr>
+    </w:lvl>
+    <w:lvl w:ilvl="7" w:tplc="04070019" w:tentative="1">
+      <w:start w:val="1"/>
+      <w:numFmt w:val="lowerLetter"/>
+      <w:lvlText w:val="%8."/>
+      <w:lvlJc w:val="left"/>
+      <w:pPr>
+        <w:ind w:left="5760" w:hanging="360"/>
+      </w:pPr>
+    </w:lvl>
+    <w:lvl w:ilvl="8" w:tplc="0407001B" w:tentative="1">
+      <w:start w:val="1"/>
+      <w:numFmt w:val="lowerRoman"/>
+      <w:lvlText w:val="%9."/>
+      <w:lvlJc w:val="right"/>
+      <w:pPr>
+        <w:ind w:left="6480" w:hanging="180"/>
+      </w:pPr>
+    </w:lvl>
+  </w:abstractNum>
+  <w:abstractNum w:abstractNumId="8" w15:restartNumberingAfterBreak="0">
+    <w:nsid w:val="76A15193"/>
+    <w:multiLevelType w:val="hybridMultilevel"/>
+    <w:tmpl w:val="96E2DAF0"/>
+    <w:lvl w:ilvl="0" w:tplc="04070011">
+      <w:start w:val="1"/>
+      <w:numFmt w:val="decimal"/>
+      <w:lvlText w:val="%1)"/>
+      <w:lvlJc w:val="left"/>
+      <w:pPr>
+        <w:ind w:left="720" w:hanging="360"/>
+      </w:pPr>
+      <w:rPr>
+        <w:rFonts w:hint="default"/>
+      </w:rPr>
+    </w:lvl>
+    <w:lvl w:ilvl="1" w:tplc="04070019" w:tentative="1">
+      <w:start w:val="1"/>
+      <w:numFmt w:val="lowerLetter"/>
+      <w:lvlText w:val="%2."/>
+      <w:lvlJc w:val="left"/>
+      <w:pPr>
+        <w:ind w:left="1440" w:hanging="360"/>
+      </w:pPr>
+    </w:lvl>
+    <w:lvl w:ilvl="2" w:tplc="0407001B" w:tentative="1">
+      <w:start w:val="1"/>
+      <w:numFmt w:val="lowerRoman"/>
+      <w:lvlText w:val="%3."/>
+      <w:lvlJc w:val="right"/>
+      <w:pPr>
+        <w:ind w:left="2160" w:hanging="180"/>
+      </w:pPr>
+    </w:lvl>
+    <w:lvl w:ilvl="3" w:tplc="0407000F" w:tentative="1">
+      <w:start w:val="1"/>
+      <w:numFmt w:val="decimal"/>
+      <w:lvlText w:val="%4."/>
+      <w:lvlJc w:val="left"/>
+      <w:pPr>
+        <w:ind w:left="2880" w:hanging="360"/>
+      </w:pPr>
+    </w:lvl>
+    <w:lvl w:ilvl="4" w:tplc="04070019" w:tentative="1">
+      <w:start w:val="1"/>
+      <w:numFmt w:val="lowerLetter"/>
+      <w:lvlText w:val="%5."/>
+      <w:lvlJc w:val="left"/>
+      <w:pPr>
+        <w:ind w:left="3600" w:hanging="360"/>
+      </w:pPr>
+    </w:lvl>
+    <w:lvl w:ilvl="5" w:tplc="0407001B" w:tentative="1">
+      <w:start w:val="1"/>
+      <w:numFmt w:val="lowerRoman"/>
+      <w:lvlText w:val="%6."/>
+      <w:lvlJc w:val="right"/>
+      <w:pPr>
+        <w:ind w:left="4320" w:hanging="180"/>
+      </w:pPr>
+    </w:lvl>
+    <w:lvl w:ilvl="6" w:tplc="0407000F" w:tentative="1">
+      <w:start w:val="1"/>
+      <w:numFmt w:val="decimal"/>
+      <w:lvlText w:val="%7."/>
+      <w:lvlJc w:val="left"/>
+      <w:pPr>
+        <w:ind w:left="5040" w:hanging="360"/>
+      </w:pPr>
+    </w:lvl>
+    <w:lvl w:ilvl="7" w:tplc="04070019" w:tentative="1">
+      <w:start w:val="1"/>
+      <w:numFmt w:val="lowerLetter"/>
+      <w:lvlText w:val="%8."/>
+      <w:lvlJc w:val="left"/>
+      <w:pPr>
+        <w:ind w:left="5760" w:hanging="360"/>
+      </w:pPr>
+    </w:lvl>
+    <w:lvl w:ilvl="8" w:tplc="0407001B" w:tentative="1">
+      <w:start w:val="1"/>
+      <w:numFmt w:val="lowerRoman"/>
+      <w:lvlText w:val="%9."/>
+      <w:lvlJc w:val="right"/>
+      <w:pPr>
+        <w:ind w:left="6480" w:hanging="180"/>
+      </w:pPr>
+    </w:lvl>
+  </w:abstractNum>
   <w:num w:numId="1">
     <w:abstractNumId w:val="0"/>
   </w:num>
   <w:num w:numId="2">
+    <w:abstractNumId w:val="5"/>
+  </w:num>
+  <w:num w:numId="3">
+    <w:abstractNumId w:val="6"/>
+  </w:num>
+  <w:num w:numId="4">
     <w:abstractNumId w:val="1"/>
   </w:num>
-  <w:num w:numId="3">
+  <w:num w:numId="5">
+    <w:abstractNumId w:val="8"/>
+  </w:num>
+  <w:num w:numId="6">
     <w:abstractNumId w:val="2"/>
+  </w:num>
+  <w:num w:numId="7">
+    <w:abstractNumId w:val="3"/>
+  </w:num>
+  <w:num w:numId="8">
+    <w:abstractNumId w:val="4"/>
+  </w:num>
+  <w:num w:numId="9">
+    <w:abstractNumId w:val="7"/>
   </w:num>
 </w:numbering>
 </file>
@@ -4553,7 +7967,6 @@
   <w:style w:type="character" w:default="1" w:styleId="Absatz-Standardschriftart">
     <w:name w:val="Default Paragraph Font"/>
     <w:uiPriority w:val="1"/>
-    <w:semiHidden/>
     <w:unhideWhenUsed/>
   </w:style>
   <w:style w:type="table" w:default="1" w:styleId="NormaleTabelle">
@@ -4719,7 +8132,6 @@
     <w:basedOn w:val="Standard"/>
     <w:link w:val="HTMLVorformatiertZchn"/>
     <w:uiPriority w:val="99"/>
-    <w:semiHidden/>
     <w:unhideWhenUsed/>
     <w:rsid w:val="00FB13B6"/>
     <w:pPr>
@@ -4755,13 +8167,43 @@
     <w:basedOn w:val="Absatz-Standardschriftart"/>
     <w:link w:val="HTMLVorformatiert"/>
     <w:uiPriority w:val="99"/>
-    <w:semiHidden/>
     <w:rsid w:val="00FB13B6"/>
     <w:rPr>
       <w:rFonts w:ascii="Courier New" w:eastAsia="Times New Roman" w:hAnsi="Courier New" w:cs="Courier New"/>
       <w:sz w:val="20"/>
       <w:szCs w:val="20"/>
       <w:lang w:val="de-DE" w:eastAsia="de-DE"/>
+    </w:rPr>
+  </w:style>
+  <w:style w:type="paragraph" w:styleId="Untertitel">
+    <w:name w:val="Subtitle"/>
+    <w:basedOn w:val="Standard"/>
+    <w:next w:val="Standard"/>
+    <w:link w:val="UntertitelZchn"/>
+    <w:uiPriority w:val="11"/>
+    <w:qFormat/>
+    <w:rsid w:val="0032052A"/>
+    <w:pPr>
+      <w:numPr>
+        <w:ilvl w:val="1"/>
+      </w:numPr>
+    </w:pPr>
+    <w:rPr>
+      <w:rFonts w:eastAsiaTheme="minorEastAsia"/>
+      <w:color w:val="5A5A5A" w:themeColor="text1" w:themeTint="A5"/>
+      <w:spacing w:val="15"/>
+    </w:rPr>
+  </w:style>
+  <w:style w:type="character" w:customStyle="1" w:styleId="UntertitelZchn">
+    <w:name w:val="Untertitel Zchn"/>
+    <w:basedOn w:val="Absatz-Standardschriftart"/>
+    <w:link w:val="Untertitel"/>
+    <w:uiPriority w:val="11"/>
+    <w:rsid w:val="0032052A"/>
+    <w:rPr>
+      <w:rFonts w:eastAsiaTheme="minorEastAsia"/>
+      <w:color w:val="5A5A5A" w:themeColor="text1" w:themeTint="A5"/>
+      <w:spacing w:val="15"/>
     </w:rPr>
   </w:style>
 </w:styles>

</xml_diff>

<commit_message>
Update Dossier & GitIgnore
</commit_message>
<xml_diff>
--- a/dossier.docx
+++ b/dossier.docx
@@ -63,7 +63,6 @@
         <w:br/>
       </w:r>
       <w:hyperlink r:id="rId8" w:tgtFrame="_blank" w:history="1">
-        <w:proofErr w:type="spellStart"/>
         <w:r>
           <w:rPr>
             <w:rStyle w:val="Hyperlink"/>
@@ -76,7 +75,6 @@
           </w:rPr>
           <w:t>dbwtdossier-docarmoliyanaarachchi.rf.gd</w:t>
         </w:r>
-        <w:proofErr w:type="spellEnd"/>
       </w:hyperlink>
       <w:r>
         <w:rPr>
@@ -2586,155 +2584,67 @@
           <w:color w:val="CC7832"/>
         </w:rPr>
       </w:pPr>
-      <w:proofErr w:type="spellStart"/>
-      <w:r>
-        <w:rPr>
-          <w:color w:val="CC7832"/>
-        </w:rPr>
-        <w:t>create</w:t>
-      </w:r>
-      <w:proofErr w:type="spellEnd"/>
-      <w:r>
-        <w:rPr>
-          <w:color w:val="CC7832"/>
-        </w:rPr>
-        <w:t xml:space="preserve"> DATABASE </w:t>
-      </w:r>
-      <w:proofErr w:type="spellStart"/>
+      <w:r>
+        <w:rPr>
+          <w:color w:val="CC7832"/>
+        </w:rPr>
+        <w:t xml:space="preserve">create DATABASE </w:t>
+      </w:r>
       <w:r>
         <w:rPr>
           <w:color w:val="A9B7C6"/>
         </w:rPr>
+        <w:t xml:space="preserve">emensawerbseite </w:t>
+      </w:r>
+      <w:r>
+        <w:rPr>
+          <w:color w:val="CC7832"/>
+        </w:rPr>
+        <w:t>if not exists;</w:t>
+      </w:r>
+      <w:r>
+        <w:rPr>
+          <w:color w:val="CC7832"/>
+        </w:rPr>
+        <w:br/>
+      </w:r>
+      <w:r>
+        <w:rPr>
+          <w:color w:val="CC7832"/>
+        </w:rPr>
+        <w:br/>
+        <w:t xml:space="preserve">use </w:t>
+      </w:r>
+      <w:r>
+        <w:rPr>
+          <w:color w:val="A9B7C6"/>
+        </w:rPr>
         <w:t>emensawerbseite</w:t>
       </w:r>
-      <w:proofErr w:type="spellEnd"/>
+      <w:r>
+        <w:rPr>
+          <w:color w:val="CC7832"/>
+        </w:rPr>
+        <w:t>;</w:t>
+      </w:r>
+      <w:r>
+        <w:rPr>
+          <w:color w:val="CC7832"/>
+        </w:rPr>
+        <w:br/>
+      </w:r>
+      <w:r>
+        <w:rPr>
+          <w:color w:val="CC7832"/>
+        </w:rPr>
+        <w:br/>
+        <w:t xml:space="preserve">create table </w:t>
+      </w:r>
       <w:r>
         <w:rPr>
           <w:color w:val="A9B7C6"/>
         </w:rPr>
-        <w:t xml:space="preserve"> </w:t>
-      </w:r>
-      <w:proofErr w:type="spellStart"/>
-      <w:r>
-        <w:rPr>
-          <w:color w:val="CC7832"/>
-        </w:rPr>
-        <w:t>if</w:t>
-      </w:r>
-      <w:proofErr w:type="spellEnd"/>
-      <w:r>
-        <w:rPr>
-          <w:color w:val="CC7832"/>
-        </w:rPr>
-        <w:t xml:space="preserve"> not </w:t>
-      </w:r>
-      <w:proofErr w:type="spellStart"/>
-      <w:r>
-        <w:rPr>
-          <w:color w:val="CC7832"/>
-        </w:rPr>
-        <w:t>exists</w:t>
-      </w:r>
-      <w:proofErr w:type="spellEnd"/>
-      <w:r>
-        <w:rPr>
-          <w:color w:val="CC7832"/>
-        </w:rPr>
-        <w:t>;</w:t>
-      </w:r>
-      <w:r>
-        <w:rPr>
-          <w:color w:val="CC7832"/>
-        </w:rPr>
-        <w:br/>
-      </w:r>
-      <w:r>
-        <w:rPr>
-          <w:color w:val="CC7832"/>
-        </w:rPr>
-        <w:br/>
-      </w:r>
-      <w:proofErr w:type="spellStart"/>
-      <w:r>
-        <w:rPr>
-          <w:color w:val="CC7832"/>
-        </w:rPr>
-        <w:t>use</w:t>
-      </w:r>
-      <w:proofErr w:type="spellEnd"/>
-      <w:r>
-        <w:rPr>
-          <w:color w:val="CC7832"/>
-        </w:rPr>
-        <w:t xml:space="preserve"> </w:t>
-      </w:r>
-      <w:proofErr w:type="spellStart"/>
-      <w:r>
-        <w:rPr>
-          <w:color w:val="A9B7C6"/>
-        </w:rPr>
-        <w:t>emensawerbseite</w:t>
-      </w:r>
-      <w:proofErr w:type="spellEnd"/>
-      <w:r>
-        <w:rPr>
-          <w:color w:val="CC7832"/>
-        </w:rPr>
-        <w:t>;</w:t>
-      </w:r>
-      <w:r>
-        <w:rPr>
-          <w:color w:val="CC7832"/>
-        </w:rPr>
-        <w:br/>
-      </w:r>
-      <w:r>
-        <w:rPr>
-          <w:color w:val="CC7832"/>
-        </w:rPr>
-        <w:br/>
-      </w:r>
-      <w:proofErr w:type="spellStart"/>
-      <w:r>
-        <w:rPr>
-          <w:color w:val="CC7832"/>
-        </w:rPr>
-        <w:t>create</w:t>
-      </w:r>
-      <w:proofErr w:type="spellEnd"/>
-      <w:r>
-        <w:rPr>
-          <w:color w:val="CC7832"/>
-        </w:rPr>
-        <w:t xml:space="preserve"> </w:t>
-      </w:r>
-      <w:proofErr w:type="spellStart"/>
-      <w:r>
-        <w:rPr>
-          <w:color w:val="CC7832"/>
-        </w:rPr>
-        <w:t>table</w:t>
-      </w:r>
-      <w:proofErr w:type="spellEnd"/>
-      <w:r>
-        <w:rPr>
-          <w:color w:val="CC7832"/>
-        </w:rPr>
-        <w:t xml:space="preserve"> </w:t>
-      </w:r>
-      <w:proofErr w:type="spellStart"/>
-      <w:r>
-        <w:rPr>
-          <w:color w:val="A9B7C6"/>
-        </w:rPr>
-        <w:t>gericht</w:t>
-      </w:r>
-      <w:proofErr w:type="spellEnd"/>
-      <w:r>
-        <w:rPr>
-          <w:color w:val="A9B7C6"/>
-        </w:rPr>
-        <w:t>(</w:t>
+        <w:t>gericht(</w:t>
       </w:r>
       <w:r>
         <w:rPr>
@@ -2743,33 +2653,17 @@
         <w:br/>
         <w:t xml:space="preserve">                        </w:t>
       </w:r>
-      <w:proofErr w:type="spellStart"/>
       <w:r>
         <w:rPr>
           <w:color w:val="9876AA"/>
         </w:rPr>
-        <w:t>id</w:t>
-      </w:r>
-      <w:proofErr w:type="spellEnd"/>
-      <w:r>
-        <w:rPr>
-          <w:color w:val="9876AA"/>
-        </w:rPr>
-        <w:t xml:space="preserve"> </w:t>
-      </w:r>
-      <w:proofErr w:type="spellStart"/>
-      <w:r>
-        <w:rPr>
-          <w:color w:val="CC7832"/>
-        </w:rPr>
-        <w:t>bigint</w:t>
-      </w:r>
-      <w:proofErr w:type="spellEnd"/>
-      <w:r>
-        <w:rPr>
-          <w:color w:val="CC7832"/>
-        </w:rPr>
-        <w:t xml:space="preserve"> PRIMARY KEY,</w:t>
+        <w:t xml:space="preserve">id </w:t>
+      </w:r>
+      <w:r>
+        <w:rPr>
+          <w:color w:val="CC7832"/>
+        </w:rPr>
+        <w:t>bigint PRIMARY KEY,</w:t>
       </w:r>
       <w:r>
         <w:rPr>
@@ -2778,28 +2672,18 @@
         <w:br/>
         <w:t xml:space="preserve">                        </w:t>
       </w:r>
-      <w:proofErr w:type="spellStart"/>
       <w:r>
         <w:rPr>
           <w:color w:val="9876AA"/>
         </w:rPr>
-        <w:t>name</w:t>
-      </w:r>
-      <w:proofErr w:type="spellEnd"/>
-      <w:r>
-        <w:rPr>
-          <w:color w:val="9876AA"/>
-        </w:rPr>
-        <w:t xml:space="preserve"> </w:t>
-      </w:r>
-      <w:proofErr w:type="spellStart"/>
+        <w:t xml:space="preserve">name </w:t>
+      </w:r>
       <w:r>
         <w:rPr>
           <w:color w:val="CC7832"/>
         </w:rPr>
         <w:t>varchar</w:t>
       </w:r>
-      <w:proofErr w:type="spellEnd"/>
       <w:r>
         <w:rPr>
           <w:color w:val="A9B7C6"/>
@@ -2822,21 +2706,7 @@
         <w:rPr>
           <w:color w:val="CC7832"/>
         </w:rPr>
-        <w:t xml:space="preserve">not null </w:t>
-      </w:r>
-      <w:proofErr w:type="spellStart"/>
-      <w:r>
-        <w:rPr>
-          <w:color w:val="CC7832"/>
-        </w:rPr>
-        <w:t>unique</w:t>
-      </w:r>
-      <w:proofErr w:type="spellEnd"/>
-      <w:r>
-        <w:rPr>
-          <w:color w:val="CC7832"/>
-        </w:rPr>
-        <w:t>,</w:t>
+        <w:t>not null unique,</w:t>
       </w:r>
       <w:r>
         <w:rPr>
@@ -2845,28 +2715,18 @@
         <w:br/>
         <w:t xml:space="preserve">                        </w:t>
       </w:r>
-      <w:proofErr w:type="spellStart"/>
       <w:r>
         <w:rPr>
           <w:color w:val="9876AA"/>
         </w:rPr>
-        <w:t>beschreibung</w:t>
-      </w:r>
-      <w:proofErr w:type="spellEnd"/>
-      <w:r>
-        <w:rPr>
-          <w:color w:val="9876AA"/>
-        </w:rPr>
-        <w:t xml:space="preserve"> </w:t>
-      </w:r>
-      <w:proofErr w:type="spellStart"/>
+        <w:t xml:space="preserve">beschreibung </w:t>
+      </w:r>
       <w:r>
         <w:rPr>
           <w:color w:val="CC7832"/>
         </w:rPr>
         <w:t>varchar</w:t>
       </w:r>
-      <w:proofErr w:type="spellEnd"/>
       <w:r>
         <w:rPr>
           <w:color w:val="A9B7C6"/>
@@ -2904,19 +2764,11 @@
         <w:lastRenderedPageBreak/>
         <w:t xml:space="preserve">                        </w:t>
       </w:r>
-      <w:proofErr w:type="spellStart"/>
       <w:r>
         <w:rPr>
           <w:color w:val="9876AA"/>
         </w:rPr>
-        <w:t>erfasst_am</w:t>
-      </w:r>
-      <w:proofErr w:type="spellEnd"/>
-      <w:r>
-        <w:rPr>
-          <w:color w:val="9876AA"/>
-        </w:rPr>
-        <w:t xml:space="preserve"> </w:t>
+        <w:t xml:space="preserve">erfasst_am </w:t>
       </w:r>
       <w:r>
         <w:rPr>
@@ -2937,19 +2789,11 @@
         </w:rPr>
         <w:t xml:space="preserve">vegetarisch </w:t>
       </w:r>
-      <w:proofErr w:type="spellStart"/>
-      <w:r>
-        <w:rPr>
-          <w:color w:val="CC7832"/>
-        </w:rPr>
-        <w:t>boolean</w:t>
-      </w:r>
-      <w:proofErr w:type="spellEnd"/>
-      <w:r>
-        <w:rPr>
-          <w:color w:val="CC7832"/>
-        </w:rPr>
-        <w:t xml:space="preserve"> not null,</w:t>
+      <w:r>
+        <w:rPr>
+          <w:color w:val="CC7832"/>
+        </w:rPr>
+        <w:t>boolean not null,</w:t>
       </w:r>
       <w:r>
         <w:rPr>
@@ -2964,19 +2808,11 @@
         </w:rPr>
         <w:t xml:space="preserve">vegan </w:t>
       </w:r>
-      <w:proofErr w:type="spellStart"/>
-      <w:r>
-        <w:rPr>
-          <w:color w:val="CC7832"/>
-        </w:rPr>
-        <w:t>boolean</w:t>
-      </w:r>
-      <w:proofErr w:type="spellEnd"/>
-      <w:r>
-        <w:rPr>
-          <w:color w:val="CC7832"/>
-        </w:rPr>
-        <w:t xml:space="preserve"> not null,</w:t>
+      <w:r>
+        <w:rPr>
+          <w:color w:val="CC7832"/>
+        </w:rPr>
+        <w:t>boolean not null,</w:t>
       </w:r>
       <w:r>
         <w:rPr>
@@ -2985,19 +2821,11 @@
         <w:br/>
         <w:t xml:space="preserve">                        </w:t>
       </w:r>
-      <w:proofErr w:type="spellStart"/>
       <w:r>
         <w:rPr>
           <w:color w:val="9876AA"/>
         </w:rPr>
-        <w:t>preis_intern</w:t>
-      </w:r>
-      <w:proofErr w:type="spellEnd"/>
-      <w:r>
-        <w:rPr>
-          <w:color w:val="9876AA"/>
-        </w:rPr>
-        <w:t xml:space="preserve"> </w:t>
+        <w:t xml:space="preserve">preis_intern </w:t>
       </w:r>
       <w:r>
         <w:rPr>
@@ -3012,60 +2840,42 @@
         <w:br/>
         <w:t xml:space="preserve">                        </w:t>
       </w:r>
-      <w:proofErr w:type="spellStart"/>
       <w:r>
         <w:rPr>
           <w:color w:val="9876AA"/>
         </w:rPr>
-        <w:t>preis_extern</w:t>
-      </w:r>
-      <w:proofErr w:type="spellEnd"/>
+        <w:t xml:space="preserve">preis_extern </w:t>
+      </w:r>
+      <w:r>
+        <w:rPr>
+          <w:color w:val="CC7832"/>
+        </w:rPr>
+        <w:t xml:space="preserve">double not null CHECK </w:t>
+      </w:r>
+      <w:r>
+        <w:rPr>
+          <w:color w:val="A9B7C6"/>
+        </w:rPr>
+        <w:t>(</w:t>
+      </w:r>
       <w:r>
         <w:rPr>
           <w:color w:val="9876AA"/>
         </w:rPr>
-        <w:t xml:space="preserve"> </w:t>
-      </w:r>
-      <w:r>
-        <w:rPr>
-          <w:color w:val="CC7832"/>
-        </w:rPr>
-        <w:t xml:space="preserve">double not null CHECK </w:t>
+        <w:t xml:space="preserve">preis_extern </w:t>
       </w:r>
       <w:r>
         <w:rPr>
           <w:color w:val="A9B7C6"/>
         </w:rPr>
-        <w:t>(</w:t>
-      </w:r>
-      <w:proofErr w:type="spellStart"/>
+        <w:t xml:space="preserve">&gt; </w:t>
+      </w:r>
       <w:r>
         <w:rPr>
           <w:color w:val="9876AA"/>
         </w:rPr>
-        <w:t>preis_extern</w:t>
-      </w:r>
-      <w:proofErr w:type="spellEnd"/>
-      <w:r>
-        <w:rPr>
-          <w:color w:val="9876AA"/>
-        </w:rPr>
-        <w:t xml:space="preserve"> </w:t>
-      </w:r>
-      <w:r>
-        <w:rPr>
-          <w:color w:val="A9B7C6"/>
-        </w:rPr>
-        <w:t xml:space="preserve">&gt; </w:t>
-      </w:r>
-      <w:proofErr w:type="spellStart"/>
-      <w:r>
-        <w:rPr>
-          <w:color w:val="9876AA"/>
-        </w:rPr>
         <w:t>preis_intern</w:t>
       </w:r>
-      <w:proofErr w:type="spellEnd"/>
       <w:r>
         <w:rPr>
           <w:color w:val="A9B7C6"/>
@@ -3096,34 +2906,7 @@
           <w:color w:val="CC7832"/>
         </w:rPr>
         <w:br/>
-      </w:r>
-      <w:proofErr w:type="spellStart"/>
-      <w:r>
-        <w:rPr>
-          <w:color w:val="CC7832"/>
-        </w:rPr>
-        <w:t>create</w:t>
-      </w:r>
-      <w:proofErr w:type="spellEnd"/>
-      <w:r>
-        <w:rPr>
-          <w:color w:val="CC7832"/>
-        </w:rPr>
-        <w:t xml:space="preserve"> </w:t>
-      </w:r>
-      <w:proofErr w:type="spellStart"/>
-      <w:r>
-        <w:rPr>
-          <w:color w:val="CC7832"/>
-        </w:rPr>
-        <w:t>table</w:t>
-      </w:r>
-      <w:proofErr w:type="spellEnd"/>
-      <w:r>
-        <w:rPr>
-          <w:color w:val="CC7832"/>
-        </w:rPr>
-        <w:t xml:space="preserve"> </w:t>
+        <w:t xml:space="preserve">create table </w:t>
       </w:r>
       <w:r>
         <w:rPr>
@@ -3144,14 +2927,12 @@
         </w:rPr>
         <w:t xml:space="preserve">code </w:t>
       </w:r>
-      <w:proofErr w:type="spellStart"/>
       <w:r>
         <w:rPr>
           <w:color w:val="CC7832"/>
         </w:rPr>
         <w:t>char</w:t>
       </w:r>
-      <w:proofErr w:type="spellEnd"/>
       <w:r>
         <w:rPr>
           <w:color w:val="A9B7C6"/>
@@ -3183,28 +2964,18 @@
         <w:br/>
         <w:t xml:space="preserve">                         </w:t>
       </w:r>
-      <w:proofErr w:type="spellStart"/>
       <w:r>
         <w:rPr>
           <w:color w:val="9876AA"/>
         </w:rPr>
-        <w:t>name</w:t>
-      </w:r>
-      <w:proofErr w:type="spellEnd"/>
-      <w:r>
-        <w:rPr>
-          <w:color w:val="9876AA"/>
-        </w:rPr>
-        <w:t xml:space="preserve"> </w:t>
-      </w:r>
-      <w:proofErr w:type="spellStart"/>
+        <w:t xml:space="preserve">name </w:t>
+      </w:r>
       <w:r>
         <w:rPr>
           <w:color w:val="CC7832"/>
         </w:rPr>
         <w:t>varchar</w:t>
       </w:r>
-      <w:proofErr w:type="spellEnd"/>
       <w:r>
         <w:rPr>
           <w:color w:val="A9B7C6"/>
@@ -3236,28 +3007,18 @@
         <w:br/>
         <w:t xml:space="preserve">                         </w:t>
       </w:r>
-      <w:proofErr w:type="spellStart"/>
       <w:r>
         <w:rPr>
           <w:color w:val="9876AA"/>
         </w:rPr>
-        <w:t>typ</w:t>
-      </w:r>
-      <w:proofErr w:type="spellEnd"/>
-      <w:r>
-        <w:rPr>
-          <w:color w:val="9876AA"/>
-        </w:rPr>
-        <w:t xml:space="preserve"> </w:t>
-      </w:r>
-      <w:proofErr w:type="spellStart"/>
+        <w:t xml:space="preserve">typ </w:t>
+      </w:r>
       <w:r>
         <w:rPr>
           <w:color w:val="CC7832"/>
         </w:rPr>
         <w:t>varchar</w:t>
       </w:r>
-      <w:proofErr w:type="spellEnd"/>
       <w:r>
         <w:rPr>
           <w:color w:val="A9B7C6"/>
@@ -3311,48 +3072,13 @@
           <w:color w:val="CC7832"/>
         </w:rPr>
         <w:br/>
-      </w:r>
-      <w:proofErr w:type="spellStart"/>
-      <w:r>
-        <w:rPr>
-          <w:color w:val="CC7832"/>
-        </w:rPr>
-        <w:t>create</w:t>
-      </w:r>
-      <w:proofErr w:type="spellEnd"/>
-      <w:r>
-        <w:rPr>
-          <w:color w:val="CC7832"/>
-        </w:rPr>
-        <w:t xml:space="preserve"> </w:t>
-      </w:r>
-      <w:proofErr w:type="spellStart"/>
-      <w:r>
-        <w:rPr>
-          <w:color w:val="CC7832"/>
-        </w:rPr>
-        <w:t>table</w:t>
-      </w:r>
-      <w:proofErr w:type="spellEnd"/>
-      <w:r>
-        <w:rPr>
-          <w:color w:val="CC7832"/>
-        </w:rPr>
-        <w:t xml:space="preserve"> </w:t>
-      </w:r>
-      <w:proofErr w:type="spellStart"/>
+        <w:t xml:space="preserve">create table </w:t>
+      </w:r>
       <w:r>
         <w:rPr>
           <w:color w:val="A9B7C6"/>
         </w:rPr>
-        <w:t>kategorie</w:t>
-      </w:r>
-      <w:proofErr w:type="spellEnd"/>
-      <w:r>
-        <w:rPr>
-          <w:color w:val="A9B7C6"/>
-        </w:rPr>
-        <w:t>(</w:t>
+        <w:t>kategorie(</w:t>
       </w:r>
       <w:r>
         <w:rPr>
@@ -3361,75 +3087,17 @@
         <w:br/>
         <w:t xml:space="preserve">                          </w:t>
       </w:r>
-      <w:proofErr w:type="spellStart"/>
       <w:r>
         <w:rPr>
           <w:color w:val="9876AA"/>
         </w:rPr>
-        <w:t>id</w:t>
-      </w:r>
-      <w:proofErr w:type="spellEnd"/>
-      <w:r>
-        <w:rPr>
-          <w:color w:val="9876AA"/>
-        </w:rPr>
-        <w:t xml:space="preserve"> </w:t>
-      </w:r>
-      <w:proofErr w:type="spellStart"/>
-      <w:r>
-        <w:rPr>
-          <w:color w:val="CC7832"/>
-        </w:rPr>
-        <w:t>bigint</w:t>
-      </w:r>
-      <w:proofErr w:type="spellEnd"/>
-      <w:r>
-        <w:rPr>
-          <w:color w:val="CC7832"/>
-        </w:rPr>
-        <w:t xml:space="preserve"> </w:t>
-      </w:r>
-      <w:proofErr w:type="spellStart"/>
-      <w:r>
-        <w:rPr>
-          <w:color w:val="CC7832"/>
-        </w:rPr>
-        <w:t>primary</w:t>
-      </w:r>
-      <w:proofErr w:type="spellEnd"/>
-      <w:r>
-        <w:rPr>
-          <w:color w:val="CC7832"/>
-        </w:rPr>
-        <w:t xml:space="preserve"> </w:t>
-      </w:r>
-      <w:proofErr w:type="spellStart"/>
-      <w:r>
-        <w:rPr>
-          <w:color w:val="CC7832"/>
-        </w:rPr>
-        <w:t>key</w:t>
-      </w:r>
-      <w:proofErr w:type="spellEnd"/>
-      <w:r>
-        <w:rPr>
-          <w:color w:val="CC7832"/>
-        </w:rPr>
-        <w:t xml:space="preserve"> </w:t>
-      </w:r>
-      <w:proofErr w:type="spellStart"/>
-      <w:r>
-        <w:rPr>
-          <w:color w:val="CC7832"/>
-        </w:rPr>
-        <w:t>auto_increment</w:t>
-      </w:r>
-      <w:proofErr w:type="spellEnd"/>
-      <w:r>
-        <w:rPr>
-          <w:color w:val="CC7832"/>
-        </w:rPr>
-        <w:t>,</w:t>
+        <w:t xml:space="preserve">id </w:t>
+      </w:r>
+      <w:r>
+        <w:rPr>
+          <w:color w:val="CC7832"/>
+        </w:rPr>
+        <w:t>bigint primary key auto_increment,</w:t>
       </w:r>
       <w:r>
         <w:rPr>
@@ -3438,28 +3106,18 @@
         <w:br/>
         <w:t xml:space="preserve">                          </w:t>
       </w:r>
-      <w:proofErr w:type="spellStart"/>
       <w:r>
         <w:rPr>
           <w:color w:val="9876AA"/>
         </w:rPr>
-        <w:t>name</w:t>
-      </w:r>
-      <w:proofErr w:type="spellEnd"/>
-      <w:r>
-        <w:rPr>
-          <w:color w:val="9876AA"/>
-        </w:rPr>
-        <w:t xml:space="preserve"> </w:t>
-      </w:r>
-      <w:proofErr w:type="spellStart"/>
+        <w:t xml:space="preserve">name </w:t>
+      </w:r>
       <w:r>
         <w:rPr>
           <w:color w:val="CC7832"/>
         </w:rPr>
         <w:t>varchar</w:t>
       </w:r>
-      <w:proofErr w:type="spellEnd"/>
       <w:r>
         <w:rPr>
           <w:color w:val="A9B7C6"/>
@@ -3491,33 +3149,17 @@
         <w:br/>
         <w:t xml:space="preserve">                          </w:t>
       </w:r>
-      <w:proofErr w:type="spellStart"/>
       <w:r>
         <w:rPr>
           <w:color w:val="9876AA"/>
         </w:rPr>
-        <w:t>eltern_id</w:t>
-      </w:r>
-      <w:proofErr w:type="spellEnd"/>
-      <w:r>
-        <w:rPr>
-          <w:color w:val="9876AA"/>
-        </w:rPr>
-        <w:t xml:space="preserve"> </w:t>
-      </w:r>
-      <w:proofErr w:type="spellStart"/>
-      <w:r>
-        <w:rPr>
-          <w:color w:val="CC7832"/>
-        </w:rPr>
-        <w:t>bigint</w:t>
-      </w:r>
-      <w:proofErr w:type="spellEnd"/>
-      <w:r>
-        <w:rPr>
-          <w:color w:val="CC7832"/>
-        </w:rPr>
-        <w:t>,</w:t>
+        <w:t xml:space="preserve">eltern_id </w:t>
+      </w:r>
+      <w:r>
+        <w:rPr>
+          <w:color w:val="CC7832"/>
+        </w:rPr>
+        <w:t>bigint,</w:t>
       </w:r>
       <w:r>
         <w:rPr>
@@ -3526,28 +3168,18 @@
         <w:br/>
         <w:t xml:space="preserve">                          </w:t>
       </w:r>
-      <w:proofErr w:type="spellStart"/>
       <w:r>
         <w:rPr>
           <w:color w:val="9876AA"/>
         </w:rPr>
-        <w:t>bildname</w:t>
-      </w:r>
-      <w:proofErr w:type="spellEnd"/>
-      <w:r>
-        <w:rPr>
-          <w:color w:val="9876AA"/>
-        </w:rPr>
-        <w:t xml:space="preserve"> </w:t>
-      </w:r>
-      <w:proofErr w:type="spellStart"/>
+        <w:t xml:space="preserve">bildname </w:t>
+      </w:r>
       <w:r>
         <w:rPr>
           <w:color w:val="CC7832"/>
         </w:rPr>
         <w:t>varchar</w:t>
       </w:r>
-      <w:proofErr w:type="spellEnd"/>
       <w:r>
         <w:rPr>
           <w:color w:val="A9B7C6"/>
@@ -3590,48 +3222,13 @@
           <w:color w:val="CC7832"/>
         </w:rPr>
         <w:br/>
-      </w:r>
-      <w:proofErr w:type="spellStart"/>
-      <w:r>
-        <w:rPr>
-          <w:color w:val="CC7832"/>
-        </w:rPr>
-        <w:t>create</w:t>
-      </w:r>
-      <w:proofErr w:type="spellEnd"/>
-      <w:r>
-        <w:rPr>
-          <w:color w:val="CC7832"/>
-        </w:rPr>
-        <w:t xml:space="preserve"> </w:t>
-      </w:r>
-      <w:proofErr w:type="spellStart"/>
-      <w:r>
-        <w:rPr>
-          <w:color w:val="CC7832"/>
-        </w:rPr>
-        <w:t>table</w:t>
-      </w:r>
-      <w:proofErr w:type="spellEnd"/>
-      <w:r>
-        <w:rPr>
-          <w:color w:val="CC7832"/>
-        </w:rPr>
-        <w:t xml:space="preserve"> </w:t>
-      </w:r>
-      <w:proofErr w:type="spellStart"/>
+        <w:t xml:space="preserve">create table </w:t>
+      </w:r>
       <w:r>
         <w:rPr>
           <w:color w:val="A9B7C6"/>
         </w:rPr>
-        <w:t>gericht_hat_allergen</w:t>
-      </w:r>
-      <w:proofErr w:type="spellEnd"/>
-      <w:r>
-        <w:rPr>
-          <w:color w:val="A9B7C6"/>
-        </w:rPr>
-        <w:t>(</w:t>
+        <w:t>gericht_hat_allergen(</w:t>
       </w:r>
       <w:r>
         <w:rPr>
@@ -3646,14 +3243,12 @@
         </w:rPr>
         <w:t xml:space="preserve">code </w:t>
       </w:r>
-      <w:proofErr w:type="spellStart"/>
       <w:r>
         <w:rPr>
           <w:color w:val="CC7832"/>
         </w:rPr>
         <w:t>char</w:t>
       </w:r>
-      <w:proofErr w:type="spellEnd"/>
       <w:r>
         <w:rPr>
           <w:color w:val="A9B7C6"/>
@@ -3685,216 +3280,116 @@
         <w:br/>
         <w:t xml:space="preserve">                                     </w:t>
       </w:r>
-      <w:proofErr w:type="spellStart"/>
       <w:r>
         <w:rPr>
           <w:color w:val="9876AA"/>
         </w:rPr>
+        <w:t xml:space="preserve">gericht_id </w:t>
+      </w:r>
+      <w:r>
+        <w:rPr>
+          <w:color w:val="CC7832"/>
+        </w:rPr>
+        <w:t>bigint not null,</w:t>
+      </w:r>
+      <w:r>
+        <w:rPr>
+          <w:color w:val="CC7832"/>
+        </w:rPr>
+        <w:br/>
+        <w:t xml:space="preserve">                                     foreign key </w:t>
+      </w:r>
+      <w:r>
+        <w:rPr>
+          <w:color w:val="A9B7C6"/>
+        </w:rPr>
+        <w:t>(</w:t>
+      </w:r>
+      <w:r>
+        <w:rPr>
+          <w:color w:val="9876AA"/>
+        </w:rPr>
+        <w:t>code</w:t>
+      </w:r>
+      <w:r>
+        <w:rPr>
+          <w:color w:val="A9B7C6"/>
+        </w:rPr>
+        <w:t xml:space="preserve">) </w:t>
+      </w:r>
+      <w:r>
+        <w:rPr>
+          <w:color w:val="CC7832"/>
+        </w:rPr>
+        <w:t xml:space="preserve">references </w:t>
+      </w:r>
+      <w:r>
+        <w:rPr>
+          <w:color w:val="A9B7C6"/>
+        </w:rPr>
+        <w:t>allergen(</w:t>
+      </w:r>
+      <w:r>
+        <w:rPr>
+          <w:color w:val="9876AA"/>
+        </w:rPr>
+        <w:t>code</w:t>
+      </w:r>
+      <w:r>
+        <w:rPr>
+          <w:color w:val="A9B7C6"/>
+        </w:rPr>
+        <w:t>)</w:t>
+      </w:r>
+      <w:r>
+        <w:rPr>
+          <w:color w:val="CC7832"/>
+        </w:rPr>
+        <w:t>,</w:t>
+      </w:r>
+      <w:r>
+        <w:rPr>
+          <w:color w:val="CC7832"/>
+        </w:rPr>
+        <w:br/>
+        <w:t xml:space="preserve">                                     foreign key </w:t>
+      </w:r>
+      <w:r>
+        <w:rPr>
+          <w:color w:val="A9B7C6"/>
+        </w:rPr>
+        <w:t>(</w:t>
+      </w:r>
+      <w:r>
+        <w:rPr>
+          <w:color w:val="9876AA"/>
+        </w:rPr>
         <w:t>gericht_id</w:t>
       </w:r>
-      <w:proofErr w:type="spellEnd"/>
+      <w:r>
+        <w:rPr>
+          <w:color w:val="A9B7C6"/>
+        </w:rPr>
+        <w:t xml:space="preserve">) </w:t>
+      </w:r>
+      <w:r>
+        <w:rPr>
+          <w:color w:val="CC7832"/>
+        </w:rPr>
+        <w:t xml:space="preserve">references </w:t>
+      </w:r>
+      <w:r>
+        <w:rPr>
+          <w:color w:val="A9B7C6"/>
+        </w:rPr>
+        <w:t>gericht(</w:t>
+      </w:r>
       <w:r>
         <w:rPr>
           <w:color w:val="9876AA"/>
         </w:rPr>
-        <w:t xml:space="preserve"> </w:t>
-      </w:r>
-      <w:proofErr w:type="spellStart"/>
-      <w:r>
-        <w:rPr>
-          <w:color w:val="CC7832"/>
-        </w:rPr>
-        <w:t>bigint</w:t>
-      </w:r>
-      <w:proofErr w:type="spellEnd"/>
-      <w:r>
-        <w:rPr>
-          <w:color w:val="CC7832"/>
-        </w:rPr>
-        <w:t xml:space="preserve"> not null,</w:t>
-      </w:r>
-      <w:r>
-        <w:rPr>
-          <w:color w:val="CC7832"/>
-        </w:rPr>
-        <w:br/>
-        <w:t xml:space="preserve">                                     </w:t>
-      </w:r>
-      <w:proofErr w:type="spellStart"/>
-      <w:r>
-        <w:rPr>
-          <w:color w:val="CC7832"/>
-        </w:rPr>
-        <w:t>foreign</w:t>
-      </w:r>
-      <w:proofErr w:type="spellEnd"/>
-      <w:r>
-        <w:rPr>
-          <w:color w:val="CC7832"/>
-        </w:rPr>
-        <w:t xml:space="preserve"> </w:t>
-      </w:r>
-      <w:proofErr w:type="spellStart"/>
-      <w:r>
-        <w:rPr>
-          <w:color w:val="CC7832"/>
-        </w:rPr>
-        <w:t>key</w:t>
-      </w:r>
-      <w:proofErr w:type="spellEnd"/>
-      <w:r>
-        <w:rPr>
-          <w:color w:val="CC7832"/>
-        </w:rPr>
-        <w:t xml:space="preserve"> </w:t>
-      </w:r>
-      <w:r>
-        <w:rPr>
-          <w:color w:val="A9B7C6"/>
-        </w:rPr>
-        <w:t>(</w:t>
-      </w:r>
-      <w:r>
-        <w:rPr>
-          <w:color w:val="9876AA"/>
-        </w:rPr>
-        <w:t>code</w:t>
-      </w:r>
-      <w:r>
-        <w:rPr>
-          <w:color w:val="A9B7C6"/>
-        </w:rPr>
-        <w:t xml:space="preserve">) </w:t>
-      </w:r>
-      <w:proofErr w:type="spellStart"/>
-      <w:r>
-        <w:rPr>
-          <w:color w:val="CC7832"/>
-        </w:rPr>
-        <w:t>references</w:t>
-      </w:r>
-      <w:proofErr w:type="spellEnd"/>
-      <w:r>
-        <w:rPr>
-          <w:color w:val="CC7832"/>
-        </w:rPr>
-        <w:t xml:space="preserve"> </w:t>
-      </w:r>
-      <w:r>
-        <w:rPr>
-          <w:color w:val="A9B7C6"/>
-        </w:rPr>
-        <w:t>allergen(</w:t>
-      </w:r>
-      <w:r>
-        <w:rPr>
-          <w:color w:val="9876AA"/>
-        </w:rPr>
-        <w:t>code</w:t>
-      </w:r>
-      <w:r>
-        <w:rPr>
-          <w:color w:val="A9B7C6"/>
-        </w:rPr>
-        <w:t>)</w:t>
-      </w:r>
-      <w:r>
-        <w:rPr>
-          <w:color w:val="CC7832"/>
-        </w:rPr>
-        <w:t>,</w:t>
-      </w:r>
-      <w:r>
-        <w:rPr>
-          <w:color w:val="CC7832"/>
-        </w:rPr>
-        <w:br/>
-        <w:t xml:space="preserve">                                     </w:t>
-      </w:r>
-      <w:proofErr w:type="spellStart"/>
-      <w:r>
-        <w:rPr>
-          <w:color w:val="CC7832"/>
-        </w:rPr>
-        <w:t>foreign</w:t>
-      </w:r>
-      <w:proofErr w:type="spellEnd"/>
-      <w:r>
-        <w:rPr>
-          <w:color w:val="CC7832"/>
-        </w:rPr>
-        <w:t xml:space="preserve"> </w:t>
-      </w:r>
-      <w:proofErr w:type="spellStart"/>
-      <w:r>
-        <w:rPr>
-          <w:color w:val="CC7832"/>
-        </w:rPr>
-        <w:t>key</w:t>
-      </w:r>
-      <w:proofErr w:type="spellEnd"/>
-      <w:r>
-        <w:rPr>
-          <w:color w:val="CC7832"/>
-        </w:rPr>
-        <w:t xml:space="preserve"> </w:t>
-      </w:r>
-      <w:r>
-        <w:rPr>
-          <w:color w:val="A9B7C6"/>
-        </w:rPr>
-        <w:t>(</w:t>
-      </w:r>
-      <w:proofErr w:type="spellStart"/>
-      <w:r>
-        <w:rPr>
-          <w:color w:val="9876AA"/>
-        </w:rPr>
-        <w:t>gericht_id</w:t>
-      </w:r>
-      <w:proofErr w:type="spellEnd"/>
-      <w:r>
-        <w:rPr>
-          <w:color w:val="A9B7C6"/>
-        </w:rPr>
-        <w:t xml:space="preserve">) </w:t>
-      </w:r>
-      <w:proofErr w:type="spellStart"/>
-      <w:r>
-        <w:rPr>
-          <w:color w:val="CC7832"/>
-        </w:rPr>
-        <w:t>references</w:t>
-      </w:r>
-      <w:proofErr w:type="spellEnd"/>
-      <w:r>
-        <w:rPr>
-          <w:color w:val="CC7832"/>
-        </w:rPr>
-        <w:t xml:space="preserve"> </w:t>
-      </w:r>
-      <w:proofErr w:type="spellStart"/>
-      <w:r>
-        <w:rPr>
-          <w:color w:val="A9B7C6"/>
-        </w:rPr>
-        <w:t>gericht</w:t>
-      </w:r>
-      <w:proofErr w:type="spellEnd"/>
-      <w:r>
-        <w:rPr>
-          <w:color w:val="A9B7C6"/>
-        </w:rPr>
-        <w:t>(</w:t>
-      </w:r>
-      <w:proofErr w:type="spellStart"/>
-      <w:r>
-        <w:rPr>
-          <w:color w:val="9876AA"/>
-        </w:rPr>
         <w:t>id</w:t>
       </w:r>
-      <w:proofErr w:type="spellEnd"/>
       <w:r>
         <w:rPr>
           <w:color w:val="A9B7C6"/>
@@ -3925,43 +3420,14 @@
           <w:color w:val="CC7832"/>
         </w:rPr>
         <w:br/>
-      </w:r>
-      <w:proofErr w:type="spellStart"/>
-      <w:r>
-        <w:rPr>
-          <w:color w:val="CC7832"/>
-        </w:rPr>
-        <w:t>create</w:t>
-      </w:r>
-      <w:proofErr w:type="spellEnd"/>
-      <w:r>
-        <w:rPr>
-          <w:color w:val="CC7832"/>
-        </w:rPr>
-        <w:t xml:space="preserve"> </w:t>
-      </w:r>
-      <w:proofErr w:type="spellStart"/>
-      <w:r>
-        <w:rPr>
-          <w:color w:val="CC7832"/>
-        </w:rPr>
-        <w:t>table</w:t>
-      </w:r>
-      <w:proofErr w:type="spellEnd"/>
-      <w:r>
-        <w:rPr>
-          <w:color w:val="CC7832"/>
-        </w:rPr>
-        <w:t xml:space="preserve"> </w:t>
-      </w:r>
-      <w:proofErr w:type="spellStart"/>
+        <w:t xml:space="preserve">create table </w:t>
+      </w:r>
       <w:r>
         <w:rPr>
           <w:color w:val="A9B7C6"/>
         </w:rPr>
         <w:t>gericht_hat_kategorie</w:t>
       </w:r>
-      <w:proofErr w:type="spellEnd"/>
       <w:r>
         <w:rPr>
           <w:color w:val="A9B7C6"/>
@@ -3976,33 +3442,17 @@
         <w:br/>
         <w:t xml:space="preserve">    </w:t>
       </w:r>
-      <w:proofErr w:type="spellStart"/>
       <w:r>
         <w:rPr>
           <w:color w:val="9876AA"/>
         </w:rPr>
-        <w:t>gericht_id</w:t>
-      </w:r>
-      <w:proofErr w:type="spellEnd"/>
-      <w:r>
-        <w:rPr>
-          <w:color w:val="9876AA"/>
-        </w:rPr>
-        <w:t xml:space="preserve">   </w:t>
-      </w:r>
-      <w:proofErr w:type="spellStart"/>
-      <w:r>
-        <w:rPr>
-          <w:color w:val="CC7832"/>
-        </w:rPr>
-        <w:t>bigint</w:t>
-      </w:r>
-      <w:proofErr w:type="spellEnd"/>
-      <w:r>
-        <w:rPr>
-          <w:color w:val="CC7832"/>
-        </w:rPr>
-        <w:t xml:space="preserve"> not null,</w:t>
+        <w:t xml:space="preserve">gericht_id   </w:t>
+      </w:r>
+      <w:r>
+        <w:rPr>
+          <w:color w:val="CC7832"/>
+        </w:rPr>
+        <w:t>bigint not null,</w:t>
       </w:r>
       <w:r>
         <w:rPr>
@@ -4011,228 +3461,116 @@
         <w:br/>
         <w:t xml:space="preserve">    </w:t>
       </w:r>
-      <w:proofErr w:type="spellStart"/>
       <w:r>
         <w:rPr>
           <w:color w:val="9876AA"/>
         </w:rPr>
+        <w:t xml:space="preserve">kategorie_id </w:t>
+      </w:r>
+      <w:r>
+        <w:rPr>
+          <w:color w:val="CC7832"/>
+        </w:rPr>
+        <w:t>bigint not null,</w:t>
+      </w:r>
+      <w:r>
+        <w:rPr>
+          <w:color w:val="CC7832"/>
+        </w:rPr>
+        <w:br/>
+        <w:t xml:space="preserve">    foreign key </w:t>
+      </w:r>
+      <w:r>
+        <w:rPr>
+          <w:color w:val="A9B7C6"/>
+        </w:rPr>
+        <w:t>(</w:t>
+      </w:r>
+      <w:r>
+        <w:rPr>
+          <w:color w:val="9876AA"/>
+        </w:rPr>
+        <w:t>gericht_id</w:t>
+      </w:r>
+      <w:r>
+        <w:rPr>
+          <w:color w:val="A9B7C6"/>
+        </w:rPr>
+        <w:t xml:space="preserve">) </w:t>
+      </w:r>
+      <w:r>
+        <w:rPr>
+          <w:color w:val="CC7832"/>
+        </w:rPr>
+        <w:t xml:space="preserve">references </w:t>
+      </w:r>
+      <w:r>
+        <w:rPr>
+          <w:color w:val="A9B7C6"/>
+        </w:rPr>
+        <w:t>gericht (</w:t>
+      </w:r>
+      <w:r>
+        <w:rPr>
+          <w:color w:val="9876AA"/>
+        </w:rPr>
+        <w:t>id</w:t>
+      </w:r>
+      <w:r>
+        <w:rPr>
+          <w:color w:val="A9B7C6"/>
+        </w:rPr>
+        <w:t>)</w:t>
+      </w:r>
+      <w:r>
+        <w:rPr>
+          <w:color w:val="CC7832"/>
+        </w:rPr>
+        <w:t>,</w:t>
+      </w:r>
+      <w:r>
+        <w:rPr>
+          <w:color w:val="CC7832"/>
+        </w:rPr>
+        <w:br/>
+        <w:t xml:space="preserve">    foreign key </w:t>
+      </w:r>
+      <w:r>
+        <w:rPr>
+          <w:color w:val="A9B7C6"/>
+        </w:rPr>
+        <w:t>(</w:t>
+      </w:r>
+      <w:r>
+        <w:rPr>
+          <w:color w:val="9876AA"/>
+        </w:rPr>
         <w:t>kategorie_id</w:t>
       </w:r>
-      <w:proofErr w:type="spellEnd"/>
+      <w:r>
+        <w:rPr>
+          <w:color w:val="A9B7C6"/>
+        </w:rPr>
+        <w:t xml:space="preserve">) </w:t>
+      </w:r>
+      <w:r>
+        <w:rPr>
+          <w:color w:val="CC7832"/>
+        </w:rPr>
+        <w:t xml:space="preserve">references </w:t>
+      </w:r>
+      <w:r>
+        <w:rPr>
+          <w:color w:val="A9B7C6"/>
+        </w:rPr>
+        <w:t>kategorie (</w:t>
+      </w:r>
       <w:r>
         <w:rPr>
           <w:color w:val="9876AA"/>
         </w:rPr>
-        <w:t xml:space="preserve"> </w:t>
-      </w:r>
-      <w:proofErr w:type="spellStart"/>
-      <w:r>
-        <w:rPr>
-          <w:color w:val="CC7832"/>
-        </w:rPr>
-        <w:t>bigint</w:t>
-      </w:r>
-      <w:proofErr w:type="spellEnd"/>
-      <w:r>
-        <w:rPr>
-          <w:color w:val="CC7832"/>
-        </w:rPr>
-        <w:t xml:space="preserve"> not null,</w:t>
-      </w:r>
-      <w:r>
-        <w:rPr>
-          <w:color w:val="CC7832"/>
-        </w:rPr>
-        <w:br/>
-        <w:t xml:space="preserve">    </w:t>
-      </w:r>
-      <w:proofErr w:type="spellStart"/>
-      <w:r>
-        <w:rPr>
-          <w:color w:val="CC7832"/>
-        </w:rPr>
-        <w:t>foreign</w:t>
-      </w:r>
-      <w:proofErr w:type="spellEnd"/>
-      <w:r>
-        <w:rPr>
-          <w:color w:val="CC7832"/>
-        </w:rPr>
-        <w:t xml:space="preserve"> </w:t>
-      </w:r>
-      <w:proofErr w:type="spellStart"/>
-      <w:r>
-        <w:rPr>
-          <w:color w:val="CC7832"/>
-        </w:rPr>
-        <w:t>key</w:t>
-      </w:r>
-      <w:proofErr w:type="spellEnd"/>
-      <w:r>
-        <w:rPr>
-          <w:color w:val="CC7832"/>
-        </w:rPr>
-        <w:t xml:space="preserve"> </w:t>
-      </w:r>
-      <w:r>
-        <w:rPr>
-          <w:color w:val="A9B7C6"/>
-        </w:rPr>
-        <w:t>(</w:t>
-      </w:r>
-      <w:proofErr w:type="spellStart"/>
-      <w:r>
-        <w:rPr>
-          <w:color w:val="9876AA"/>
-        </w:rPr>
-        <w:t>gericht_id</w:t>
-      </w:r>
-      <w:proofErr w:type="spellEnd"/>
-      <w:r>
-        <w:rPr>
-          <w:color w:val="A9B7C6"/>
-        </w:rPr>
-        <w:t xml:space="preserve">) </w:t>
-      </w:r>
-      <w:proofErr w:type="spellStart"/>
-      <w:r>
-        <w:rPr>
-          <w:color w:val="CC7832"/>
-        </w:rPr>
-        <w:t>references</w:t>
-      </w:r>
-      <w:proofErr w:type="spellEnd"/>
-      <w:r>
-        <w:rPr>
-          <w:color w:val="CC7832"/>
-        </w:rPr>
-        <w:t xml:space="preserve"> </w:t>
-      </w:r>
-      <w:proofErr w:type="spellStart"/>
-      <w:r>
-        <w:rPr>
-          <w:color w:val="A9B7C6"/>
-        </w:rPr>
-        <w:t>gericht</w:t>
-      </w:r>
-      <w:proofErr w:type="spellEnd"/>
-      <w:r>
-        <w:rPr>
-          <w:color w:val="A9B7C6"/>
-        </w:rPr>
-        <w:t xml:space="preserve"> (</w:t>
-      </w:r>
-      <w:proofErr w:type="spellStart"/>
-      <w:r>
-        <w:rPr>
-          <w:color w:val="9876AA"/>
-        </w:rPr>
         <w:t>id</w:t>
       </w:r>
-      <w:proofErr w:type="spellEnd"/>
-      <w:r>
-        <w:rPr>
-          <w:color w:val="A9B7C6"/>
-        </w:rPr>
-        <w:t>)</w:t>
-      </w:r>
-      <w:r>
-        <w:rPr>
-          <w:color w:val="CC7832"/>
-        </w:rPr>
-        <w:t>,</w:t>
-      </w:r>
-      <w:r>
-        <w:rPr>
-          <w:color w:val="CC7832"/>
-        </w:rPr>
-        <w:br/>
-        <w:t xml:space="preserve">    </w:t>
-      </w:r>
-      <w:proofErr w:type="spellStart"/>
-      <w:r>
-        <w:rPr>
-          <w:color w:val="CC7832"/>
-        </w:rPr>
-        <w:t>foreign</w:t>
-      </w:r>
-      <w:proofErr w:type="spellEnd"/>
-      <w:r>
-        <w:rPr>
-          <w:color w:val="CC7832"/>
-        </w:rPr>
-        <w:t xml:space="preserve"> </w:t>
-      </w:r>
-      <w:proofErr w:type="spellStart"/>
-      <w:r>
-        <w:rPr>
-          <w:color w:val="CC7832"/>
-        </w:rPr>
-        <w:t>key</w:t>
-      </w:r>
-      <w:proofErr w:type="spellEnd"/>
-      <w:r>
-        <w:rPr>
-          <w:color w:val="CC7832"/>
-        </w:rPr>
-        <w:t xml:space="preserve"> </w:t>
-      </w:r>
-      <w:r>
-        <w:rPr>
-          <w:color w:val="A9B7C6"/>
-        </w:rPr>
-        <w:t>(</w:t>
-      </w:r>
-      <w:proofErr w:type="spellStart"/>
-      <w:r>
-        <w:rPr>
-          <w:color w:val="9876AA"/>
-        </w:rPr>
-        <w:t>kategorie_id</w:t>
-      </w:r>
-      <w:proofErr w:type="spellEnd"/>
-      <w:r>
-        <w:rPr>
-          <w:color w:val="A9B7C6"/>
-        </w:rPr>
-        <w:t xml:space="preserve">) </w:t>
-      </w:r>
-      <w:proofErr w:type="spellStart"/>
-      <w:r>
-        <w:rPr>
-          <w:color w:val="CC7832"/>
-        </w:rPr>
-        <w:t>references</w:t>
-      </w:r>
-      <w:proofErr w:type="spellEnd"/>
-      <w:r>
-        <w:rPr>
-          <w:color w:val="CC7832"/>
-        </w:rPr>
-        <w:t xml:space="preserve"> </w:t>
-      </w:r>
-      <w:proofErr w:type="spellStart"/>
-      <w:r>
-        <w:rPr>
-          <w:color w:val="A9B7C6"/>
-        </w:rPr>
-        <w:t>kategorie</w:t>
-      </w:r>
-      <w:proofErr w:type="spellEnd"/>
-      <w:r>
-        <w:rPr>
-          <w:color w:val="A9B7C6"/>
-        </w:rPr>
-        <w:t xml:space="preserve"> (</w:t>
-      </w:r>
-      <w:proofErr w:type="spellStart"/>
-      <w:r>
-        <w:rPr>
-          <w:color w:val="9876AA"/>
-        </w:rPr>
-        <w:t>id</w:t>
-      </w:r>
-      <w:proofErr w:type="spellEnd"/>
       <w:r>
         <w:rPr>
           <w:color w:val="A9B7C6"/>
@@ -4333,31 +3671,8 @@
           <w:szCs w:val="20"/>
           <w:lang w:val="de-DE" w:eastAsia="de-DE"/>
         </w:rPr>
-        <w:t xml:space="preserve">alter </w:t>
-      </w:r>
-      <w:proofErr w:type="spellStart"/>
-      <w:r>
-        <w:rPr>
-          <w:rFonts w:ascii="Courier New" w:eastAsia="Times New Roman" w:hAnsi="Courier New" w:cs="Courier New"/>
-          <w:color w:val="CC7832"/>
-          <w:sz w:val="20"/>
-          <w:szCs w:val="20"/>
-          <w:lang w:val="de-DE" w:eastAsia="de-DE"/>
-        </w:rPr>
-        <w:t>database</w:t>
-      </w:r>
-      <w:proofErr w:type="spellEnd"/>
-      <w:r>
-        <w:rPr>
-          <w:rFonts w:ascii="Courier New" w:eastAsia="Times New Roman" w:hAnsi="Courier New" w:cs="Courier New"/>
-          <w:color w:val="CC7832"/>
-          <w:sz w:val="20"/>
-          <w:szCs w:val="20"/>
-          <w:lang w:val="de-DE" w:eastAsia="de-DE"/>
-        </w:rPr>
-        <w:t xml:space="preserve"> </w:t>
-      </w:r>
-      <w:proofErr w:type="spellStart"/>
+        <w:t xml:space="preserve">alter database </w:t>
+      </w:r>
       <w:r>
         <w:rPr>
           <w:rFonts w:ascii="Courier New" w:eastAsia="Times New Roman" w:hAnsi="Courier New" w:cs="Courier New"/>
@@ -4366,9 +3681,18 @@
           <w:szCs w:val="20"/>
           <w:lang w:val="de-DE" w:eastAsia="de-DE"/>
         </w:rPr>
-        <w:t>emensawerbseite</w:t>
-      </w:r>
-      <w:proofErr w:type="spellEnd"/>
+        <w:t xml:space="preserve">emensawerbseite </w:t>
+      </w:r>
+      <w:r>
+        <w:rPr>
+          <w:rFonts w:ascii="Courier New" w:eastAsia="Times New Roman" w:hAnsi="Courier New" w:cs="Courier New"/>
+          <w:color w:val="CC7832"/>
+          <w:sz w:val="20"/>
+          <w:szCs w:val="20"/>
+          <w:lang w:val="de-DE" w:eastAsia="de-DE"/>
+        </w:rPr>
+        <w:t xml:space="preserve">Collate </w:t>
+      </w:r>
       <w:r>
         <w:rPr>
           <w:rFonts w:ascii="Courier New" w:eastAsia="Times New Roman" w:hAnsi="Courier New" w:cs="Courier New"/>
@@ -4377,38 +3701,6 @@
           <w:szCs w:val="20"/>
           <w:lang w:val="de-DE" w:eastAsia="de-DE"/>
         </w:rPr>
-        <w:t xml:space="preserve"> </w:t>
-      </w:r>
-      <w:proofErr w:type="spellStart"/>
-      <w:r>
-        <w:rPr>
-          <w:rFonts w:ascii="Courier New" w:eastAsia="Times New Roman" w:hAnsi="Courier New" w:cs="Courier New"/>
-          <w:color w:val="CC7832"/>
-          <w:sz w:val="20"/>
-          <w:szCs w:val="20"/>
-          <w:lang w:val="de-DE" w:eastAsia="de-DE"/>
-        </w:rPr>
-        <w:t>Collate</w:t>
-      </w:r>
-      <w:proofErr w:type="spellEnd"/>
-      <w:r>
-        <w:rPr>
-          <w:rFonts w:ascii="Courier New" w:eastAsia="Times New Roman" w:hAnsi="Courier New" w:cs="Courier New"/>
-          <w:color w:val="CC7832"/>
-          <w:sz w:val="20"/>
-          <w:szCs w:val="20"/>
-          <w:lang w:val="de-DE" w:eastAsia="de-DE"/>
-        </w:rPr>
-        <w:t xml:space="preserve"> </w:t>
-      </w:r>
-      <w:r>
-        <w:rPr>
-          <w:rFonts w:ascii="Courier New" w:eastAsia="Times New Roman" w:hAnsi="Courier New" w:cs="Courier New"/>
-          <w:color w:val="A9B7C6"/>
-          <w:sz w:val="20"/>
-          <w:szCs w:val="20"/>
-          <w:lang w:val="de-DE" w:eastAsia="de-DE"/>
-        </w:rPr>
         <w:t xml:space="preserve">= </w:t>
       </w:r>
       <w:r>
@@ -4419,29 +3711,7 @@
           <w:szCs w:val="20"/>
           <w:lang w:val="de-DE" w:eastAsia="de-DE"/>
         </w:rPr>
-        <w:t>'</w:t>
-      </w:r>
-      <w:proofErr w:type="spellStart"/>
-      <w:r>
-        <w:rPr>
-          <w:rFonts w:ascii="Courier New" w:eastAsia="Times New Roman" w:hAnsi="Courier New" w:cs="Courier New"/>
-          <w:color w:val="6A8759"/>
-          <w:sz w:val="20"/>
-          <w:szCs w:val="20"/>
-          <w:lang w:val="de-DE" w:eastAsia="de-DE"/>
-        </w:rPr>
-        <w:t>utf8mb4_unicode_ci</w:t>
-      </w:r>
-      <w:proofErr w:type="spellEnd"/>
-      <w:r>
-        <w:rPr>
-          <w:rFonts w:ascii="Courier New" w:eastAsia="Times New Roman" w:hAnsi="Courier New" w:cs="Courier New"/>
-          <w:color w:val="6A8759"/>
-          <w:sz w:val="20"/>
-          <w:szCs w:val="20"/>
-          <w:lang w:val="de-DE" w:eastAsia="de-DE"/>
-        </w:rPr>
-        <w:t>'</w:t>
+        <w:t>'utf8mb4_unicode_ci'</w:t>
       </w:r>
       <w:r>
         <w:rPr>
@@ -4492,29 +3762,7 @@
           <w:szCs w:val="20"/>
           <w:lang w:val="de-DE" w:eastAsia="de-DE"/>
         </w:rPr>
-        <w:t xml:space="preserve">alter </w:t>
-      </w:r>
-      <w:proofErr w:type="spellStart"/>
-      <w:r>
-        <w:rPr>
-          <w:rFonts w:ascii="Courier New" w:eastAsia="Times New Roman" w:hAnsi="Courier New" w:cs="Courier New"/>
-          <w:color w:val="CC7832"/>
-          <w:sz w:val="20"/>
-          <w:szCs w:val="20"/>
-          <w:lang w:val="de-DE" w:eastAsia="de-DE"/>
-        </w:rPr>
-        <w:t>table</w:t>
-      </w:r>
-      <w:proofErr w:type="spellEnd"/>
-      <w:r>
-        <w:rPr>
-          <w:rFonts w:ascii="Courier New" w:eastAsia="Times New Roman" w:hAnsi="Courier New" w:cs="Courier New"/>
-          <w:color w:val="CC7832"/>
-          <w:sz w:val="20"/>
-          <w:szCs w:val="20"/>
-          <w:lang w:val="de-DE" w:eastAsia="de-DE"/>
-        </w:rPr>
-        <w:t xml:space="preserve"> </w:t>
+        <w:t xml:space="preserve">alter table </w:t>
       </w:r>
       <w:r>
         <w:rPr>
@@ -4526,27 +3774,15 @@
         </w:rPr>
         <w:t xml:space="preserve">allergen </w:t>
       </w:r>
-      <w:proofErr w:type="spellStart"/>
-      <w:r>
-        <w:rPr>
-          <w:rFonts w:ascii="Courier New" w:eastAsia="Times New Roman" w:hAnsi="Courier New" w:cs="Courier New"/>
-          <w:color w:val="CC7832"/>
-          <w:sz w:val="20"/>
-          <w:szCs w:val="20"/>
-          <w:lang w:val="de-DE" w:eastAsia="de-DE"/>
-        </w:rPr>
-        <w:t>Collate</w:t>
-      </w:r>
-      <w:proofErr w:type="spellEnd"/>
-      <w:r>
-        <w:rPr>
-          <w:rFonts w:ascii="Courier New" w:eastAsia="Times New Roman" w:hAnsi="Courier New" w:cs="Courier New"/>
-          <w:color w:val="CC7832"/>
-          <w:sz w:val="20"/>
-          <w:szCs w:val="20"/>
-          <w:lang w:val="de-DE" w:eastAsia="de-DE"/>
-        </w:rPr>
-        <w:t xml:space="preserve"> </w:t>
+      <w:r>
+        <w:rPr>
+          <w:rFonts w:ascii="Courier New" w:eastAsia="Times New Roman" w:hAnsi="Courier New" w:cs="Courier New"/>
+          <w:color w:val="CC7832"/>
+          <w:sz w:val="20"/>
+          <w:szCs w:val="20"/>
+          <w:lang w:val="de-DE" w:eastAsia="de-DE"/>
+        </w:rPr>
+        <w:t xml:space="preserve">Collate </w:t>
       </w:r>
       <w:r>
         <w:rPr>
@@ -4566,9 +3802,59 @@
           <w:szCs w:val="20"/>
           <w:lang w:val="de-DE" w:eastAsia="de-DE"/>
         </w:rPr>
-        <w:t>'</w:t>
-      </w:r>
-      <w:proofErr w:type="spellStart"/>
+        <w:t>'utf8mb4_unicode_ci'</w:t>
+      </w:r>
+      <w:r>
+        <w:rPr>
+          <w:rFonts w:ascii="Courier New" w:eastAsia="Times New Roman" w:hAnsi="Courier New" w:cs="Courier New"/>
+          <w:color w:val="CC7832"/>
+          <w:sz w:val="20"/>
+          <w:szCs w:val="20"/>
+          <w:lang w:val="de-DE" w:eastAsia="de-DE"/>
+        </w:rPr>
+        <w:t>;</w:t>
+      </w:r>
+      <w:r>
+        <w:rPr>
+          <w:rFonts w:ascii="Courier New" w:eastAsia="Times New Roman" w:hAnsi="Courier New" w:cs="Courier New"/>
+          <w:color w:val="CC7832"/>
+          <w:sz w:val="20"/>
+          <w:szCs w:val="20"/>
+          <w:lang w:val="de-DE" w:eastAsia="de-DE"/>
+        </w:rPr>
+        <w:br/>
+        <w:t xml:space="preserve">alter table </w:t>
+      </w:r>
+      <w:r>
+        <w:rPr>
+          <w:rFonts w:ascii="Courier New" w:eastAsia="Times New Roman" w:hAnsi="Courier New" w:cs="Courier New"/>
+          <w:color w:val="A9B7C6"/>
+          <w:sz w:val="20"/>
+          <w:szCs w:val="20"/>
+          <w:lang w:val="de-DE" w:eastAsia="de-DE"/>
+        </w:rPr>
+        <w:t xml:space="preserve">gericht </w:t>
+      </w:r>
+      <w:r>
+        <w:rPr>
+          <w:rFonts w:ascii="Courier New" w:eastAsia="Times New Roman" w:hAnsi="Courier New" w:cs="Courier New"/>
+          <w:color w:val="CC7832"/>
+          <w:sz w:val="20"/>
+          <w:szCs w:val="20"/>
+          <w:lang w:val="de-DE" w:eastAsia="de-DE"/>
+        </w:rPr>
+        <w:t xml:space="preserve">Collate </w:t>
+      </w:r>
+      <w:r>
+        <w:rPr>
+          <w:rFonts w:ascii="Courier New" w:eastAsia="Times New Roman" w:hAnsi="Courier New" w:cs="Courier New"/>
+          <w:color w:val="A9B7C6"/>
+          <w:sz w:val="20"/>
+          <w:szCs w:val="20"/>
+          <w:lang w:val="de-DE" w:eastAsia="de-DE"/>
+        </w:rPr>
+        <w:t xml:space="preserve">= </w:t>
+      </w:r>
       <w:r>
         <w:rPr>
           <w:rFonts w:ascii="Courier New" w:eastAsia="Times New Roman" w:hAnsi="Courier New" w:cs="Courier New"/>
@@ -4577,9 +3863,59 @@
           <w:szCs w:val="20"/>
           <w:lang w:val="de-DE" w:eastAsia="de-DE"/>
         </w:rPr>
-        <w:t>utf8mb4_unicode_ci</w:t>
-      </w:r>
-      <w:proofErr w:type="spellEnd"/>
+        <w:t>'utf8mb4_unicode_ci'</w:t>
+      </w:r>
+      <w:r>
+        <w:rPr>
+          <w:rFonts w:ascii="Courier New" w:eastAsia="Times New Roman" w:hAnsi="Courier New" w:cs="Courier New"/>
+          <w:color w:val="CC7832"/>
+          <w:sz w:val="20"/>
+          <w:szCs w:val="20"/>
+          <w:lang w:val="de-DE" w:eastAsia="de-DE"/>
+        </w:rPr>
+        <w:t>;</w:t>
+      </w:r>
+      <w:r>
+        <w:rPr>
+          <w:rFonts w:ascii="Courier New" w:eastAsia="Times New Roman" w:hAnsi="Courier New" w:cs="Courier New"/>
+          <w:color w:val="CC7832"/>
+          <w:sz w:val="20"/>
+          <w:szCs w:val="20"/>
+          <w:lang w:val="de-DE" w:eastAsia="de-DE"/>
+        </w:rPr>
+        <w:br/>
+        <w:t xml:space="preserve">alter table </w:t>
+      </w:r>
+      <w:r>
+        <w:rPr>
+          <w:rFonts w:ascii="Courier New" w:eastAsia="Times New Roman" w:hAnsi="Courier New" w:cs="Courier New"/>
+          <w:color w:val="A9B7C6"/>
+          <w:sz w:val="20"/>
+          <w:szCs w:val="20"/>
+          <w:lang w:val="de-DE" w:eastAsia="de-DE"/>
+        </w:rPr>
+        <w:t xml:space="preserve">gericht_hat_allergen </w:t>
+      </w:r>
+      <w:r>
+        <w:rPr>
+          <w:rFonts w:ascii="Courier New" w:eastAsia="Times New Roman" w:hAnsi="Courier New" w:cs="Courier New"/>
+          <w:color w:val="CC7832"/>
+          <w:sz w:val="20"/>
+          <w:szCs w:val="20"/>
+          <w:lang w:val="de-DE" w:eastAsia="de-DE"/>
+        </w:rPr>
+        <w:t xml:space="preserve">Collate </w:t>
+      </w:r>
+      <w:r>
+        <w:rPr>
+          <w:rFonts w:ascii="Courier New" w:eastAsia="Times New Roman" w:hAnsi="Courier New" w:cs="Courier New"/>
+          <w:color w:val="A9B7C6"/>
+          <w:sz w:val="20"/>
+          <w:szCs w:val="20"/>
+          <w:lang w:val="de-DE" w:eastAsia="de-DE"/>
+        </w:rPr>
+        <w:t xml:space="preserve">= </w:t>
+      </w:r>
       <w:r>
         <w:rPr>
           <w:rFonts w:ascii="Courier New" w:eastAsia="Times New Roman" w:hAnsi="Courier New" w:cs="Courier New"/>
@@ -4588,7 +3924,7 @@
           <w:szCs w:val="20"/>
           <w:lang w:val="de-DE" w:eastAsia="de-DE"/>
         </w:rPr>
-        <w:t>'</w:t>
+        <w:t>'utf8mb4_unicode_ci'</w:t>
       </w:r>
       <w:r>
         <w:rPr>
@@ -4609,31 +3945,8 @@
           <w:lang w:val="de-DE" w:eastAsia="de-DE"/>
         </w:rPr>
         <w:br/>
-        <w:t xml:space="preserve">alter </w:t>
-      </w:r>
-      <w:proofErr w:type="spellStart"/>
-      <w:r>
-        <w:rPr>
-          <w:rFonts w:ascii="Courier New" w:eastAsia="Times New Roman" w:hAnsi="Courier New" w:cs="Courier New"/>
-          <w:color w:val="CC7832"/>
-          <w:sz w:val="20"/>
-          <w:szCs w:val="20"/>
-          <w:lang w:val="de-DE" w:eastAsia="de-DE"/>
-        </w:rPr>
-        <w:t>table</w:t>
-      </w:r>
-      <w:proofErr w:type="spellEnd"/>
-      <w:r>
-        <w:rPr>
-          <w:rFonts w:ascii="Courier New" w:eastAsia="Times New Roman" w:hAnsi="Courier New" w:cs="Courier New"/>
-          <w:color w:val="CC7832"/>
-          <w:sz w:val="20"/>
-          <w:szCs w:val="20"/>
-          <w:lang w:val="de-DE" w:eastAsia="de-DE"/>
-        </w:rPr>
-        <w:t xml:space="preserve"> </w:t>
-      </w:r>
-      <w:proofErr w:type="spellStart"/>
+        <w:t xml:space="preserve">alter table </w:t>
+      </w:r>
       <w:r>
         <w:rPr>
           <w:rFonts w:ascii="Courier New" w:eastAsia="Times New Roman" w:hAnsi="Courier New" w:cs="Courier New"/>
@@ -4642,9 +3955,18 @@
           <w:szCs w:val="20"/>
           <w:lang w:val="de-DE" w:eastAsia="de-DE"/>
         </w:rPr>
-        <w:t>gericht</w:t>
-      </w:r>
-      <w:proofErr w:type="spellEnd"/>
+        <w:t xml:space="preserve">gericht_hat_kategorie </w:t>
+      </w:r>
+      <w:r>
+        <w:rPr>
+          <w:rFonts w:ascii="Courier New" w:eastAsia="Times New Roman" w:hAnsi="Courier New" w:cs="Courier New"/>
+          <w:color w:val="CC7832"/>
+          <w:sz w:val="20"/>
+          <w:szCs w:val="20"/>
+          <w:lang w:val="de-DE" w:eastAsia="de-DE"/>
+        </w:rPr>
+        <w:t xml:space="preserve">Collate </w:t>
+      </w:r>
       <w:r>
         <w:rPr>
           <w:rFonts w:ascii="Courier New" w:eastAsia="Times New Roman" w:hAnsi="Courier New" w:cs="Courier New"/>
@@ -4653,29 +3975,38 @@
           <w:szCs w:val="20"/>
           <w:lang w:val="de-DE" w:eastAsia="de-DE"/>
         </w:rPr>
-        <w:t xml:space="preserve"> </w:t>
-      </w:r>
-      <w:proofErr w:type="spellStart"/>
-      <w:r>
-        <w:rPr>
-          <w:rFonts w:ascii="Courier New" w:eastAsia="Times New Roman" w:hAnsi="Courier New" w:cs="Courier New"/>
-          <w:color w:val="CC7832"/>
-          <w:sz w:val="20"/>
-          <w:szCs w:val="20"/>
-          <w:lang w:val="de-DE" w:eastAsia="de-DE"/>
-        </w:rPr>
-        <w:t>Collate</w:t>
-      </w:r>
-      <w:proofErr w:type="spellEnd"/>
-      <w:r>
-        <w:rPr>
-          <w:rFonts w:ascii="Courier New" w:eastAsia="Times New Roman" w:hAnsi="Courier New" w:cs="Courier New"/>
-          <w:color w:val="CC7832"/>
-          <w:sz w:val="20"/>
-          <w:szCs w:val="20"/>
-          <w:lang w:val="de-DE" w:eastAsia="de-DE"/>
-        </w:rPr>
-        <w:t xml:space="preserve"> </w:t>
+        <w:t xml:space="preserve">= </w:t>
+      </w:r>
+      <w:r>
+        <w:rPr>
+          <w:rFonts w:ascii="Courier New" w:eastAsia="Times New Roman" w:hAnsi="Courier New" w:cs="Courier New"/>
+          <w:color w:val="6A8759"/>
+          <w:sz w:val="20"/>
+          <w:szCs w:val="20"/>
+          <w:lang w:val="de-DE" w:eastAsia="de-DE"/>
+        </w:rPr>
+        <w:t>'utf8mb4_unicode_ci'</w:t>
+      </w:r>
+      <w:r>
+        <w:rPr>
+          <w:rFonts w:ascii="Courier New" w:eastAsia="Times New Roman" w:hAnsi="Courier New" w:cs="Courier New"/>
+          <w:color w:val="CC7832"/>
+          <w:sz w:val="20"/>
+          <w:szCs w:val="20"/>
+          <w:lang w:val="de-DE" w:eastAsia="de-DE"/>
+        </w:rPr>
+        <w:t>;</w:t>
+      </w:r>
+      <w:r>
+        <w:rPr>
+          <w:rFonts w:ascii="Courier New" w:eastAsia="Times New Roman" w:hAnsi="Courier New" w:cs="Courier New"/>
+          <w:color w:val="CC7832"/>
+          <w:sz w:val="20"/>
+          <w:szCs w:val="20"/>
+          <w:lang w:val="de-DE" w:eastAsia="de-DE"/>
+        </w:rPr>
+        <w:br/>
+        <w:t xml:space="preserve">alter table </w:t>
       </w:r>
       <w:r>
         <w:rPr>
@@ -4685,6 +4016,26 @@
           <w:szCs w:val="20"/>
           <w:lang w:val="de-DE" w:eastAsia="de-DE"/>
         </w:rPr>
+        <w:t xml:space="preserve">kategorie </w:t>
+      </w:r>
+      <w:r>
+        <w:rPr>
+          <w:rFonts w:ascii="Courier New" w:eastAsia="Times New Roman" w:hAnsi="Courier New" w:cs="Courier New"/>
+          <w:color w:val="CC7832"/>
+          <w:sz w:val="20"/>
+          <w:szCs w:val="20"/>
+          <w:lang w:val="de-DE" w:eastAsia="de-DE"/>
+        </w:rPr>
+        <w:t xml:space="preserve">Collate </w:t>
+      </w:r>
+      <w:r>
+        <w:rPr>
+          <w:rFonts w:ascii="Courier New" w:eastAsia="Times New Roman" w:hAnsi="Courier New" w:cs="Courier New"/>
+          <w:color w:val="A9B7C6"/>
+          <w:sz w:val="20"/>
+          <w:szCs w:val="20"/>
+          <w:lang w:val="de-DE" w:eastAsia="de-DE"/>
+        </w:rPr>
         <w:t xml:space="preserve">= </w:t>
       </w:r>
       <w:r>
@@ -4695,416 +4046,7 @@
           <w:szCs w:val="20"/>
           <w:lang w:val="de-DE" w:eastAsia="de-DE"/>
         </w:rPr>
-        <w:t>'</w:t>
-      </w:r>
-      <w:proofErr w:type="spellStart"/>
-      <w:r>
-        <w:rPr>
-          <w:rFonts w:ascii="Courier New" w:eastAsia="Times New Roman" w:hAnsi="Courier New" w:cs="Courier New"/>
-          <w:color w:val="6A8759"/>
-          <w:sz w:val="20"/>
-          <w:szCs w:val="20"/>
-          <w:lang w:val="de-DE" w:eastAsia="de-DE"/>
-        </w:rPr>
-        <w:t>utf8mb4_unicode_ci</w:t>
-      </w:r>
-      <w:proofErr w:type="spellEnd"/>
-      <w:r>
-        <w:rPr>
-          <w:rFonts w:ascii="Courier New" w:eastAsia="Times New Roman" w:hAnsi="Courier New" w:cs="Courier New"/>
-          <w:color w:val="6A8759"/>
-          <w:sz w:val="20"/>
-          <w:szCs w:val="20"/>
-          <w:lang w:val="de-DE" w:eastAsia="de-DE"/>
-        </w:rPr>
-        <w:t>'</w:t>
-      </w:r>
-      <w:r>
-        <w:rPr>
-          <w:rFonts w:ascii="Courier New" w:eastAsia="Times New Roman" w:hAnsi="Courier New" w:cs="Courier New"/>
-          <w:color w:val="CC7832"/>
-          <w:sz w:val="20"/>
-          <w:szCs w:val="20"/>
-          <w:lang w:val="de-DE" w:eastAsia="de-DE"/>
-        </w:rPr>
-        <w:t>;</w:t>
-      </w:r>
-      <w:r>
-        <w:rPr>
-          <w:rFonts w:ascii="Courier New" w:eastAsia="Times New Roman" w:hAnsi="Courier New" w:cs="Courier New"/>
-          <w:color w:val="CC7832"/>
-          <w:sz w:val="20"/>
-          <w:szCs w:val="20"/>
-          <w:lang w:val="de-DE" w:eastAsia="de-DE"/>
-        </w:rPr>
-        <w:br/>
-        <w:t xml:space="preserve">alter </w:t>
-      </w:r>
-      <w:proofErr w:type="spellStart"/>
-      <w:r>
-        <w:rPr>
-          <w:rFonts w:ascii="Courier New" w:eastAsia="Times New Roman" w:hAnsi="Courier New" w:cs="Courier New"/>
-          <w:color w:val="CC7832"/>
-          <w:sz w:val="20"/>
-          <w:szCs w:val="20"/>
-          <w:lang w:val="de-DE" w:eastAsia="de-DE"/>
-        </w:rPr>
-        <w:t>table</w:t>
-      </w:r>
-      <w:proofErr w:type="spellEnd"/>
-      <w:r>
-        <w:rPr>
-          <w:rFonts w:ascii="Courier New" w:eastAsia="Times New Roman" w:hAnsi="Courier New" w:cs="Courier New"/>
-          <w:color w:val="CC7832"/>
-          <w:sz w:val="20"/>
-          <w:szCs w:val="20"/>
-          <w:lang w:val="de-DE" w:eastAsia="de-DE"/>
-        </w:rPr>
-        <w:t xml:space="preserve"> </w:t>
-      </w:r>
-      <w:proofErr w:type="spellStart"/>
-      <w:r>
-        <w:rPr>
-          <w:rFonts w:ascii="Courier New" w:eastAsia="Times New Roman" w:hAnsi="Courier New" w:cs="Courier New"/>
-          <w:color w:val="A9B7C6"/>
-          <w:sz w:val="20"/>
-          <w:szCs w:val="20"/>
-          <w:lang w:val="de-DE" w:eastAsia="de-DE"/>
-        </w:rPr>
-        <w:t>gericht_hat_allergen</w:t>
-      </w:r>
-      <w:proofErr w:type="spellEnd"/>
-      <w:r>
-        <w:rPr>
-          <w:rFonts w:ascii="Courier New" w:eastAsia="Times New Roman" w:hAnsi="Courier New" w:cs="Courier New"/>
-          <w:color w:val="A9B7C6"/>
-          <w:sz w:val="20"/>
-          <w:szCs w:val="20"/>
-          <w:lang w:val="de-DE" w:eastAsia="de-DE"/>
-        </w:rPr>
-        <w:t xml:space="preserve"> </w:t>
-      </w:r>
-      <w:proofErr w:type="spellStart"/>
-      <w:r>
-        <w:rPr>
-          <w:rFonts w:ascii="Courier New" w:eastAsia="Times New Roman" w:hAnsi="Courier New" w:cs="Courier New"/>
-          <w:color w:val="CC7832"/>
-          <w:sz w:val="20"/>
-          <w:szCs w:val="20"/>
-          <w:lang w:val="de-DE" w:eastAsia="de-DE"/>
-        </w:rPr>
-        <w:t>Collate</w:t>
-      </w:r>
-      <w:proofErr w:type="spellEnd"/>
-      <w:r>
-        <w:rPr>
-          <w:rFonts w:ascii="Courier New" w:eastAsia="Times New Roman" w:hAnsi="Courier New" w:cs="Courier New"/>
-          <w:color w:val="CC7832"/>
-          <w:sz w:val="20"/>
-          <w:szCs w:val="20"/>
-          <w:lang w:val="de-DE" w:eastAsia="de-DE"/>
-        </w:rPr>
-        <w:t xml:space="preserve"> </w:t>
-      </w:r>
-      <w:r>
-        <w:rPr>
-          <w:rFonts w:ascii="Courier New" w:eastAsia="Times New Roman" w:hAnsi="Courier New" w:cs="Courier New"/>
-          <w:color w:val="A9B7C6"/>
-          <w:sz w:val="20"/>
-          <w:szCs w:val="20"/>
-          <w:lang w:val="de-DE" w:eastAsia="de-DE"/>
-        </w:rPr>
-        <w:t xml:space="preserve">= </w:t>
-      </w:r>
-      <w:r>
-        <w:rPr>
-          <w:rFonts w:ascii="Courier New" w:eastAsia="Times New Roman" w:hAnsi="Courier New" w:cs="Courier New"/>
-          <w:color w:val="6A8759"/>
-          <w:sz w:val="20"/>
-          <w:szCs w:val="20"/>
-          <w:lang w:val="de-DE" w:eastAsia="de-DE"/>
-        </w:rPr>
-        <w:t>'</w:t>
-      </w:r>
-      <w:proofErr w:type="spellStart"/>
-      <w:r>
-        <w:rPr>
-          <w:rFonts w:ascii="Courier New" w:eastAsia="Times New Roman" w:hAnsi="Courier New" w:cs="Courier New"/>
-          <w:color w:val="6A8759"/>
-          <w:sz w:val="20"/>
-          <w:szCs w:val="20"/>
-          <w:lang w:val="de-DE" w:eastAsia="de-DE"/>
-        </w:rPr>
-        <w:t>utf8mb4_unicode_ci</w:t>
-      </w:r>
-      <w:proofErr w:type="spellEnd"/>
-      <w:r>
-        <w:rPr>
-          <w:rFonts w:ascii="Courier New" w:eastAsia="Times New Roman" w:hAnsi="Courier New" w:cs="Courier New"/>
-          <w:color w:val="6A8759"/>
-          <w:sz w:val="20"/>
-          <w:szCs w:val="20"/>
-          <w:lang w:val="de-DE" w:eastAsia="de-DE"/>
-        </w:rPr>
-        <w:t>'</w:t>
-      </w:r>
-      <w:r>
-        <w:rPr>
-          <w:rFonts w:ascii="Courier New" w:eastAsia="Times New Roman" w:hAnsi="Courier New" w:cs="Courier New"/>
-          <w:color w:val="CC7832"/>
-          <w:sz w:val="20"/>
-          <w:szCs w:val="20"/>
-          <w:lang w:val="de-DE" w:eastAsia="de-DE"/>
-        </w:rPr>
-        <w:t>;</w:t>
-      </w:r>
-      <w:r>
-        <w:rPr>
-          <w:rFonts w:ascii="Courier New" w:eastAsia="Times New Roman" w:hAnsi="Courier New" w:cs="Courier New"/>
-          <w:color w:val="CC7832"/>
-          <w:sz w:val="20"/>
-          <w:szCs w:val="20"/>
-          <w:lang w:val="de-DE" w:eastAsia="de-DE"/>
-        </w:rPr>
-        <w:br/>
-        <w:t xml:space="preserve">alter </w:t>
-      </w:r>
-      <w:proofErr w:type="spellStart"/>
-      <w:r>
-        <w:rPr>
-          <w:rFonts w:ascii="Courier New" w:eastAsia="Times New Roman" w:hAnsi="Courier New" w:cs="Courier New"/>
-          <w:color w:val="CC7832"/>
-          <w:sz w:val="20"/>
-          <w:szCs w:val="20"/>
-          <w:lang w:val="de-DE" w:eastAsia="de-DE"/>
-        </w:rPr>
-        <w:t>table</w:t>
-      </w:r>
-      <w:proofErr w:type="spellEnd"/>
-      <w:r>
-        <w:rPr>
-          <w:rFonts w:ascii="Courier New" w:eastAsia="Times New Roman" w:hAnsi="Courier New" w:cs="Courier New"/>
-          <w:color w:val="CC7832"/>
-          <w:sz w:val="20"/>
-          <w:szCs w:val="20"/>
-          <w:lang w:val="de-DE" w:eastAsia="de-DE"/>
-        </w:rPr>
-        <w:t xml:space="preserve"> </w:t>
-      </w:r>
-      <w:proofErr w:type="spellStart"/>
-      <w:r>
-        <w:rPr>
-          <w:rFonts w:ascii="Courier New" w:eastAsia="Times New Roman" w:hAnsi="Courier New" w:cs="Courier New"/>
-          <w:color w:val="A9B7C6"/>
-          <w:sz w:val="20"/>
-          <w:szCs w:val="20"/>
-          <w:lang w:val="de-DE" w:eastAsia="de-DE"/>
-        </w:rPr>
-        <w:t>gericht_hat_kategorie</w:t>
-      </w:r>
-      <w:proofErr w:type="spellEnd"/>
-      <w:r>
-        <w:rPr>
-          <w:rFonts w:ascii="Courier New" w:eastAsia="Times New Roman" w:hAnsi="Courier New" w:cs="Courier New"/>
-          <w:color w:val="A9B7C6"/>
-          <w:sz w:val="20"/>
-          <w:szCs w:val="20"/>
-          <w:lang w:val="de-DE" w:eastAsia="de-DE"/>
-        </w:rPr>
-        <w:t xml:space="preserve"> </w:t>
-      </w:r>
-      <w:proofErr w:type="spellStart"/>
-      <w:r>
-        <w:rPr>
-          <w:rFonts w:ascii="Courier New" w:eastAsia="Times New Roman" w:hAnsi="Courier New" w:cs="Courier New"/>
-          <w:color w:val="CC7832"/>
-          <w:sz w:val="20"/>
-          <w:szCs w:val="20"/>
-          <w:lang w:val="de-DE" w:eastAsia="de-DE"/>
-        </w:rPr>
-        <w:t>Collate</w:t>
-      </w:r>
-      <w:proofErr w:type="spellEnd"/>
-      <w:r>
-        <w:rPr>
-          <w:rFonts w:ascii="Courier New" w:eastAsia="Times New Roman" w:hAnsi="Courier New" w:cs="Courier New"/>
-          <w:color w:val="CC7832"/>
-          <w:sz w:val="20"/>
-          <w:szCs w:val="20"/>
-          <w:lang w:val="de-DE" w:eastAsia="de-DE"/>
-        </w:rPr>
-        <w:t xml:space="preserve"> </w:t>
-      </w:r>
-      <w:r>
-        <w:rPr>
-          <w:rFonts w:ascii="Courier New" w:eastAsia="Times New Roman" w:hAnsi="Courier New" w:cs="Courier New"/>
-          <w:color w:val="A9B7C6"/>
-          <w:sz w:val="20"/>
-          <w:szCs w:val="20"/>
-          <w:lang w:val="de-DE" w:eastAsia="de-DE"/>
-        </w:rPr>
-        <w:t xml:space="preserve">= </w:t>
-      </w:r>
-      <w:r>
-        <w:rPr>
-          <w:rFonts w:ascii="Courier New" w:eastAsia="Times New Roman" w:hAnsi="Courier New" w:cs="Courier New"/>
-          <w:color w:val="6A8759"/>
-          <w:sz w:val="20"/>
-          <w:szCs w:val="20"/>
-          <w:lang w:val="de-DE" w:eastAsia="de-DE"/>
-        </w:rPr>
-        <w:t>'</w:t>
-      </w:r>
-      <w:proofErr w:type="spellStart"/>
-      <w:r>
-        <w:rPr>
-          <w:rFonts w:ascii="Courier New" w:eastAsia="Times New Roman" w:hAnsi="Courier New" w:cs="Courier New"/>
-          <w:color w:val="6A8759"/>
-          <w:sz w:val="20"/>
-          <w:szCs w:val="20"/>
-          <w:lang w:val="de-DE" w:eastAsia="de-DE"/>
-        </w:rPr>
-        <w:t>utf8mb4_unicode_ci</w:t>
-      </w:r>
-      <w:proofErr w:type="spellEnd"/>
-      <w:r>
-        <w:rPr>
-          <w:rFonts w:ascii="Courier New" w:eastAsia="Times New Roman" w:hAnsi="Courier New" w:cs="Courier New"/>
-          <w:color w:val="6A8759"/>
-          <w:sz w:val="20"/>
-          <w:szCs w:val="20"/>
-          <w:lang w:val="de-DE" w:eastAsia="de-DE"/>
-        </w:rPr>
-        <w:t>'</w:t>
-      </w:r>
-      <w:r>
-        <w:rPr>
-          <w:rFonts w:ascii="Courier New" w:eastAsia="Times New Roman" w:hAnsi="Courier New" w:cs="Courier New"/>
-          <w:color w:val="CC7832"/>
-          <w:sz w:val="20"/>
-          <w:szCs w:val="20"/>
-          <w:lang w:val="de-DE" w:eastAsia="de-DE"/>
-        </w:rPr>
-        <w:t>;</w:t>
-      </w:r>
-      <w:r>
-        <w:rPr>
-          <w:rFonts w:ascii="Courier New" w:eastAsia="Times New Roman" w:hAnsi="Courier New" w:cs="Courier New"/>
-          <w:color w:val="CC7832"/>
-          <w:sz w:val="20"/>
-          <w:szCs w:val="20"/>
-          <w:lang w:val="de-DE" w:eastAsia="de-DE"/>
-        </w:rPr>
-        <w:br/>
-        <w:t xml:space="preserve">alter </w:t>
-      </w:r>
-      <w:proofErr w:type="spellStart"/>
-      <w:r>
-        <w:rPr>
-          <w:rFonts w:ascii="Courier New" w:eastAsia="Times New Roman" w:hAnsi="Courier New" w:cs="Courier New"/>
-          <w:color w:val="CC7832"/>
-          <w:sz w:val="20"/>
-          <w:szCs w:val="20"/>
-          <w:lang w:val="de-DE" w:eastAsia="de-DE"/>
-        </w:rPr>
-        <w:t>table</w:t>
-      </w:r>
-      <w:proofErr w:type="spellEnd"/>
-      <w:r>
-        <w:rPr>
-          <w:rFonts w:ascii="Courier New" w:eastAsia="Times New Roman" w:hAnsi="Courier New" w:cs="Courier New"/>
-          <w:color w:val="CC7832"/>
-          <w:sz w:val="20"/>
-          <w:szCs w:val="20"/>
-          <w:lang w:val="de-DE" w:eastAsia="de-DE"/>
-        </w:rPr>
-        <w:t xml:space="preserve"> </w:t>
-      </w:r>
-      <w:proofErr w:type="spellStart"/>
-      <w:r>
-        <w:rPr>
-          <w:rFonts w:ascii="Courier New" w:eastAsia="Times New Roman" w:hAnsi="Courier New" w:cs="Courier New"/>
-          <w:color w:val="A9B7C6"/>
-          <w:sz w:val="20"/>
-          <w:szCs w:val="20"/>
-          <w:lang w:val="de-DE" w:eastAsia="de-DE"/>
-        </w:rPr>
-        <w:t>kategorie</w:t>
-      </w:r>
-      <w:proofErr w:type="spellEnd"/>
-      <w:r>
-        <w:rPr>
-          <w:rFonts w:ascii="Courier New" w:eastAsia="Times New Roman" w:hAnsi="Courier New" w:cs="Courier New"/>
-          <w:color w:val="A9B7C6"/>
-          <w:sz w:val="20"/>
-          <w:szCs w:val="20"/>
-          <w:lang w:val="de-DE" w:eastAsia="de-DE"/>
-        </w:rPr>
-        <w:t xml:space="preserve"> </w:t>
-      </w:r>
-      <w:proofErr w:type="spellStart"/>
-      <w:r>
-        <w:rPr>
-          <w:rFonts w:ascii="Courier New" w:eastAsia="Times New Roman" w:hAnsi="Courier New" w:cs="Courier New"/>
-          <w:color w:val="CC7832"/>
-          <w:sz w:val="20"/>
-          <w:szCs w:val="20"/>
-          <w:lang w:val="de-DE" w:eastAsia="de-DE"/>
-        </w:rPr>
-        <w:t>Collate</w:t>
-      </w:r>
-      <w:proofErr w:type="spellEnd"/>
-      <w:r>
-        <w:rPr>
-          <w:rFonts w:ascii="Courier New" w:eastAsia="Times New Roman" w:hAnsi="Courier New" w:cs="Courier New"/>
-          <w:color w:val="CC7832"/>
-          <w:sz w:val="20"/>
-          <w:szCs w:val="20"/>
-          <w:lang w:val="de-DE" w:eastAsia="de-DE"/>
-        </w:rPr>
-        <w:t xml:space="preserve"> </w:t>
-      </w:r>
-      <w:r>
-        <w:rPr>
-          <w:rFonts w:ascii="Courier New" w:eastAsia="Times New Roman" w:hAnsi="Courier New" w:cs="Courier New"/>
-          <w:color w:val="A9B7C6"/>
-          <w:sz w:val="20"/>
-          <w:szCs w:val="20"/>
-          <w:lang w:val="de-DE" w:eastAsia="de-DE"/>
-        </w:rPr>
-        <w:t xml:space="preserve">= </w:t>
-      </w:r>
-      <w:r>
-        <w:rPr>
-          <w:rFonts w:ascii="Courier New" w:eastAsia="Times New Roman" w:hAnsi="Courier New" w:cs="Courier New"/>
-          <w:color w:val="6A8759"/>
-          <w:sz w:val="20"/>
-          <w:szCs w:val="20"/>
-          <w:lang w:val="de-DE" w:eastAsia="de-DE"/>
-        </w:rPr>
-        <w:t>'</w:t>
-      </w:r>
-      <w:proofErr w:type="spellStart"/>
-      <w:r>
-        <w:rPr>
-          <w:rFonts w:ascii="Courier New" w:eastAsia="Times New Roman" w:hAnsi="Courier New" w:cs="Courier New"/>
-          <w:color w:val="6A8759"/>
-          <w:sz w:val="20"/>
-          <w:szCs w:val="20"/>
-          <w:lang w:val="de-DE" w:eastAsia="de-DE"/>
-        </w:rPr>
-        <w:t>utf8mb4_unicode_ci</w:t>
-      </w:r>
-      <w:proofErr w:type="spellEnd"/>
-      <w:r>
-        <w:rPr>
-          <w:rFonts w:ascii="Courier New" w:eastAsia="Times New Roman" w:hAnsi="Courier New" w:cs="Courier New"/>
-          <w:color w:val="6A8759"/>
-          <w:sz w:val="20"/>
-          <w:szCs w:val="20"/>
-          <w:lang w:val="de-DE" w:eastAsia="de-DE"/>
-        </w:rPr>
-        <w:t>'</w:t>
+        <w:t>'utf8mb4_unicode_ci'</w:t>
       </w:r>
       <w:r>
         <w:rPr>
@@ -5175,29 +4117,16 @@
           <w:lang w:val="de-DE" w:eastAsia="de-DE"/>
         </w:rPr>
       </w:pPr>
-      <w:proofErr w:type="spellStart"/>
-      <w:r>
-        <w:rPr>
-          <w:rFonts w:ascii="Courier New" w:eastAsia="Times New Roman" w:hAnsi="Courier New" w:cs="Courier New"/>
-          <w:color w:val="CC7832"/>
-          <w:sz w:val="20"/>
-          <w:szCs w:val="20"/>
-          <w:lang w:val="de-DE" w:eastAsia="de-DE"/>
-        </w:rPr>
-        <w:t>use</w:t>
-      </w:r>
-      <w:proofErr w:type="spellEnd"/>
-      <w:r>
-        <w:rPr>
-          <w:rFonts w:ascii="Courier New" w:eastAsia="Times New Roman" w:hAnsi="Courier New" w:cs="Courier New"/>
-          <w:color w:val="CC7832"/>
-          <w:sz w:val="20"/>
-          <w:szCs w:val="20"/>
-          <w:lang w:val="de-DE" w:eastAsia="de-DE"/>
-        </w:rPr>
-        <w:t xml:space="preserve"> </w:t>
-      </w:r>
-      <w:proofErr w:type="spellStart"/>
+      <w:r>
+        <w:rPr>
+          <w:rFonts w:ascii="Courier New" w:eastAsia="Times New Roman" w:hAnsi="Courier New" w:cs="Courier New"/>
+          <w:color w:val="CC7832"/>
+          <w:sz w:val="20"/>
+          <w:szCs w:val="20"/>
+          <w:lang w:val="de-DE" w:eastAsia="de-DE"/>
+        </w:rPr>
+        <w:t xml:space="preserve">use </w:t>
+      </w:r>
       <w:r>
         <w:rPr>
           <w:rFonts w:ascii="Courier New" w:eastAsia="Times New Roman" w:hAnsi="Courier New" w:cs="Courier New"/>
@@ -5208,7 +4137,6 @@
         </w:rPr>
         <w:t>emensawerbeseite</w:t>
       </w:r>
-      <w:proofErr w:type="spellEnd"/>
       <w:r>
         <w:rPr>
           <w:rFonts w:ascii="Courier New" w:eastAsia="Times New Roman" w:hAnsi="Courier New" w:cs="Courier New"/>
@@ -5238,28 +4166,7 @@
           <w:lang w:val="de-DE" w:eastAsia="de-DE"/>
         </w:rPr>
         <w:br/>
-      </w:r>
-      <w:proofErr w:type="spellStart"/>
-      <w:r>
-        <w:rPr>
-          <w:rFonts w:ascii="Courier New" w:eastAsia="Times New Roman" w:hAnsi="Courier New" w:cs="Courier New"/>
-          <w:color w:val="CC7832"/>
-          <w:sz w:val="20"/>
-          <w:szCs w:val="20"/>
-          <w:lang w:val="de-DE" w:eastAsia="de-DE"/>
-        </w:rPr>
-        <w:t>select</w:t>
-      </w:r>
-      <w:proofErr w:type="spellEnd"/>
-      <w:r>
-        <w:rPr>
-          <w:rFonts w:ascii="Courier New" w:eastAsia="Times New Roman" w:hAnsi="Courier New" w:cs="Courier New"/>
-          <w:color w:val="CC7832"/>
-          <w:sz w:val="20"/>
-          <w:szCs w:val="20"/>
-          <w:lang w:val="de-DE" w:eastAsia="de-DE"/>
-        </w:rPr>
-        <w:t xml:space="preserve"> </w:t>
+        <w:t xml:space="preserve">select </w:t>
       </w:r>
       <w:r>
         <w:rPr>
@@ -5301,27 +4208,15 @@
         </w:rPr>
         <w:t xml:space="preserve">) </w:t>
       </w:r>
-      <w:proofErr w:type="spellStart"/>
-      <w:r>
-        <w:rPr>
-          <w:rFonts w:ascii="Courier New" w:eastAsia="Times New Roman" w:hAnsi="Courier New" w:cs="Courier New"/>
-          <w:color w:val="CC7832"/>
-          <w:sz w:val="20"/>
-          <w:szCs w:val="20"/>
-          <w:lang w:val="de-DE" w:eastAsia="de-DE"/>
-        </w:rPr>
-        <w:t>as</w:t>
-      </w:r>
-      <w:proofErr w:type="spellEnd"/>
-      <w:r>
-        <w:rPr>
-          <w:rFonts w:ascii="Courier New" w:eastAsia="Times New Roman" w:hAnsi="Courier New" w:cs="Courier New"/>
-          <w:color w:val="CC7832"/>
-          <w:sz w:val="20"/>
-          <w:szCs w:val="20"/>
-          <w:lang w:val="de-DE" w:eastAsia="de-DE"/>
-        </w:rPr>
-        <w:t xml:space="preserve"> </w:t>
+      <w:r>
+        <w:rPr>
+          <w:rFonts w:ascii="Courier New" w:eastAsia="Times New Roman" w:hAnsi="Courier New" w:cs="Courier New"/>
+          <w:color w:val="CC7832"/>
+          <w:sz w:val="20"/>
+          <w:szCs w:val="20"/>
+          <w:lang w:val="de-DE" w:eastAsia="de-DE"/>
+        </w:rPr>
+        <w:t xml:space="preserve">as </w:t>
       </w:r>
       <w:r>
         <w:rPr>
@@ -5343,27 +4238,15 @@
         </w:rPr>
         <w:br/>
       </w:r>
-      <w:proofErr w:type="spellStart"/>
-      <w:r>
-        <w:rPr>
-          <w:rFonts w:ascii="Courier New" w:eastAsia="Times New Roman" w:hAnsi="Courier New" w:cs="Courier New"/>
-          <w:color w:val="CC7832"/>
-          <w:sz w:val="20"/>
-          <w:szCs w:val="20"/>
-          <w:lang w:val="de-DE" w:eastAsia="de-DE"/>
-        </w:rPr>
-        <w:t>from</w:t>
-      </w:r>
-      <w:proofErr w:type="spellEnd"/>
-      <w:r>
-        <w:rPr>
-          <w:rFonts w:ascii="Courier New" w:eastAsia="Times New Roman" w:hAnsi="Courier New" w:cs="Courier New"/>
-          <w:color w:val="CC7832"/>
-          <w:sz w:val="20"/>
-          <w:szCs w:val="20"/>
-          <w:lang w:val="de-DE" w:eastAsia="de-DE"/>
-        </w:rPr>
-        <w:t xml:space="preserve"> </w:t>
+      <w:r>
+        <w:rPr>
+          <w:rFonts w:ascii="Courier New" w:eastAsia="Times New Roman" w:hAnsi="Courier New" w:cs="Courier New"/>
+          <w:color w:val="CC7832"/>
+          <w:sz w:val="20"/>
+          <w:szCs w:val="20"/>
+          <w:lang w:val="de-DE" w:eastAsia="de-DE"/>
+        </w:rPr>
+        <w:t xml:space="preserve">from </w:t>
       </w:r>
       <w:r>
         <w:rPr>
@@ -5404,28 +4287,7 @@
           <w:lang w:val="de-DE" w:eastAsia="de-DE"/>
         </w:rPr>
         <w:br/>
-      </w:r>
-      <w:proofErr w:type="spellStart"/>
-      <w:r>
-        <w:rPr>
-          <w:rFonts w:ascii="Courier New" w:eastAsia="Times New Roman" w:hAnsi="Courier New" w:cs="Courier New"/>
-          <w:color w:val="CC7832"/>
-          <w:sz w:val="20"/>
-          <w:szCs w:val="20"/>
-          <w:lang w:val="de-DE" w:eastAsia="de-DE"/>
-        </w:rPr>
-        <w:t>select</w:t>
-      </w:r>
-      <w:proofErr w:type="spellEnd"/>
-      <w:r>
-        <w:rPr>
-          <w:rFonts w:ascii="Courier New" w:eastAsia="Times New Roman" w:hAnsi="Courier New" w:cs="Courier New"/>
-          <w:color w:val="CC7832"/>
-          <w:sz w:val="20"/>
-          <w:szCs w:val="20"/>
-          <w:lang w:val="de-DE" w:eastAsia="de-DE"/>
-        </w:rPr>
-        <w:t xml:space="preserve"> </w:t>
+        <w:t xml:space="preserve">select </w:t>
       </w:r>
       <w:r>
         <w:rPr>
@@ -5467,27 +4329,15 @@
         </w:rPr>
         <w:t xml:space="preserve">) </w:t>
       </w:r>
-      <w:proofErr w:type="spellStart"/>
-      <w:r>
-        <w:rPr>
-          <w:rFonts w:ascii="Courier New" w:eastAsia="Times New Roman" w:hAnsi="Courier New" w:cs="Courier New"/>
-          <w:color w:val="CC7832"/>
-          <w:sz w:val="20"/>
-          <w:szCs w:val="20"/>
-          <w:lang w:val="de-DE" w:eastAsia="de-DE"/>
-        </w:rPr>
-        <w:t>as</w:t>
-      </w:r>
-      <w:proofErr w:type="spellEnd"/>
-      <w:r>
-        <w:rPr>
-          <w:rFonts w:ascii="Courier New" w:eastAsia="Times New Roman" w:hAnsi="Courier New" w:cs="Courier New"/>
-          <w:color w:val="CC7832"/>
-          <w:sz w:val="20"/>
-          <w:szCs w:val="20"/>
-          <w:lang w:val="de-DE" w:eastAsia="de-DE"/>
-        </w:rPr>
-        <w:t xml:space="preserve"> </w:t>
+      <w:r>
+        <w:rPr>
+          <w:rFonts w:ascii="Courier New" w:eastAsia="Times New Roman" w:hAnsi="Courier New" w:cs="Courier New"/>
+          <w:color w:val="CC7832"/>
+          <w:sz w:val="20"/>
+          <w:szCs w:val="20"/>
+          <w:lang w:val="de-DE" w:eastAsia="de-DE"/>
+        </w:rPr>
+        <w:t xml:space="preserve">as </w:t>
       </w:r>
       <w:r>
         <w:rPr>
@@ -5509,29 +4359,16 @@
         </w:rPr>
         <w:br/>
       </w:r>
-      <w:proofErr w:type="spellStart"/>
-      <w:r>
-        <w:rPr>
-          <w:rFonts w:ascii="Courier New" w:eastAsia="Times New Roman" w:hAnsi="Courier New" w:cs="Courier New"/>
-          <w:color w:val="CC7832"/>
-          <w:sz w:val="20"/>
-          <w:szCs w:val="20"/>
-          <w:lang w:val="de-DE" w:eastAsia="de-DE"/>
-        </w:rPr>
-        <w:t>from</w:t>
-      </w:r>
-      <w:proofErr w:type="spellEnd"/>
-      <w:r>
-        <w:rPr>
-          <w:rFonts w:ascii="Courier New" w:eastAsia="Times New Roman" w:hAnsi="Courier New" w:cs="Courier New"/>
-          <w:color w:val="CC7832"/>
-          <w:sz w:val="20"/>
-          <w:szCs w:val="20"/>
-          <w:lang w:val="de-DE" w:eastAsia="de-DE"/>
-        </w:rPr>
-        <w:t xml:space="preserve"> </w:t>
-      </w:r>
-      <w:proofErr w:type="spellStart"/>
+      <w:r>
+        <w:rPr>
+          <w:rFonts w:ascii="Courier New" w:eastAsia="Times New Roman" w:hAnsi="Courier New" w:cs="Courier New"/>
+          <w:color w:val="CC7832"/>
+          <w:sz w:val="20"/>
+          <w:szCs w:val="20"/>
+          <w:lang w:val="de-DE" w:eastAsia="de-DE"/>
+        </w:rPr>
+        <w:t xml:space="preserve">from </w:t>
+      </w:r>
       <w:r>
         <w:rPr>
           <w:rFonts w:ascii="Courier New" w:eastAsia="Times New Roman" w:hAnsi="Courier New" w:cs="Courier New"/>
@@ -5542,7 +4379,6 @@
         </w:rPr>
         <w:t>gericht</w:t>
       </w:r>
-      <w:proofErr w:type="spellEnd"/>
       <w:r>
         <w:rPr>
           <w:rFonts w:ascii="Courier New" w:eastAsia="Times New Roman" w:hAnsi="Courier New" w:cs="Courier New"/>
@@ -5572,28 +4408,7 @@
           <w:lang w:val="de-DE" w:eastAsia="de-DE"/>
         </w:rPr>
         <w:br/>
-      </w:r>
-      <w:proofErr w:type="spellStart"/>
-      <w:r>
-        <w:rPr>
-          <w:rFonts w:ascii="Courier New" w:eastAsia="Times New Roman" w:hAnsi="Courier New" w:cs="Courier New"/>
-          <w:color w:val="CC7832"/>
-          <w:sz w:val="20"/>
-          <w:szCs w:val="20"/>
-          <w:lang w:val="de-DE" w:eastAsia="de-DE"/>
-        </w:rPr>
-        <w:t>select</w:t>
-      </w:r>
-      <w:proofErr w:type="spellEnd"/>
-      <w:r>
-        <w:rPr>
-          <w:rFonts w:ascii="Courier New" w:eastAsia="Times New Roman" w:hAnsi="Courier New" w:cs="Courier New"/>
-          <w:color w:val="CC7832"/>
-          <w:sz w:val="20"/>
-          <w:szCs w:val="20"/>
-          <w:lang w:val="de-DE" w:eastAsia="de-DE"/>
-        </w:rPr>
-        <w:t xml:space="preserve"> </w:t>
+        <w:t xml:space="preserve">select </w:t>
       </w:r>
       <w:r>
         <w:rPr>
@@ -5635,27 +4450,15 @@
         </w:rPr>
         <w:t xml:space="preserve">) </w:t>
       </w:r>
-      <w:proofErr w:type="spellStart"/>
-      <w:r>
-        <w:rPr>
-          <w:rFonts w:ascii="Courier New" w:eastAsia="Times New Roman" w:hAnsi="Courier New" w:cs="Courier New"/>
-          <w:color w:val="CC7832"/>
-          <w:sz w:val="20"/>
-          <w:szCs w:val="20"/>
-          <w:lang w:val="de-DE" w:eastAsia="de-DE"/>
-        </w:rPr>
-        <w:t>as</w:t>
-      </w:r>
-      <w:proofErr w:type="spellEnd"/>
-      <w:r>
-        <w:rPr>
-          <w:rFonts w:ascii="Courier New" w:eastAsia="Times New Roman" w:hAnsi="Courier New" w:cs="Courier New"/>
-          <w:color w:val="CC7832"/>
-          <w:sz w:val="20"/>
-          <w:szCs w:val="20"/>
-          <w:lang w:val="de-DE" w:eastAsia="de-DE"/>
-        </w:rPr>
-        <w:t xml:space="preserve"> </w:t>
+      <w:r>
+        <w:rPr>
+          <w:rFonts w:ascii="Courier New" w:eastAsia="Times New Roman" w:hAnsi="Courier New" w:cs="Courier New"/>
+          <w:color w:val="CC7832"/>
+          <w:sz w:val="20"/>
+          <w:szCs w:val="20"/>
+          <w:lang w:val="de-DE" w:eastAsia="de-DE"/>
+        </w:rPr>
+        <w:t xml:space="preserve">as </w:t>
       </w:r>
       <w:r>
         <w:rPr>
@@ -5677,7 +4480,6 @@
         </w:rPr>
         <w:br/>
       </w:r>
-      <w:proofErr w:type="spellStart"/>
       <w:r>
         <w:rPr>
           <w:rFonts w:ascii="Courier New" w:eastAsia="Times New Roman" w:hAnsi="Courier New" w:cs="Courier New"/>
@@ -5687,20 +4489,8 @@
           <w:lang w:val="de-DE" w:eastAsia="de-DE"/>
         </w:rPr>
         <w:lastRenderedPageBreak/>
-        <w:t>from</w:t>
-      </w:r>
-      <w:proofErr w:type="spellEnd"/>
-      <w:r>
-        <w:rPr>
-          <w:rFonts w:ascii="Courier New" w:eastAsia="Times New Roman" w:hAnsi="Courier New" w:cs="Courier New"/>
-          <w:color w:val="CC7832"/>
-          <w:sz w:val="20"/>
-          <w:szCs w:val="20"/>
-          <w:lang w:val="de-DE" w:eastAsia="de-DE"/>
-        </w:rPr>
-        <w:t xml:space="preserve"> </w:t>
-      </w:r>
-      <w:proofErr w:type="spellStart"/>
+        <w:t xml:space="preserve">from </w:t>
+      </w:r>
       <w:r>
         <w:rPr>
           <w:rFonts w:ascii="Courier New" w:eastAsia="Times New Roman" w:hAnsi="Courier New" w:cs="Courier New"/>
@@ -5711,7 +4501,6 @@
         </w:rPr>
         <w:t>gericht_hat_allergen</w:t>
       </w:r>
-      <w:proofErr w:type="spellEnd"/>
       <w:r>
         <w:rPr>
           <w:rFonts w:ascii="Courier New" w:eastAsia="Times New Roman" w:hAnsi="Courier New" w:cs="Courier New"/>
@@ -5741,28 +4530,7 @@
           <w:lang w:val="de-DE" w:eastAsia="de-DE"/>
         </w:rPr>
         <w:br/>
-      </w:r>
-      <w:proofErr w:type="spellStart"/>
-      <w:r>
-        <w:rPr>
-          <w:rFonts w:ascii="Courier New" w:eastAsia="Times New Roman" w:hAnsi="Courier New" w:cs="Courier New"/>
-          <w:color w:val="CC7832"/>
-          <w:sz w:val="20"/>
-          <w:szCs w:val="20"/>
-          <w:lang w:val="de-DE" w:eastAsia="de-DE"/>
-        </w:rPr>
-        <w:t>select</w:t>
-      </w:r>
-      <w:proofErr w:type="spellEnd"/>
-      <w:r>
-        <w:rPr>
-          <w:rFonts w:ascii="Courier New" w:eastAsia="Times New Roman" w:hAnsi="Courier New" w:cs="Courier New"/>
-          <w:color w:val="CC7832"/>
-          <w:sz w:val="20"/>
-          <w:szCs w:val="20"/>
-          <w:lang w:val="de-DE" w:eastAsia="de-DE"/>
-        </w:rPr>
-        <w:t xml:space="preserve"> </w:t>
+        <w:t xml:space="preserve">select </w:t>
       </w:r>
       <w:r>
         <w:rPr>
@@ -5804,27 +4572,15 @@
         </w:rPr>
         <w:t xml:space="preserve">) </w:t>
       </w:r>
-      <w:proofErr w:type="spellStart"/>
-      <w:r>
-        <w:rPr>
-          <w:rFonts w:ascii="Courier New" w:eastAsia="Times New Roman" w:hAnsi="Courier New" w:cs="Courier New"/>
-          <w:color w:val="CC7832"/>
-          <w:sz w:val="20"/>
-          <w:szCs w:val="20"/>
-          <w:lang w:val="de-DE" w:eastAsia="de-DE"/>
-        </w:rPr>
-        <w:t>as</w:t>
-      </w:r>
-      <w:proofErr w:type="spellEnd"/>
-      <w:r>
-        <w:rPr>
-          <w:rFonts w:ascii="Courier New" w:eastAsia="Times New Roman" w:hAnsi="Courier New" w:cs="Courier New"/>
-          <w:color w:val="CC7832"/>
-          <w:sz w:val="20"/>
-          <w:szCs w:val="20"/>
-          <w:lang w:val="de-DE" w:eastAsia="de-DE"/>
-        </w:rPr>
-        <w:t xml:space="preserve"> </w:t>
+      <w:r>
+        <w:rPr>
+          <w:rFonts w:ascii="Courier New" w:eastAsia="Times New Roman" w:hAnsi="Courier New" w:cs="Courier New"/>
+          <w:color w:val="CC7832"/>
+          <w:sz w:val="20"/>
+          <w:szCs w:val="20"/>
+          <w:lang w:val="de-DE" w:eastAsia="de-DE"/>
+        </w:rPr>
+        <w:t xml:space="preserve">as </w:t>
       </w:r>
       <w:r>
         <w:rPr>
@@ -5846,29 +4602,16 @@
         </w:rPr>
         <w:br/>
       </w:r>
-      <w:proofErr w:type="spellStart"/>
-      <w:r>
-        <w:rPr>
-          <w:rFonts w:ascii="Courier New" w:eastAsia="Times New Roman" w:hAnsi="Courier New" w:cs="Courier New"/>
-          <w:color w:val="CC7832"/>
-          <w:sz w:val="20"/>
-          <w:szCs w:val="20"/>
-          <w:lang w:val="de-DE" w:eastAsia="de-DE"/>
-        </w:rPr>
-        <w:t>from</w:t>
-      </w:r>
-      <w:proofErr w:type="spellEnd"/>
-      <w:r>
-        <w:rPr>
-          <w:rFonts w:ascii="Courier New" w:eastAsia="Times New Roman" w:hAnsi="Courier New" w:cs="Courier New"/>
-          <w:color w:val="CC7832"/>
-          <w:sz w:val="20"/>
-          <w:szCs w:val="20"/>
-          <w:lang w:val="de-DE" w:eastAsia="de-DE"/>
-        </w:rPr>
-        <w:t xml:space="preserve"> </w:t>
-      </w:r>
-      <w:proofErr w:type="spellStart"/>
+      <w:r>
+        <w:rPr>
+          <w:rFonts w:ascii="Courier New" w:eastAsia="Times New Roman" w:hAnsi="Courier New" w:cs="Courier New"/>
+          <w:color w:val="CC7832"/>
+          <w:sz w:val="20"/>
+          <w:szCs w:val="20"/>
+          <w:lang w:val="de-DE" w:eastAsia="de-DE"/>
+        </w:rPr>
+        <w:t xml:space="preserve">from </w:t>
+      </w:r>
       <w:r>
         <w:rPr>
           <w:rFonts w:ascii="Courier New" w:eastAsia="Times New Roman" w:hAnsi="Courier New" w:cs="Courier New"/>
@@ -5879,7 +4622,6 @@
         </w:rPr>
         <w:t>gericht_hat_kategorie</w:t>
       </w:r>
-      <w:proofErr w:type="spellEnd"/>
       <w:r>
         <w:rPr>
           <w:rFonts w:ascii="Courier New" w:eastAsia="Times New Roman" w:hAnsi="Courier New" w:cs="Courier New"/>
@@ -5909,28 +4651,7 @@
           <w:lang w:val="de-DE" w:eastAsia="de-DE"/>
         </w:rPr>
         <w:br/>
-      </w:r>
-      <w:proofErr w:type="spellStart"/>
-      <w:r>
-        <w:rPr>
-          <w:rFonts w:ascii="Courier New" w:eastAsia="Times New Roman" w:hAnsi="Courier New" w:cs="Courier New"/>
-          <w:color w:val="CC7832"/>
-          <w:sz w:val="20"/>
-          <w:szCs w:val="20"/>
-          <w:lang w:val="de-DE" w:eastAsia="de-DE"/>
-        </w:rPr>
-        <w:t>select</w:t>
-      </w:r>
-      <w:proofErr w:type="spellEnd"/>
-      <w:r>
-        <w:rPr>
-          <w:rFonts w:ascii="Courier New" w:eastAsia="Times New Roman" w:hAnsi="Courier New" w:cs="Courier New"/>
-          <w:color w:val="CC7832"/>
-          <w:sz w:val="20"/>
-          <w:szCs w:val="20"/>
-          <w:lang w:val="de-DE" w:eastAsia="de-DE"/>
-        </w:rPr>
-        <w:t xml:space="preserve"> </w:t>
+        <w:t xml:space="preserve">select </w:t>
       </w:r>
       <w:r>
         <w:rPr>
@@ -5972,27 +4693,15 @@
         </w:rPr>
         <w:t xml:space="preserve">) </w:t>
       </w:r>
-      <w:proofErr w:type="spellStart"/>
-      <w:r>
-        <w:rPr>
-          <w:rFonts w:ascii="Courier New" w:eastAsia="Times New Roman" w:hAnsi="Courier New" w:cs="Courier New"/>
-          <w:color w:val="CC7832"/>
-          <w:sz w:val="20"/>
-          <w:szCs w:val="20"/>
-          <w:lang w:val="de-DE" w:eastAsia="de-DE"/>
-        </w:rPr>
-        <w:t>as</w:t>
-      </w:r>
-      <w:proofErr w:type="spellEnd"/>
-      <w:r>
-        <w:rPr>
-          <w:rFonts w:ascii="Courier New" w:eastAsia="Times New Roman" w:hAnsi="Courier New" w:cs="Courier New"/>
-          <w:color w:val="CC7832"/>
-          <w:sz w:val="20"/>
-          <w:szCs w:val="20"/>
-          <w:lang w:val="de-DE" w:eastAsia="de-DE"/>
-        </w:rPr>
-        <w:t xml:space="preserve"> </w:t>
+      <w:r>
+        <w:rPr>
+          <w:rFonts w:ascii="Courier New" w:eastAsia="Times New Roman" w:hAnsi="Courier New" w:cs="Courier New"/>
+          <w:color w:val="CC7832"/>
+          <w:sz w:val="20"/>
+          <w:szCs w:val="20"/>
+          <w:lang w:val="de-DE" w:eastAsia="de-DE"/>
+        </w:rPr>
+        <w:t xml:space="preserve">as </w:t>
       </w:r>
       <w:r>
         <w:rPr>
@@ -6014,29 +4723,16 @@
         </w:rPr>
         <w:br/>
       </w:r>
-      <w:proofErr w:type="spellStart"/>
-      <w:r>
-        <w:rPr>
-          <w:rFonts w:ascii="Courier New" w:eastAsia="Times New Roman" w:hAnsi="Courier New" w:cs="Courier New"/>
-          <w:color w:val="CC7832"/>
-          <w:sz w:val="20"/>
-          <w:szCs w:val="20"/>
-          <w:lang w:val="de-DE" w:eastAsia="de-DE"/>
-        </w:rPr>
-        <w:t>from</w:t>
-      </w:r>
-      <w:proofErr w:type="spellEnd"/>
-      <w:r>
-        <w:rPr>
-          <w:rFonts w:ascii="Courier New" w:eastAsia="Times New Roman" w:hAnsi="Courier New" w:cs="Courier New"/>
-          <w:color w:val="CC7832"/>
-          <w:sz w:val="20"/>
-          <w:szCs w:val="20"/>
-          <w:lang w:val="de-DE" w:eastAsia="de-DE"/>
-        </w:rPr>
-        <w:t xml:space="preserve"> </w:t>
-      </w:r>
-      <w:proofErr w:type="spellStart"/>
+      <w:r>
+        <w:rPr>
+          <w:rFonts w:ascii="Courier New" w:eastAsia="Times New Roman" w:hAnsi="Courier New" w:cs="Courier New"/>
+          <w:color w:val="CC7832"/>
+          <w:sz w:val="20"/>
+          <w:szCs w:val="20"/>
+          <w:lang w:val="de-DE" w:eastAsia="de-DE"/>
+        </w:rPr>
+        <w:t xml:space="preserve">from </w:t>
+      </w:r>
       <w:r>
         <w:rPr>
           <w:rFonts w:ascii="Courier New" w:eastAsia="Times New Roman" w:hAnsi="Courier New" w:cs="Courier New"/>
@@ -6047,7 +4743,6 @@
         </w:rPr>
         <w:t>kategorie</w:t>
       </w:r>
-      <w:proofErr w:type="spellEnd"/>
       <w:r>
         <w:rPr>
           <w:rFonts w:ascii="Courier New" w:eastAsia="Times New Roman" w:hAnsi="Courier New" w:cs="Courier New"/>
@@ -7061,10 +5756,10 @@
         <w:tblLook w:val="04A0" w:firstRow="1" w:lastRow="0" w:firstColumn="1" w:lastColumn="0" w:noHBand="0" w:noVBand="1"/>
       </w:tblPr>
       <w:tblGrid>
-        <w:gridCol w:w="988"/>
-        <w:gridCol w:w="1701"/>
-        <w:gridCol w:w="1842"/>
-        <w:gridCol w:w="4531"/>
+        <w:gridCol w:w="729"/>
+        <w:gridCol w:w="899"/>
+        <w:gridCol w:w="977"/>
+        <w:gridCol w:w="6457"/>
       </w:tblGrid>
       <w:tr>
         <w:tc>
@@ -7209,21 +5904,7 @@
               <w:rPr>
                 <w:lang w:val="de-DE"/>
               </w:rPr>
-              <w:t xml:space="preserve">Wunschgericht(Erstellungsdatum, ID, </w:t>
-            </w:r>
-            <w:proofErr w:type="spellStart"/>
-            <w:r>
-              <w:rPr>
-                <w:lang w:val="de-DE"/>
-              </w:rPr>
-              <w:t>Gericht,Email</w:t>
-            </w:r>
-            <w:proofErr w:type="spellEnd"/>
-            <w:r>
-              <w:rPr>
-                <w:lang w:val="de-DE"/>
-              </w:rPr>
-              <w:t>, Vorname, Nachname)</w:t>
+              <w:t>Wunschgericht(Erstellungsdatum, ID, Gericht,Email, Vorname, Nachname)</w:t>
             </w:r>
             <w:r>
               <w:rPr>
@@ -7236,21 +5917,7 @@
                 <w:lang w:val="de-DE"/>
               </w:rPr>
               <w:br/>
-              <w:t>Das ERD-Diagramm befindet sich unter /</w:t>
-            </w:r>
-            <w:proofErr w:type="spellStart"/>
-            <w:r>
-              <w:rPr>
-                <w:lang w:val="de-DE"/>
-              </w:rPr>
-              <w:t>beispiele</w:t>
-            </w:r>
-            <w:proofErr w:type="spellEnd"/>
-            <w:r>
-              <w:rPr>
-                <w:lang w:val="de-DE"/>
-              </w:rPr>
-              <w:t xml:space="preserve"> </w:t>
+              <w:t xml:space="preserve">Das ERD-Diagramm befindet sich unter /beispiele </w:t>
             </w:r>
           </w:p>
         </w:tc>
@@ -7329,16 +5996,8 @@
               <w:rPr>
                 <w:lang w:val="de-DE"/>
               </w:rPr>
-              <w:t xml:space="preserve">Newsletter Anmeldung war anfällig für </w:t>
-            </w:r>
-            <w:proofErr w:type="spellStart"/>
-            <w:r>
-              <w:rPr>
-                <w:lang w:val="de-DE"/>
-              </w:rPr>
-              <w:t>CSRF</w:t>
-            </w:r>
-            <w:proofErr w:type="spellEnd"/>
+              <w:t>Newsletter Anmeldung war anfällig für CSRF</w:t>
+            </w:r>
           </w:p>
           <w:p>
             <w:pPr>
@@ -7355,30 +6014,8 @@
               <w:rPr>
                 <w:lang w:val="de-DE"/>
               </w:rPr>
-              <w:t xml:space="preserve">Wunschgericht war anfällig für </w:t>
-            </w:r>
-            <w:proofErr w:type="spellStart"/>
-            <w:r>
-              <w:rPr>
-                <w:lang w:val="de-DE"/>
-              </w:rPr>
-              <w:t>CSRF</w:t>
-            </w:r>
-            <w:proofErr w:type="spellEnd"/>
-            <w:r>
-              <w:rPr>
-                <w:lang w:val="de-DE"/>
-              </w:rPr>
-              <w:t xml:space="preserve"> und SQL </w:t>
-            </w:r>
-            <w:proofErr w:type="spellStart"/>
-            <w:r>
-              <w:rPr>
-                <w:lang w:val="de-DE"/>
-              </w:rPr>
-              <w:t>Injection</w:t>
-            </w:r>
-            <w:proofErr w:type="spellEnd"/>
+              <w:t>Wunschgericht war anfällig für CSRF und SQL Injection</w:t>
+            </w:r>
           </w:p>
           <w:p>
             <w:pPr>
@@ -7401,54 +6038,18 @@
                 <w:lang w:val="de-DE"/>
               </w:rPr>
             </w:pPr>
-            <w:proofErr w:type="spellStart"/>
-            <w:r>
-              <w:rPr>
-                <w:lang w:val="de-DE"/>
-              </w:rPr>
-              <w:t>CSRF</w:t>
-            </w:r>
-            <w:proofErr w:type="spellEnd"/>
-            <w:r>
-              <w:rPr>
-                <w:lang w:val="de-DE"/>
-              </w:rPr>
-              <w:t xml:space="preserve"> durch Einführung eines Tokens, der bei jedem Aktualisieren der Seite neu generiert wird.</w:t>
+            <w:r>
+              <w:rPr>
+                <w:lang w:val="de-DE"/>
+              </w:rPr>
+              <w:t>CSRF durch Einführung eines Tokens, der bei jedem Aktualisieren der Seite neu generiert wird.</w:t>
             </w:r>
             <w:r>
               <w:rPr>
                 <w:lang w:val="de-DE"/>
               </w:rPr>
               <w:br/>
-              <w:t xml:space="preserve">SQL </w:t>
-            </w:r>
-            <w:proofErr w:type="spellStart"/>
-            <w:r>
-              <w:rPr>
-                <w:lang w:val="de-DE"/>
-              </w:rPr>
-              <w:t>Injections</w:t>
-            </w:r>
-            <w:proofErr w:type="spellEnd"/>
-            <w:r>
-              <w:rPr>
-                <w:lang w:val="de-DE"/>
-              </w:rPr>
-              <w:t xml:space="preserve"> durch </w:t>
-            </w:r>
-            <w:proofErr w:type="spellStart"/>
-            <w:r>
-              <w:rPr>
-                <w:lang w:val="de-DE"/>
-              </w:rPr>
-              <w:t>prepared</w:t>
-            </w:r>
-            <w:proofErr w:type="spellEnd"/>
-            <w:r>
-              <w:rPr>
-                <w:lang w:val="de-DE"/>
-              </w:rPr>
-              <w:t xml:space="preserve"> Statements.</w:t>
+              <w:t>SQL Injections durch prepared Statements.</w:t>
             </w:r>
           </w:p>
         </w:tc>
@@ -7550,6 +6151,12 @@
                 <w:lang w:val="de-DE"/>
               </w:rPr>
             </w:pPr>
+            <w:r>
+              <w:rPr>
+                <w:lang w:val="de-DE"/>
+              </w:rPr>
+              <w:t>20 Minuten</w:t>
+            </w:r>
           </w:p>
         </w:tc>
         <w:tc>
@@ -7562,6 +6169,12 @@
                 <w:lang w:val="de-DE"/>
               </w:rPr>
             </w:pPr>
+            <w:r>
+              <w:rPr>
+                <w:lang w:val="de-DE"/>
+              </w:rPr>
+              <w:t>15 Minuten</w:t>
+            </w:r>
           </w:p>
         </w:tc>
         <w:tc>
@@ -7606,6 +6219,12 @@
                 <w:lang w:val="de-DE"/>
               </w:rPr>
             </w:pPr>
+            <w:r>
+              <w:rPr>
+                <w:lang w:val="de-DE"/>
+              </w:rPr>
+              <w:t>40 Minuten</w:t>
+            </w:r>
           </w:p>
         </w:tc>
         <w:tc>
@@ -7618,6 +6237,12 @@
                 <w:lang w:val="de-DE"/>
               </w:rPr>
             </w:pPr>
+            <w:r>
+              <w:rPr>
+                <w:lang w:val="de-DE"/>
+              </w:rPr>
+              <w:t>50 Minuten</w:t>
+            </w:r>
           </w:p>
         </w:tc>
         <w:tc>
@@ -7630,6 +6255,12 @@
                 <w:lang w:val="de-DE"/>
               </w:rPr>
             </w:pPr>
+            <w:r>
+              <w:rPr>
+                <w:lang w:val="de-DE"/>
+              </w:rPr>
+              <w:t>Wir haben das bestehende Projekt an dieser Stelle sofort in ein Laravel Projekt umgewandelt.</w:t>
+            </w:r>
           </w:p>
         </w:tc>
       </w:tr>
@@ -7662,6 +6293,12 @@
                 <w:lang w:val="de-DE"/>
               </w:rPr>
             </w:pPr>
+            <w:r>
+              <w:rPr>
+                <w:lang w:val="de-DE"/>
+              </w:rPr>
+              <w:t>35 Minuten</w:t>
+            </w:r>
           </w:p>
         </w:tc>
         <w:tc>
@@ -7674,6 +6311,12 @@
                 <w:lang w:val="de-DE"/>
               </w:rPr>
             </w:pPr>
+            <w:r>
+              <w:rPr>
+                <w:lang w:val="de-DE"/>
+              </w:rPr>
+              <w:t>30 Minuten</w:t>
+            </w:r>
           </w:p>
         </w:tc>
         <w:tc>
@@ -7718,6 +6361,12 @@
                 <w:lang w:val="de-DE"/>
               </w:rPr>
             </w:pPr>
+            <w:r>
+              <w:rPr>
+                <w:lang w:val="de-DE"/>
+              </w:rPr>
+              <w:t>20 Minuten</w:t>
+            </w:r>
           </w:p>
         </w:tc>
         <w:tc>
@@ -7730,6 +6379,12 @@
                 <w:lang w:val="de-DE"/>
               </w:rPr>
             </w:pPr>
+            <w:r>
+              <w:rPr>
+                <w:lang w:val="de-DE"/>
+              </w:rPr>
+              <w:t>25 Minuten</w:t>
+            </w:r>
           </w:p>
         </w:tc>
         <w:tc>
@@ -7742,6 +6397,12 @@
                 <w:lang w:val="de-DE"/>
               </w:rPr>
             </w:pPr>
+            <w:r>
+              <w:rPr>
+                <w:lang w:val="de-DE"/>
+              </w:rPr>
+              <w:t>Größtenteils haben wir diese Aufgabe schon im Aufgabenteil 5 erledigt. Daher der geringe Zeitaufwand</w:t>
+            </w:r>
           </w:p>
         </w:tc>
       </w:tr>
@@ -7762,6 +6423,1280 @@
               </w:rPr>
               <w:t>8</w:t>
             </w:r>
+          </w:p>
+        </w:tc>
+        <w:tc>
+          <w:tcPr>
+            <w:tcW w:w="1701" w:type="dxa"/>
+          </w:tcPr>
+          <w:p>
+            <w:pPr>
+              <w:rPr>
+                <w:lang w:val="de-DE"/>
+              </w:rPr>
+            </w:pPr>
+            <w:r>
+              <w:rPr>
+                <w:lang w:val="de-DE"/>
+              </w:rPr>
+              <w:t>35 Minuten</w:t>
+            </w:r>
+          </w:p>
+        </w:tc>
+        <w:tc>
+          <w:tcPr>
+            <w:tcW w:w="1842" w:type="dxa"/>
+          </w:tcPr>
+          <w:p>
+            <w:pPr>
+              <w:rPr>
+                <w:lang w:val="de-DE"/>
+              </w:rPr>
+            </w:pPr>
+          </w:p>
+        </w:tc>
+        <w:tc>
+          <w:tcPr>
+            <w:tcW w:w="4531" w:type="dxa"/>
+          </w:tcPr>
+          <w:p>
+            <w:pPr>
+              <w:rPr>
+                <w:lang w:val="de-DE"/>
+              </w:rPr>
+            </w:pPr>
+            <w:r>
+              <w:rPr>
+                <w:lang w:val="de-DE"/>
+              </w:rPr>
+              <w:t>1</w:t>
+            </w:r>
+            <w:r>
+              <w:rPr>
+                <w:lang w:val="de-DE"/>
+              </w:rPr>
+              <w:t>)</w:t>
+            </w:r>
+          </w:p>
+          <w:p>
+            <w:pPr>
+              <w:rPr>
+                <w:lang w:val="de-DE"/>
+              </w:rPr>
+            </w:pPr>
+            <w:r>
+              <w:rPr>
+                <w:lang w:val="de-DE"/>
+              </w:rPr>
+              <w:drawing>
+                <wp:inline distT="0" distB="0" distL="0" distR="0" wp14:anchorId="57A2E4AA" wp14:editId="1F2B2726">
+                  <wp:extent cx="2857899" cy="438211"/>
+                  <wp:effectExtent l="0" t="0" r="0" b="0"/>
+                  <wp:docPr id="9" name="Grafik 9"/>
+                  <wp:cNvGraphicFramePr>
+                    <a:graphicFrameLocks xmlns:a="http://schemas.openxmlformats.org/drawingml/2006/main" noChangeAspect="1"/>
+                  </wp:cNvGraphicFramePr>
+                  <a:graphic xmlns:a="http://schemas.openxmlformats.org/drawingml/2006/main">
+                    <a:graphicData uri="http://schemas.openxmlformats.org/drawingml/2006/picture">
+                      <pic:pic xmlns:pic="http://schemas.openxmlformats.org/drawingml/2006/picture">
+                        <pic:nvPicPr>
+                          <pic:cNvPr id="1" name=""/>
+                          <pic:cNvPicPr/>
+                        </pic:nvPicPr>
+                        <pic:blipFill>
+                          <a:blip r:embed="rId26"/>
+                          <a:stretch>
+                            <a:fillRect/>
+                          </a:stretch>
+                        </pic:blipFill>
+                        <pic:spPr>
+                          <a:xfrm>
+                            <a:off x="0" y="0"/>
+                            <a:ext cx="2857899" cy="438211"/>
+                          </a:xfrm>
+                          <a:prstGeom prst="rect">
+                            <a:avLst/>
+                          </a:prstGeom>
+                        </pic:spPr>
+                      </pic:pic>
+                    </a:graphicData>
+                  </a:graphic>
+                </wp:inline>
+              </w:drawing>
+            </w:r>
+          </w:p>
+          <w:p>
+            <w:pPr>
+              <w:rPr>
+                <w:lang w:val="de-DE"/>
+              </w:rPr>
+            </w:pPr>
+            <w:r>
+              <w:rPr>
+                <w:lang w:val="de-DE"/>
+              </w:rPr>
+              <w:t>Alternativ auch gericht_id und kategorie_id zu einem gemeinsamen Primärschlüssel benennen</w:t>
+            </w:r>
+          </w:p>
+          <w:p>
+            <w:pPr>
+              <w:rPr>
+                <w:lang w:val="de-DE"/>
+              </w:rPr>
+            </w:pPr>
+            <w:r>
+              <w:rPr>
+                <w:lang w:val="de-DE"/>
+              </w:rPr>
+              <w:drawing>
+                <wp:inline distT="0" distB="0" distL="0" distR="0" wp14:anchorId="403EC12C" wp14:editId="168E1FA3">
+                  <wp:extent cx="2949934" cy="144084"/>
+                  <wp:effectExtent l="0" t="0" r="0" b="8890"/>
+                  <wp:docPr id="13" name="Grafik 13"/>
+                  <wp:cNvGraphicFramePr>
+                    <a:graphicFrameLocks xmlns:a="http://schemas.openxmlformats.org/drawingml/2006/main" noChangeAspect="1"/>
+                  </wp:cNvGraphicFramePr>
+                  <a:graphic xmlns:a="http://schemas.openxmlformats.org/drawingml/2006/main">
+                    <a:graphicData uri="http://schemas.openxmlformats.org/drawingml/2006/picture">
+                      <pic:pic xmlns:pic="http://schemas.openxmlformats.org/drawingml/2006/picture">
+                        <pic:nvPicPr>
+                          <pic:cNvPr id="1" name=""/>
+                          <pic:cNvPicPr/>
+                        </pic:nvPicPr>
+                        <pic:blipFill>
+                          <a:blip r:embed="rId27"/>
+                          <a:stretch>
+                            <a:fillRect/>
+                          </a:stretch>
+                        </pic:blipFill>
+                        <pic:spPr>
+                          <a:xfrm>
+                            <a:off x="0" y="0"/>
+                            <a:ext cx="3115139" cy="152153"/>
+                          </a:xfrm>
+                          <a:prstGeom prst="rect">
+                            <a:avLst/>
+                          </a:prstGeom>
+                        </pic:spPr>
+                      </pic:pic>
+                    </a:graphicData>
+                  </a:graphic>
+                </wp:inline>
+              </w:drawing>
+            </w:r>
+          </w:p>
+          <w:p>
+            <w:pPr>
+              <w:rPr>
+                <w:lang w:val="de-DE"/>
+              </w:rPr>
+            </w:pPr>
+            <w:r>
+              <w:rPr>
+                <w:lang w:val="de-DE"/>
+              </w:rPr>
+              <w:t>2</w:t>
+            </w:r>
+            <w:r>
+              <w:rPr>
+                <w:lang w:val="de-DE"/>
+              </w:rPr>
+              <w:t>)</w:t>
+            </w:r>
+          </w:p>
+          <w:p>
+            <w:pPr>
+              <w:rPr>
+                <w:lang w:val="de-DE"/>
+              </w:rPr>
+            </w:pPr>
+            <w:r>
+              <w:rPr>
+                <w:lang w:val="de-DE"/>
+              </w:rPr>
+              <w:drawing>
+                <wp:inline distT="0" distB="0" distL="0" distR="0" wp14:anchorId="0337314C" wp14:editId="776AE68E">
+                  <wp:extent cx="2715004" cy="495369"/>
+                  <wp:effectExtent l="0" t="0" r="9525" b="0"/>
+                  <wp:docPr id="14" name="Grafik 14"/>
+                  <wp:cNvGraphicFramePr>
+                    <a:graphicFrameLocks xmlns:a="http://schemas.openxmlformats.org/drawingml/2006/main" noChangeAspect="1"/>
+                  </wp:cNvGraphicFramePr>
+                  <a:graphic xmlns:a="http://schemas.openxmlformats.org/drawingml/2006/main">
+                    <a:graphicData uri="http://schemas.openxmlformats.org/drawingml/2006/picture">
+                      <pic:pic xmlns:pic="http://schemas.openxmlformats.org/drawingml/2006/picture">
+                        <pic:nvPicPr>
+                          <pic:cNvPr id="1" name=""/>
+                          <pic:cNvPicPr/>
+                        </pic:nvPicPr>
+                        <pic:blipFill>
+                          <a:blip r:embed="rId28"/>
+                          <a:stretch>
+                            <a:fillRect/>
+                          </a:stretch>
+                        </pic:blipFill>
+                        <pic:spPr>
+                          <a:xfrm>
+                            <a:off x="0" y="0"/>
+                            <a:ext cx="2715004" cy="495369"/>
+                          </a:xfrm>
+                          <a:prstGeom prst="rect">
+                            <a:avLst/>
+                          </a:prstGeom>
+                        </pic:spPr>
+                      </pic:pic>
+                    </a:graphicData>
+                  </a:graphic>
+                </wp:inline>
+              </w:drawing>
+            </w:r>
+          </w:p>
+          <w:p>
+            <w:pPr>
+              <w:rPr>
+                <w:lang w:val="de-DE"/>
+              </w:rPr>
+            </w:pPr>
+            <w:r>
+              <w:rPr>
+                <w:lang w:val="de-DE"/>
+              </w:rPr>
+              <w:t>3</w:t>
+            </w:r>
+            <w:r>
+              <w:rPr>
+                <w:lang w:val="de-DE"/>
+              </w:rPr>
+              <w:t>)</w:t>
+            </w:r>
+          </w:p>
+          <w:p>
+            <w:pPr>
+              <w:rPr>
+                <w:lang w:val="de-DE"/>
+              </w:rPr>
+            </w:pPr>
+          </w:p>
+          <w:p>
+            <w:pPr>
+              <w:rPr>
+                <w:lang w:val="de-DE"/>
+              </w:rPr>
+            </w:pPr>
+            <w:r>
+              <w:rPr>
+                <w:lang w:val="de-DE"/>
+              </w:rPr>
+              <w:t>Alle Foreign Keys</w:t>
+            </w:r>
+          </w:p>
+          <w:p>
+            <w:pPr>
+              <w:shd w:val="clear" w:color="auto" w:fill="252526"/>
+              <w:spacing w:line="285" w:lineRule="atLeast"/>
+              <w:rPr>
+                <w:rFonts w:ascii="Consolas" w:eastAsia="Times New Roman" w:hAnsi="Consolas" w:cs="Times New Roman"/>
+                <w:color w:val="EEFFFF"/>
+                <w:sz w:val="21"/>
+                <w:szCs w:val="21"/>
+                <w:lang w:val="de-DE" w:eastAsia="de-DE"/>
+              </w:rPr>
+            </w:pPr>
+            <w:r>
+              <w:rPr>
+                <w:rFonts w:ascii="Consolas" w:eastAsia="Times New Roman" w:hAnsi="Consolas" w:cs="Times New Roman"/>
+                <w:color w:val="C792EA"/>
+                <w:sz w:val="21"/>
+                <w:szCs w:val="21"/>
+                <w:lang w:val="de-DE" w:eastAsia="de-DE"/>
+              </w:rPr>
+              <w:t>SELECT</w:t>
+            </w:r>
+            <w:r>
+              <w:rPr>
+                <w:rFonts w:ascii="Consolas" w:eastAsia="Times New Roman" w:hAnsi="Consolas" w:cs="Times New Roman"/>
+                <w:color w:val="EEFFFF"/>
+                <w:sz w:val="21"/>
+                <w:szCs w:val="21"/>
+                <w:lang w:val="de-DE" w:eastAsia="de-DE"/>
+              </w:rPr>
+              <w:t xml:space="preserve"> TABLE_NAME,</w:t>
+            </w:r>
+          </w:p>
+          <w:p>
+            <w:pPr>
+              <w:shd w:val="clear" w:color="auto" w:fill="252526"/>
+              <w:spacing w:line="285" w:lineRule="atLeast"/>
+              <w:rPr>
+                <w:rFonts w:ascii="Consolas" w:eastAsia="Times New Roman" w:hAnsi="Consolas" w:cs="Times New Roman"/>
+                <w:color w:val="EEFFFF"/>
+                <w:sz w:val="21"/>
+                <w:szCs w:val="21"/>
+                <w:lang w:val="de-DE" w:eastAsia="de-DE"/>
+              </w:rPr>
+            </w:pPr>
+            <w:r>
+              <w:rPr>
+                <w:rFonts w:ascii="Consolas" w:eastAsia="Times New Roman" w:hAnsi="Consolas" w:cs="Times New Roman"/>
+                <w:color w:val="EEFFFF"/>
+                <w:sz w:val="21"/>
+                <w:szCs w:val="21"/>
+                <w:lang w:val="de-DE" w:eastAsia="de-DE"/>
+              </w:rPr>
+              <w:t>    COLUMN_NAME,</w:t>
+            </w:r>
+          </w:p>
+          <w:p>
+            <w:pPr>
+              <w:shd w:val="clear" w:color="auto" w:fill="252526"/>
+              <w:spacing w:line="285" w:lineRule="atLeast"/>
+              <w:rPr>
+                <w:rFonts w:ascii="Consolas" w:eastAsia="Times New Roman" w:hAnsi="Consolas" w:cs="Times New Roman"/>
+                <w:color w:val="EEFFFF"/>
+                <w:sz w:val="21"/>
+                <w:szCs w:val="21"/>
+                <w:lang w:val="de-DE" w:eastAsia="de-DE"/>
+              </w:rPr>
+            </w:pPr>
+            <w:r>
+              <w:rPr>
+                <w:rFonts w:ascii="Consolas" w:eastAsia="Times New Roman" w:hAnsi="Consolas" w:cs="Times New Roman"/>
+                <w:color w:val="EEFFFF"/>
+                <w:sz w:val="21"/>
+                <w:szCs w:val="21"/>
+                <w:lang w:val="de-DE" w:eastAsia="de-DE"/>
+              </w:rPr>
+              <w:t>    CONSTRAINT_NAME,</w:t>
+            </w:r>
+          </w:p>
+          <w:p>
+            <w:pPr>
+              <w:shd w:val="clear" w:color="auto" w:fill="252526"/>
+              <w:spacing w:line="285" w:lineRule="atLeast"/>
+              <w:rPr>
+                <w:rFonts w:ascii="Consolas" w:eastAsia="Times New Roman" w:hAnsi="Consolas" w:cs="Times New Roman"/>
+                <w:color w:val="EEFFFF"/>
+                <w:sz w:val="21"/>
+                <w:szCs w:val="21"/>
+                <w:lang w:val="de-DE" w:eastAsia="de-DE"/>
+              </w:rPr>
+            </w:pPr>
+            <w:r>
+              <w:rPr>
+                <w:rFonts w:ascii="Consolas" w:eastAsia="Times New Roman" w:hAnsi="Consolas" w:cs="Times New Roman"/>
+                <w:color w:val="EEFFFF"/>
+                <w:sz w:val="21"/>
+                <w:szCs w:val="21"/>
+                <w:lang w:val="de-DE" w:eastAsia="de-DE"/>
+              </w:rPr>
+              <w:t>    REFERENCED_TABLE_NAME,</w:t>
+            </w:r>
+          </w:p>
+          <w:p>
+            <w:pPr>
+              <w:shd w:val="clear" w:color="auto" w:fill="252526"/>
+              <w:spacing w:line="285" w:lineRule="atLeast"/>
+              <w:rPr>
+                <w:rFonts w:ascii="Consolas" w:eastAsia="Times New Roman" w:hAnsi="Consolas" w:cs="Times New Roman"/>
+                <w:color w:val="EEFFFF"/>
+                <w:sz w:val="21"/>
+                <w:szCs w:val="21"/>
+                <w:lang w:val="de-DE" w:eastAsia="de-DE"/>
+              </w:rPr>
+            </w:pPr>
+            <w:r>
+              <w:rPr>
+                <w:rFonts w:ascii="Consolas" w:eastAsia="Times New Roman" w:hAnsi="Consolas" w:cs="Times New Roman"/>
+                <w:color w:val="EEFFFF"/>
+                <w:sz w:val="21"/>
+                <w:szCs w:val="21"/>
+                <w:lang w:val="de-DE" w:eastAsia="de-DE"/>
+              </w:rPr>
+              <w:t>    REFERENCED_COLUMN_NAME</w:t>
+            </w:r>
+          </w:p>
+          <w:p>
+            <w:pPr>
+              <w:shd w:val="clear" w:color="auto" w:fill="252526"/>
+              <w:spacing w:line="285" w:lineRule="atLeast"/>
+              <w:rPr>
+                <w:rFonts w:ascii="Consolas" w:eastAsia="Times New Roman" w:hAnsi="Consolas" w:cs="Times New Roman"/>
+                <w:color w:val="EEFFFF"/>
+                <w:sz w:val="21"/>
+                <w:szCs w:val="21"/>
+                <w:lang w:val="de-DE" w:eastAsia="de-DE"/>
+              </w:rPr>
+            </w:pPr>
+            <w:r>
+              <w:rPr>
+                <w:rFonts w:ascii="Consolas" w:eastAsia="Times New Roman" w:hAnsi="Consolas" w:cs="Times New Roman"/>
+                <w:color w:val="C792EA"/>
+                <w:sz w:val="21"/>
+                <w:szCs w:val="21"/>
+                <w:lang w:val="de-DE" w:eastAsia="de-DE"/>
+              </w:rPr>
+              <w:t>FROM</w:t>
+            </w:r>
+            <w:r>
+              <w:rPr>
+                <w:rFonts w:ascii="Consolas" w:eastAsia="Times New Roman" w:hAnsi="Consolas" w:cs="Times New Roman"/>
+                <w:color w:val="EEFFFF"/>
+                <w:sz w:val="21"/>
+                <w:szCs w:val="21"/>
+                <w:lang w:val="de-DE" w:eastAsia="de-DE"/>
+              </w:rPr>
+              <w:t xml:space="preserve"> INFORMATION_SCHEMA.KEY_COLUMN_USAGE</w:t>
+            </w:r>
+          </w:p>
+          <w:p>
+            <w:pPr>
+              <w:shd w:val="clear" w:color="auto" w:fill="252526"/>
+              <w:spacing w:line="285" w:lineRule="atLeast"/>
+              <w:rPr>
+                <w:rFonts w:ascii="Consolas" w:eastAsia="Times New Roman" w:hAnsi="Consolas" w:cs="Times New Roman"/>
+                <w:color w:val="EEFFFF"/>
+                <w:sz w:val="21"/>
+                <w:szCs w:val="21"/>
+                <w:lang w:val="de-DE" w:eastAsia="de-DE"/>
+              </w:rPr>
+            </w:pPr>
+            <w:r>
+              <w:rPr>
+                <w:rFonts w:ascii="Consolas" w:eastAsia="Times New Roman" w:hAnsi="Consolas" w:cs="Times New Roman"/>
+                <w:color w:val="C792EA"/>
+                <w:sz w:val="21"/>
+                <w:szCs w:val="21"/>
+                <w:lang w:val="de-DE" w:eastAsia="de-DE"/>
+              </w:rPr>
+              <w:t>where</w:t>
+            </w:r>
+            <w:r>
+              <w:rPr>
+                <w:rFonts w:ascii="Consolas" w:eastAsia="Times New Roman" w:hAnsi="Consolas" w:cs="Times New Roman"/>
+                <w:color w:val="EEFFFF"/>
+                <w:sz w:val="21"/>
+                <w:szCs w:val="21"/>
+                <w:lang w:val="de-DE" w:eastAsia="de-DE"/>
+              </w:rPr>
+              <w:t xml:space="preserve"> REFERENCED_TABLE_NAME </w:t>
+            </w:r>
+            <w:r>
+              <w:rPr>
+                <w:rFonts w:ascii="Consolas" w:eastAsia="Times New Roman" w:hAnsi="Consolas" w:cs="Times New Roman"/>
+                <w:color w:val="C792EA"/>
+                <w:sz w:val="21"/>
+                <w:szCs w:val="21"/>
+                <w:lang w:val="de-DE" w:eastAsia="de-DE"/>
+              </w:rPr>
+              <w:t>is</w:t>
+            </w:r>
+            <w:r>
+              <w:rPr>
+                <w:rFonts w:ascii="Consolas" w:eastAsia="Times New Roman" w:hAnsi="Consolas" w:cs="Times New Roman"/>
+                <w:color w:val="EEFFFF"/>
+                <w:sz w:val="21"/>
+                <w:szCs w:val="21"/>
+                <w:lang w:val="de-DE" w:eastAsia="de-DE"/>
+              </w:rPr>
+              <w:t xml:space="preserve"> </w:t>
+            </w:r>
+            <w:r>
+              <w:rPr>
+                <w:rFonts w:ascii="Consolas" w:eastAsia="Times New Roman" w:hAnsi="Consolas" w:cs="Times New Roman"/>
+                <w:color w:val="C792EA"/>
+                <w:sz w:val="21"/>
+                <w:szCs w:val="21"/>
+                <w:lang w:val="de-DE" w:eastAsia="de-DE"/>
+              </w:rPr>
+              <w:t>not</w:t>
+            </w:r>
+            <w:r>
+              <w:rPr>
+                <w:rFonts w:ascii="Consolas" w:eastAsia="Times New Roman" w:hAnsi="Consolas" w:cs="Times New Roman"/>
+                <w:color w:val="EEFFFF"/>
+                <w:sz w:val="21"/>
+                <w:szCs w:val="21"/>
+                <w:lang w:val="de-DE" w:eastAsia="de-DE"/>
+              </w:rPr>
+              <w:t xml:space="preserve"> </w:t>
+            </w:r>
+            <w:r>
+              <w:rPr>
+                <w:rFonts w:ascii="Consolas" w:eastAsia="Times New Roman" w:hAnsi="Consolas" w:cs="Times New Roman"/>
+                <w:color w:val="C792EA"/>
+                <w:sz w:val="21"/>
+                <w:szCs w:val="21"/>
+                <w:lang w:val="de-DE" w:eastAsia="de-DE"/>
+              </w:rPr>
+              <w:t>Null</w:t>
+            </w:r>
+            <w:r>
+              <w:rPr>
+                <w:rFonts w:ascii="Consolas" w:eastAsia="Times New Roman" w:hAnsi="Consolas" w:cs="Times New Roman"/>
+                <w:color w:val="EEFFFF"/>
+                <w:sz w:val="21"/>
+                <w:szCs w:val="21"/>
+                <w:lang w:val="de-DE" w:eastAsia="de-DE"/>
+              </w:rPr>
+              <w:t>;</w:t>
+            </w:r>
+          </w:p>
+          <w:p>
+            <w:pPr>
+              <w:rPr>
+                <w:lang w:val="de-DE"/>
+              </w:rPr>
+            </w:pPr>
+          </w:p>
+          <w:p>
+            <w:pPr>
+              <w:shd w:val="clear" w:color="auto" w:fill="252526"/>
+              <w:spacing w:line="285" w:lineRule="atLeast"/>
+              <w:rPr>
+                <w:rFonts w:ascii="Consolas" w:eastAsia="Times New Roman" w:hAnsi="Consolas" w:cs="Times New Roman"/>
+                <w:color w:val="C792EA"/>
+                <w:sz w:val="21"/>
+                <w:szCs w:val="21"/>
+                <w:lang w:val="de-DE" w:eastAsia="de-DE"/>
+              </w:rPr>
+            </w:pPr>
+          </w:p>
+          <w:p>
+            <w:pPr>
+              <w:shd w:val="clear" w:color="auto" w:fill="252526"/>
+              <w:spacing w:line="285" w:lineRule="atLeast"/>
+              <w:rPr>
+                <w:rFonts w:ascii="Consolas" w:eastAsia="Times New Roman" w:hAnsi="Consolas" w:cs="Times New Roman"/>
+                <w:color w:val="EEFFFF"/>
+                <w:sz w:val="21"/>
+                <w:szCs w:val="21"/>
+                <w:lang w:val="de-DE" w:eastAsia="de-DE"/>
+              </w:rPr>
+            </w:pPr>
+            <w:r>
+              <w:rPr>
+                <w:rFonts w:ascii="Consolas" w:eastAsia="Times New Roman" w:hAnsi="Consolas" w:cs="Times New Roman"/>
+                <w:color w:val="C792EA"/>
+                <w:sz w:val="21"/>
+                <w:szCs w:val="21"/>
+                <w:lang w:val="de-DE" w:eastAsia="de-DE"/>
+              </w:rPr>
+              <w:lastRenderedPageBreak/>
+              <w:t>Alter</w:t>
+            </w:r>
+            <w:r>
+              <w:rPr>
+                <w:rFonts w:ascii="Consolas" w:eastAsia="Times New Roman" w:hAnsi="Consolas" w:cs="Times New Roman"/>
+                <w:color w:val="EEFFFF"/>
+                <w:sz w:val="21"/>
+                <w:szCs w:val="21"/>
+                <w:lang w:val="de-DE" w:eastAsia="de-DE"/>
+              </w:rPr>
+              <w:t xml:space="preserve"> </w:t>
+            </w:r>
+            <w:r>
+              <w:rPr>
+                <w:rFonts w:ascii="Consolas" w:eastAsia="Times New Roman" w:hAnsi="Consolas" w:cs="Times New Roman"/>
+                <w:color w:val="C792EA"/>
+                <w:sz w:val="21"/>
+                <w:szCs w:val="21"/>
+                <w:lang w:val="de-DE" w:eastAsia="de-DE"/>
+              </w:rPr>
+              <w:t>table</w:t>
+            </w:r>
+            <w:r>
+              <w:rPr>
+                <w:rFonts w:ascii="Consolas" w:eastAsia="Times New Roman" w:hAnsi="Consolas" w:cs="Times New Roman"/>
+                <w:color w:val="EEFFFF"/>
+                <w:sz w:val="21"/>
+                <w:szCs w:val="21"/>
+                <w:lang w:val="de-DE" w:eastAsia="de-DE"/>
+              </w:rPr>
+              <w:t xml:space="preserve"> gericht_hat_kategorie</w:t>
+            </w:r>
+          </w:p>
+          <w:p>
+            <w:pPr>
+              <w:shd w:val="clear" w:color="auto" w:fill="252526"/>
+              <w:spacing w:line="285" w:lineRule="atLeast"/>
+              <w:rPr>
+                <w:rFonts w:ascii="Consolas" w:eastAsia="Times New Roman" w:hAnsi="Consolas" w:cs="Times New Roman"/>
+                <w:color w:val="EEFFFF"/>
+                <w:sz w:val="21"/>
+                <w:szCs w:val="21"/>
+                <w:lang w:val="de-DE" w:eastAsia="de-DE"/>
+              </w:rPr>
+            </w:pPr>
+            <w:r>
+              <w:rPr>
+                <w:rFonts w:ascii="Consolas" w:eastAsia="Times New Roman" w:hAnsi="Consolas" w:cs="Times New Roman"/>
+                <w:color w:val="C792EA"/>
+                <w:sz w:val="21"/>
+                <w:szCs w:val="21"/>
+                <w:lang w:val="de-DE" w:eastAsia="de-DE"/>
+              </w:rPr>
+              <w:t>drop</w:t>
+            </w:r>
+            <w:r>
+              <w:rPr>
+                <w:rFonts w:ascii="Consolas" w:eastAsia="Times New Roman" w:hAnsi="Consolas" w:cs="Times New Roman"/>
+                <w:color w:val="EEFFFF"/>
+                <w:sz w:val="21"/>
+                <w:szCs w:val="21"/>
+                <w:lang w:val="de-DE" w:eastAsia="de-DE"/>
+              </w:rPr>
+              <w:t xml:space="preserve"> </w:t>
+            </w:r>
+            <w:r>
+              <w:rPr>
+                <w:rFonts w:ascii="Consolas" w:eastAsia="Times New Roman" w:hAnsi="Consolas" w:cs="Times New Roman"/>
+                <w:color w:val="C792EA"/>
+                <w:sz w:val="21"/>
+                <w:szCs w:val="21"/>
+                <w:lang w:val="de-DE" w:eastAsia="de-DE"/>
+              </w:rPr>
+              <w:t>foreign key</w:t>
+            </w:r>
+            <w:r>
+              <w:rPr>
+                <w:rFonts w:ascii="Consolas" w:eastAsia="Times New Roman" w:hAnsi="Consolas" w:cs="Times New Roman"/>
+                <w:color w:val="EEFFFF"/>
+                <w:sz w:val="21"/>
+                <w:szCs w:val="21"/>
+                <w:lang w:val="de-DE" w:eastAsia="de-DE"/>
+              </w:rPr>
+              <w:t xml:space="preserve"> </w:t>
+            </w:r>
+          </w:p>
+          <w:p>
+            <w:pPr>
+              <w:shd w:val="clear" w:color="auto" w:fill="252526"/>
+              <w:spacing w:line="285" w:lineRule="atLeast"/>
+              <w:rPr>
+                <w:rFonts w:ascii="Consolas" w:eastAsia="Times New Roman" w:hAnsi="Consolas" w:cs="Times New Roman"/>
+                <w:color w:val="EEFFFF"/>
+                <w:sz w:val="21"/>
+                <w:szCs w:val="21"/>
+                <w:lang w:val="de-DE" w:eastAsia="de-DE"/>
+              </w:rPr>
+            </w:pPr>
+            <w:r>
+              <w:rPr>
+                <w:rFonts w:ascii="Consolas" w:eastAsia="Times New Roman" w:hAnsi="Consolas" w:cs="Times New Roman"/>
+                <w:color w:val="EEFFFF"/>
+                <w:sz w:val="21"/>
+                <w:szCs w:val="21"/>
+                <w:lang w:val="de-DE" w:eastAsia="de-DE"/>
+              </w:rPr>
+              <w:t>gericht_hat_kategorie_ibfk_1;</w:t>
+            </w:r>
+          </w:p>
+          <w:p>
+            <w:pPr>
+              <w:shd w:val="clear" w:color="auto" w:fill="252526"/>
+              <w:spacing w:line="285" w:lineRule="atLeast"/>
+              <w:rPr>
+                <w:rFonts w:ascii="Consolas" w:eastAsia="Times New Roman" w:hAnsi="Consolas" w:cs="Times New Roman"/>
+                <w:color w:val="EEFFFF"/>
+                <w:sz w:val="21"/>
+                <w:szCs w:val="21"/>
+                <w:lang w:val="de-DE" w:eastAsia="de-DE"/>
+              </w:rPr>
+            </w:pPr>
+            <w:r>
+              <w:rPr>
+                <w:rFonts w:ascii="Consolas" w:eastAsia="Times New Roman" w:hAnsi="Consolas" w:cs="Times New Roman"/>
+                <w:color w:val="C792EA"/>
+                <w:sz w:val="21"/>
+                <w:szCs w:val="21"/>
+                <w:lang w:val="de-DE" w:eastAsia="de-DE"/>
+              </w:rPr>
+              <w:t>Alter</w:t>
+            </w:r>
+            <w:r>
+              <w:rPr>
+                <w:rFonts w:ascii="Consolas" w:eastAsia="Times New Roman" w:hAnsi="Consolas" w:cs="Times New Roman"/>
+                <w:color w:val="EEFFFF"/>
+                <w:sz w:val="21"/>
+                <w:szCs w:val="21"/>
+                <w:lang w:val="de-DE" w:eastAsia="de-DE"/>
+              </w:rPr>
+              <w:t xml:space="preserve"> </w:t>
+            </w:r>
+            <w:r>
+              <w:rPr>
+                <w:rFonts w:ascii="Consolas" w:eastAsia="Times New Roman" w:hAnsi="Consolas" w:cs="Times New Roman"/>
+                <w:color w:val="C792EA"/>
+                <w:sz w:val="21"/>
+                <w:szCs w:val="21"/>
+                <w:lang w:val="de-DE" w:eastAsia="de-DE"/>
+              </w:rPr>
+              <w:t>Table</w:t>
+            </w:r>
+            <w:r>
+              <w:rPr>
+                <w:rFonts w:ascii="Consolas" w:eastAsia="Times New Roman" w:hAnsi="Consolas" w:cs="Times New Roman"/>
+                <w:color w:val="EEFFFF"/>
+                <w:sz w:val="21"/>
+                <w:szCs w:val="21"/>
+                <w:lang w:val="de-DE" w:eastAsia="de-DE"/>
+              </w:rPr>
+              <w:t xml:space="preserve"> gericht_hat_kategorie</w:t>
+            </w:r>
+          </w:p>
+          <w:p>
+            <w:pPr>
+              <w:shd w:val="clear" w:color="auto" w:fill="252526"/>
+              <w:spacing w:line="285" w:lineRule="atLeast"/>
+              <w:rPr>
+                <w:rFonts w:ascii="Consolas" w:eastAsia="Times New Roman" w:hAnsi="Consolas" w:cs="Times New Roman"/>
+                <w:color w:val="EEFFFF"/>
+                <w:sz w:val="21"/>
+                <w:szCs w:val="21"/>
+                <w:lang w:val="de-DE" w:eastAsia="de-DE"/>
+              </w:rPr>
+            </w:pPr>
+            <w:r>
+              <w:rPr>
+                <w:rFonts w:ascii="Consolas" w:eastAsia="Times New Roman" w:hAnsi="Consolas" w:cs="Times New Roman"/>
+                <w:color w:val="EEFFFF"/>
+                <w:sz w:val="21"/>
+                <w:szCs w:val="21"/>
+                <w:lang w:val="de-DE" w:eastAsia="de-DE"/>
+              </w:rPr>
+              <w:t xml:space="preserve">ADD </w:t>
+            </w:r>
+            <w:r>
+              <w:rPr>
+                <w:rFonts w:ascii="Consolas" w:eastAsia="Times New Roman" w:hAnsi="Consolas" w:cs="Times New Roman"/>
+                <w:color w:val="C792EA"/>
+                <w:sz w:val="21"/>
+                <w:szCs w:val="21"/>
+                <w:lang w:val="de-DE" w:eastAsia="de-DE"/>
+              </w:rPr>
+              <w:t>FOREIGN KEY</w:t>
+            </w:r>
+            <w:r>
+              <w:rPr>
+                <w:rFonts w:ascii="Consolas" w:eastAsia="Times New Roman" w:hAnsi="Consolas" w:cs="Times New Roman"/>
+                <w:color w:val="EEFFFF"/>
+                <w:sz w:val="21"/>
+                <w:szCs w:val="21"/>
+                <w:lang w:val="de-DE" w:eastAsia="de-DE"/>
+              </w:rPr>
+              <w:t xml:space="preserve"> (gericht_id) </w:t>
+            </w:r>
+            <w:r>
+              <w:rPr>
+                <w:rFonts w:ascii="Consolas" w:eastAsia="Times New Roman" w:hAnsi="Consolas" w:cs="Times New Roman"/>
+                <w:color w:val="C792EA"/>
+                <w:sz w:val="21"/>
+                <w:szCs w:val="21"/>
+                <w:lang w:val="de-DE" w:eastAsia="de-DE"/>
+              </w:rPr>
+              <w:t>REFERENCES</w:t>
+            </w:r>
+            <w:r>
+              <w:rPr>
+                <w:rFonts w:ascii="Consolas" w:eastAsia="Times New Roman" w:hAnsi="Consolas" w:cs="Times New Roman"/>
+                <w:color w:val="EEFFFF"/>
+                <w:sz w:val="21"/>
+                <w:szCs w:val="21"/>
+                <w:lang w:val="de-DE" w:eastAsia="de-DE"/>
+              </w:rPr>
+              <w:t xml:space="preserve"> gericht(id) </w:t>
+            </w:r>
+            <w:r>
+              <w:rPr>
+                <w:rFonts w:ascii="Consolas" w:eastAsia="Times New Roman" w:hAnsi="Consolas" w:cs="Times New Roman"/>
+                <w:color w:val="C792EA"/>
+                <w:sz w:val="21"/>
+                <w:szCs w:val="21"/>
+                <w:lang w:val="de-DE" w:eastAsia="de-DE"/>
+              </w:rPr>
+              <w:t>on DELETE CASCADE</w:t>
+            </w:r>
+            <w:r>
+              <w:rPr>
+                <w:rFonts w:ascii="Consolas" w:eastAsia="Times New Roman" w:hAnsi="Consolas" w:cs="Times New Roman"/>
+                <w:color w:val="EEFFFF"/>
+                <w:sz w:val="21"/>
+                <w:szCs w:val="21"/>
+                <w:lang w:val="de-DE" w:eastAsia="de-DE"/>
+              </w:rPr>
+              <w:t>;</w:t>
+            </w:r>
+          </w:p>
+          <w:p>
+            <w:pPr>
+              <w:shd w:val="clear" w:color="auto" w:fill="252526"/>
+              <w:spacing w:line="285" w:lineRule="atLeast"/>
+              <w:rPr>
+                <w:rFonts w:ascii="Consolas" w:eastAsia="Times New Roman" w:hAnsi="Consolas" w:cs="Times New Roman"/>
+                <w:color w:val="EEFFFF"/>
+                <w:sz w:val="21"/>
+                <w:szCs w:val="21"/>
+                <w:lang w:val="de-DE" w:eastAsia="de-DE"/>
+              </w:rPr>
+            </w:pPr>
+          </w:p>
+          <w:p>
+            <w:pPr>
+              <w:shd w:val="clear" w:color="auto" w:fill="252526"/>
+              <w:spacing w:line="285" w:lineRule="atLeast"/>
+              <w:rPr>
+                <w:rFonts w:ascii="Consolas" w:eastAsia="Times New Roman" w:hAnsi="Consolas" w:cs="Times New Roman"/>
+                <w:color w:val="EEFFFF"/>
+                <w:sz w:val="21"/>
+                <w:szCs w:val="21"/>
+                <w:lang w:val="de-DE" w:eastAsia="de-DE"/>
+              </w:rPr>
+            </w:pPr>
+            <w:r>
+              <w:rPr>
+                <w:rFonts w:ascii="Consolas" w:eastAsia="Times New Roman" w:hAnsi="Consolas" w:cs="Times New Roman"/>
+                <w:color w:val="EEFFFF"/>
+                <w:sz w:val="21"/>
+                <w:szCs w:val="21"/>
+                <w:lang w:val="de-DE" w:eastAsia="de-DE"/>
+              </w:rPr>
+              <w:t>Zuerst bestehenden Key löschen, dann neuen hinzufügen</w:t>
+            </w:r>
+          </w:p>
+          <w:p>
+            <w:pPr>
+              <w:rPr>
+                <w:lang w:val="de-DE"/>
+              </w:rPr>
+            </w:pPr>
+            <w:r>
+              <w:rPr>
+                <w:lang w:val="de-DE"/>
+              </w:rPr>
+              <w:drawing>
+                <wp:inline distT="0" distB="0" distL="0" distR="0" wp14:anchorId="34F897B4" wp14:editId="3FE0AFBB">
+                  <wp:extent cx="3553321" cy="466790"/>
+                  <wp:effectExtent l="0" t="0" r="9525" b="9525"/>
+                  <wp:docPr id="23" name="Grafik 23"/>
+                  <wp:cNvGraphicFramePr>
+                    <a:graphicFrameLocks xmlns:a="http://schemas.openxmlformats.org/drawingml/2006/main" noChangeAspect="1"/>
+                  </wp:cNvGraphicFramePr>
+                  <a:graphic xmlns:a="http://schemas.openxmlformats.org/drawingml/2006/main">
+                    <a:graphicData uri="http://schemas.openxmlformats.org/drawingml/2006/picture">
+                      <pic:pic xmlns:pic="http://schemas.openxmlformats.org/drawingml/2006/picture">
+                        <pic:nvPicPr>
+                          <pic:cNvPr id="1" name=""/>
+                          <pic:cNvPicPr/>
+                        </pic:nvPicPr>
+                        <pic:blipFill>
+                          <a:blip r:embed="rId29"/>
+                          <a:stretch>
+                            <a:fillRect/>
+                          </a:stretch>
+                        </pic:blipFill>
+                        <pic:spPr>
+                          <a:xfrm>
+                            <a:off x="0" y="0"/>
+                            <a:ext cx="3553321" cy="466790"/>
+                          </a:xfrm>
+                          <a:prstGeom prst="rect">
+                            <a:avLst/>
+                          </a:prstGeom>
+                        </pic:spPr>
+                      </pic:pic>
+                    </a:graphicData>
+                  </a:graphic>
+                </wp:inline>
+              </w:drawing>
+            </w:r>
+          </w:p>
+          <w:p>
+            <w:pPr>
+              <w:rPr>
+                <w:lang w:val="de-DE"/>
+              </w:rPr>
+            </w:pPr>
+            <w:r>
+              <w:rPr>
+                <w:lang w:val="de-DE"/>
+              </w:rPr>
+              <w:drawing>
+                <wp:inline distT="0" distB="0" distL="0" distR="0" wp14:anchorId="4EE8AB62" wp14:editId="4F03A4D9">
+                  <wp:extent cx="5382376" cy="457264"/>
+                  <wp:effectExtent l="0" t="0" r="0" b="0"/>
+                  <wp:docPr id="22" name="Grafik 22"/>
+                  <wp:cNvGraphicFramePr>
+                    <a:graphicFrameLocks xmlns:a="http://schemas.openxmlformats.org/drawingml/2006/main" noChangeAspect="1"/>
+                  </wp:cNvGraphicFramePr>
+                  <a:graphic xmlns:a="http://schemas.openxmlformats.org/drawingml/2006/main">
+                    <a:graphicData uri="http://schemas.openxmlformats.org/drawingml/2006/picture">
+                      <pic:pic xmlns:pic="http://schemas.openxmlformats.org/drawingml/2006/picture">
+                        <pic:nvPicPr>
+                          <pic:cNvPr id="1" name=""/>
+                          <pic:cNvPicPr/>
+                        </pic:nvPicPr>
+                        <pic:blipFill>
+                          <a:blip r:embed="rId30"/>
+                          <a:stretch>
+                            <a:fillRect/>
+                          </a:stretch>
+                        </pic:blipFill>
+                        <pic:spPr>
+                          <a:xfrm>
+                            <a:off x="0" y="0"/>
+                            <a:ext cx="5382376" cy="457264"/>
+                          </a:xfrm>
+                          <a:prstGeom prst="rect">
+                            <a:avLst/>
+                          </a:prstGeom>
+                        </pic:spPr>
+                      </pic:pic>
+                    </a:graphicData>
+                  </a:graphic>
+                </wp:inline>
+              </w:drawing>
+            </w:r>
+          </w:p>
+          <w:p>
+            <w:pPr>
+              <w:rPr>
+                <w:lang w:val="de-DE"/>
+              </w:rPr>
+            </w:pPr>
+          </w:p>
+          <w:p>
+            <w:pPr>
+              <w:rPr>
+                <w:lang w:val="de-DE"/>
+              </w:rPr>
+            </w:pPr>
+            <w:r>
+              <w:rPr>
+                <w:lang w:val="de-DE"/>
+              </w:rPr>
+              <w:t>4</w:t>
+            </w:r>
+            <w:r>
+              <w:rPr>
+                <w:lang w:val="de-DE"/>
+              </w:rPr>
+              <w:t>)</w:t>
+            </w:r>
+          </w:p>
+          <w:p>
+            <w:pPr>
+              <w:rPr>
+                <w:lang w:val="de-DE"/>
+              </w:rPr>
+            </w:pPr>
+          </w:p>
+          <w:p>
+            <w:pPr>
+              <w:rPr>
+                <w:lang w:val="de-DE"/>
+              </w:rPr>
+            </w:pPr>
+            <w:r>
+              <w:rPr>
+                <w:lang w:val="de-DE"/>
+              </w:rPr>
+              <w:t>Eigenschaft 1)</w:t>
+            </w:r>
+          </w:p>
+          <w:p>
+            <w:pPr>
+              <w:rPr>
+                <w:lang w:val="de-DE"/>
+              </w:rPr>
+            </w:pPr>
+            <w:r>
+              <w:rPr>
+                <w:lang w:val="de-DE"/>
+              </w:rPr>
+              <w:drawing>
+                <wp:inline distT="0" distB="0" distL="0" distR="0" wp14:anchorId="648A30F3" wp14:editId="2484CDBE">
+                  <wp:extent cx="4096322" cy="952633"/>
+                  <wp:effectExtent l="0" t="0" r="0" b="0"/>
+                  <wp:docPr id="24" name="Grafik 24"/>
+                  <wp:cNvGraphicFramePr>
+                    <a:graphicFrameLocks xmlns:a="http://schemas.openxmlformats.org/drawingml/2006/main" noChangeAspect="1"/>
+                  </wp:cNvGraphicFramePr>
+                  <a:graphic xmlns:a="http://schemas.openxmlformats.org/drawingml/2006/main">
+                    <a:graphicData uri="http://schemas.openxmlformats.org/drawingml/2006/picture">
+                      <pic:pic xmlns:pic="http://schemas.openxmlformats.org/drawingml/2006/picture">
+                        <pic:nvPicPr>
+                          <pic:cNvPr id="1" name=""/>
+                          <pic:cNvPicPr/>
+                        </pic:nvPicPr>
+                        <pic:blipFill>
+                          <a:blip r:embed="rId31"/>
+                          <a:stretch>
+                            <a:fillRect/>
+                          </a:stretch>
+                        </pic:blipFill>
+                        <pic:spPr>
+                          <a:xfrm>
+                            <a:off x="0" y="0"/>
+                            <a:ext cx="4096322" cy="952633"/>
+                          </a:xfrm>
+                          <a:prstGeom prst="rect">
+                            <a:avLst/>
+                          </a:prstGeom>
+                        </pic:spPr>
+                      </pic:pic>
+                    </a:graphicData>
+                  </a:graphic>
+                </wp:inline>
+              </w:drawing>
+            </w:r>
+          </w:p>
+          <w:p>
+            <w:pPr>
+              <w:rPr>
+                <w:lang w:val="de-DE"/>
+              </w:rPr>
+            </w:pPr>
+            <w:r>
+              <w:rPr>
+                <w:lang w:val="de-DE"/>
+              </w:rPr>
+              <w:t>Eigenschaft 2)</w:t>
+            </w:r>
+          </w:p>
+          <w:p>
+            <w:pPr>
+              <w:rPr>
+                <w:lang w:val="de-DE"/>
+              </w:rPr>
+            </w:pPr>
+          </w:p>
+          <w:p>
+            <w:pPr>
+              <w:rPr>
+                <w:lang w:val="de-DE"/>
+              </w:rPr>
+            </w:pPr>
+            <w:r>
+              <w:rPr>
+                <w:lang w:val="de-DE"/>
+              </w:rPr>
+              <w:t>5)</w:t>
+            </w:r>
+          </w:p>
+          <w:p>
+            <w:pPr>
+              <w:rPr>
+                <w:lang w:val="de-DE"/>
+              </w:rPr>
+            </w:pPr>
+            <w:r>
+              <w:rPr>
+                <w:lang w:val="de-DE"/>
+              </w:rPr>
+              <w:t>Löschen des Fremdschlüssels</w:t>
+            </w:r>
+          </w:p>
+          <w:p>
+            <w:pPr>
+              <w:rPr>
+                <w:lang w:val="de-DE"/>
+              </w:rPr>
+            </w:pPr>
+            <w:r>
+              <w:rPr>
+                <w:lang w:val="de-DE"/>
+              </w:rPr>
+              <w:drawing>
+                <wp:inline distT="0" distB="0" distL="0" distR="0" wp14:anchorId="2D5D7979" wp14:editId="7609E9E6">
+                  <wp:extent cx="3600953" cy="476316"/>
+                  <wp:effectExtent l="0" t="0" r="0" b="0"/>
+                  <wp:docPr id="25" name="Grafik 25"/>
+                  <wp:cNvGraphicFramePr>
+                    <a:graphicFrameLocks xmlns:a="http://schemas.openxmlformats.org/drawingml/2006/main" noChangeAspect="1"/>
+                  </wp:cNvGraphicFramePr>
+                  <a:graphic xmlns:a="http://schemas.openxmlformats.org/drawingml/2006/main">
+                    <a:graphicData uri="http://schemas.openxmlformats.org/drawingml/2006/picture">
+                      <pic:pic xmlns:pic="http://schemas.openxmlformats.org/drawingml/2006/picture">
+                        <pic:nvPicPr>
+                          <pic:cNvPr id="1" name=""/>
+                          <pic:cNvPicPr/>
+                        </pic:nvPicPr>
+                        <pic:blipFill>
+                          <a:blip r:embed="rId32"/>
+                          <a:stretch>
+                            <a:fillRect/>
+                          </a:stretch>
+                        </pic:blipFill>
+                        <pic:spPr>
+                          <a:xfrm>
+                            <a:off x="0" y="0"/>
+                            <a:ext cx="3600953" cy="476316"/>
+                          </a:xfrm>
+                          <a:prstGeom prst="rect">
+                            <a:avLst/>
+                          </a:prstGeom>
+                        </pic:spPr>
+                      </pic:pic>
+                    </a:graphicData>
+                  </a:graphic>
+                </wp:inline>
+              </w:drawing>
+            </w:r>
+          </w:p>
+          <w:p>
+            <w:pPr>
+              <w:rPr>
+                <w:lang w:val="de-DE"/>
+              </w:rPr>
+            </w:pPr>
+            <w:r>
+              <w:rPr>
+                <w:lang w:val="de-DE"/>
+              </w:rPr>
+              <w:t>Neuerstellen des Fremdschlüssels</w:t>
+            </w:r>
+          </w:p>
+          <w:p>
+            <w:pPr>
+              <w:rPr>
+                <w:lang w:val="de-DE"/>
+              </w:rPr>
+            </w:pPr>
+            <w:r>
+              <w:rPr>
+                <w:lang w:val="de-DE"/>
+              </w:rPr>
+              <w:drawing>
+                <wp:inline distT="0" distB="0" distL="0" distR="0" wp14:anchorId="79011E7E" wp14:editId="3AFBB877">
+                  <wp:extent cx="3677163" cy="609685"/>
+                  <wp:effectExtent l="0" t="0" r="0" b="0"/>
+                  <wp:docPr id="26" name="Grafik 26"/>
+                  <wp:cNvGraphicFramePr>
+                    <a:graphicFrameLocks xmlns:a="http://schemas.openxmlformats.org/drawingml/2006/main" noChangeAspect="1"/>
+                  </wp:cNvGraphicFramePr>
+                  <a:graphic xmlns:a="http://schemas.openxmlformats.org/drawingml/2006/main">
+                    <a:graphicData uri="http://schemas.openxmlformats.org/drawingml/2006/picture">
+                      <pic:pic xmlns:pic="http://schemas.openxmlformats.org/drawingml/2006/picture">
+                        <pic:nvPicPr>
+                          <pic:cNvPr id="1" name=""/>
+                          <pic:cNvPicPr/>
+                        </pic:nvPicPr>
+                        <pic:blipFill>
+                          <a:blip r:embed="rId33"/>
+                          <a:stretch>
+                            <a:fillRect/>
+                          </a:stretch>
+                        </pic:blipFill>
+                        <pic:spPr>
+                          <a:xfrm>
+                            <a:off x="0" y="0"/>
+                            <a:ext cx="3677163" cy="609685"/>
+                          </a:xfrm>
+                          <a:prstGeom prst="rect">
+                            <a:avLst/>
+                          </a:prstGeom>
+                        </pic:spPr>
+                      </pic:pic>
+                    </a:graphicData>
+                  </a:graphic>
+                </wp:inline>
+              </w:drawing>
+            </w:r>
+          </w:p>
+          <w:p>
+            <w:pPr>
+              <w:rPr>
+                <w:lang w:val="de-DE"/>
+              </w:rPr>
+            </w:pPr>
+          </w:p>
+          <w:p>
+            <w:pPr>
+              <w:rPr>
+                <w:lang w:val="de-DE"/>
+              </w:rPr>
+            </w:pPr>
+            <w:r>
+              <w:rPr>
+                <w:lang w:val="de-DE"/>
+              </w:rPr>
+              <w:t>6)</w:t>
+            </w:r>
+          </w:p>
+          <w:p>
+            <w:pPr>
+              <w:rPr>
+                <w:lang w:val="de-DE"/>
+              </w:rPr>
+            </w:pPr>
+            <w:r>
+              <w:rPr>
+                <w:lang w:val="de-DE"/>
+              </w:rPr>
+              <w:drawing>
+                <wp:inline distT="0" distB="0" distL="0" distR="0" wp14:anchorId="78EB7EAF" wp14:editId="7D67EE77">
+                  <wp:extent cx="5760720" cy="403860"/>
+                  <wp:effectExtent l="0" t="0" r="0" b="0"/>
+                  <wp:docPr id="27" name="Grafik 27"/>
+                  <wp:cNvGraphicFramePr>
+                    <a:graphicFrameLocks xmlns:a="http://schemas.openxmlformats.org/drawingml/2006/main" noChangeAspect="1"/>
+                  </wp:cNvGraphicFramePr>
+                  <a:graphic xmlns:a="http://schemas.openxmlformats.org/drawingml/2006/main">
+                    <a:graphicData uri="http://schemas.openxmlformats.org/drawingml/2006/picture">
+                      <pic:pic xmlns:pic="http://schemas.openxmlformats.org/drawingml/2006/picture">
+                        <pic:nvPicPr>
+                          <pic:cNvPr id="1" name=""/>
+                          <pic:cNvPicPr/>
+                        </pic:nvPicPr>
+                        <pic:blipFill>
+                          <a:blip r:embed="rId34"/>
+                          <a:stretch>
+                            <a:fillRect/>
+                          </a:stretch>
+                        </pic:blipFill>
+                        <pic:spPr>
+                          <a:xfrm>
+                            <a:off x="0" y="0"/>
+                            <a:ext cx="5760720" cy="403860"/>
+                          </a:xfrm>
+                          <a:prstGeom prst="rect">
+                            <a:avLst/>
+                          </a:prstGeom>
+                        </pic:spPr>
+                      </pic:pic>
+                    </a:graphicData>
+                  </a:graphic>
+                </wp:inline>
+              </w:drawing>
+            </w:r>
+          </w:p>
+          <w:p>
+            <w:pPr>
+              <w:rPr>
+                <w:lang w:val="de-DE"/>
+              </w:rPr>
+            </w:pPr>
+          </w:p>
+        </w:tc>
+      </w:tr>
+      <w:tr>
+        <w:tc>
+          <w:tcPr>
+            <w:tcW w:w="988" w:type="dxa"/>
+          </w:tcPr>
+          <w:p>
+            <w:pPr>
+              <w:rPr>
+                <w:lang w:val="de-DE"/>
+              </w:rPr>
+            </w:pPr>
+          </w:p>
+          <w:p>
+            <w:pPr>
+              <w:rPr>
+                <w:lang w:val="de-DE"/>
+              </w:rPr>
+            </w:pPr>
           </w:p>
         </w:tc>
         <w:tc>
@@ -7810,7 +7745,7 @@
       </w:pPr>
     </w:p>
     <w:sectPr>
-      <w:headerReference w:type="default" r:id="rId26"/>
+      <w:headerReference w:type="default" r:id="rId35"/>
       <w:pgSz w:w="11906" w:h="16838"/>
       <w:pgMar w:top="1417" w:right="1417" w:bottom="1134" w:left="1417" w:header="708" w:footer="708" w:gutter="0"/>
       <w:cols w:space="708"/>

</xml_diff>